<commit_message>
modulo 16 carrito completado
</commit_message>
<xml_diff>
--- a/DOCUMENTACION/AVANZE MODULOS 8-11.docx
+++ b/DOCUMENTACION/AVANZE MODULOS 8-11.docx
@@ -1,6 +1,6 @@
 
 <file path=word/document.xml><?xml version="1.0" encoding="utf-8"?>
-<w:document xmlns:wpc="http://schemas.microsoft.com/office/word/2010/wordprocessingCanvas" xmlns:cx="http://schemas.microsoft.com/office/drawing/2014/chartex" xmlns:cx1="http://schemas.microsoft.com/office/drawing/2015/9/8/chartex" xmlns:cx2="http://schemas.microsoft.com/office/drawing/2015/10/21/chartex" xmlns:cx3="http://schemas.microsoft.com/office/drawing/2016/5/9/chartex" xmlns:cx4="http://schemas.microsoft.com/office/drawing/2016/5/10/chartex" xmlns:cx5="http://schemas.microsoft.com/office/drawing/2016/5/11/chartex" xmlns:cx6="http://schemas.microsoft.com/office/drawing/2016/5/12/chartex" xmlns:cx7="http://schemas.microsoft.com/office/drawing/2016/5/13/chartex" xmlns:cx8="http://schemas.microsoft.com/office/drawing/2016/5/14/chartex" xmlns:mc="http://schemas.openxmlformats.org/markup-compatibility/2006" xmlns:aink="http://schemas.microsoft.com/office/drawing/2016/ink" xmlns:am3d="http://schemas.microsoft.com/office/drawing/2017/model3d" xmlns:o="urn:schemas-microsoft-com:office:office" xmlns:oel="http://schemas.microsoft.com/office/2019/extlst" xmlns:r="http://schemas.openxmlformats.org/officeDocument/2006/relationships" xmlns:m="http://schemas.openxmlformats.org/officeDocument/2006/math" xmlns:v="urn:schemas-microsoft-com:vml" xmlns:wp14="http://schemas.microsoft.com/office/word/2010/wordprocessingDrawing" xmlns:wp="http://schemas.openxmlformats.org/drawingml/2006/wordprocessingDrawing" xmlns:w10="urn:schemas-microsoft-com:office:word" xmlns:w="http://schemas.openxmlformats.org/wordprocessingml/2006/main" xmlns:w14="http://schemas.microsoft.com/office/word/2010/wordml" xmlns:w15="http://schemas.microsoft.com/office/word/2012/wordml" xmlns:w16cex="http://schemas.microsoft.com/office/word/2018/wordml/cex" xmlns:w16cid="http://schemas.microsoft.com/office/word/2016/wordml/cid" xmlns:w16="http://schemas.microsoft.com/office/word/2018/wordml" xmlns:w16sdtdh="http://schemas.microsoft.com/office/word/2020/wordml/sdtdatahash" xmlns:w16se="http://schemas.microsoft.com/office/word/2015/wordml/symex" xmlns:wpg="http://schemas.microsoft.com/office/word/2010/wordprocessingGroup" xmlns:wpi="http://schemas.microsoft.com/office/word/2010/wordprocessingInk" xmlns:wne="http://schemas.microsoft.com/office/word/2006/wordml" xmlns:wps="http://schemas.microsoft.com/office/word/2010/wordprocessingShape" mc:Ignorable="w14 w15 w16se w16cid w16 w16cex w16sdtdh wp14">
+<w:document xmlns:wpc="http://schemas.microsoft.com/office/word/2010/wordprocessingCanvas" xmlns:cx="http://schemas.microsoft.com/office/drawing/2014/chartex" xmlns:cx1="http://schemas.microsoft.com/office/drawing/2015/9/8/chartex" xmlns:cx2="http://schemas.microsoft.com/office/drawing/2015/10/21/chartex" xmlns:cx3="http://schemas.microsoft.com/office/drawing/2016/5/9/chartex" xmlns:cx4="http://schemas.microsoft.com/office/drawing/2016/5/10/chartex" xmlns:cx5="http://schemas.microsoft.com/office/drawing/2016/5/11/chartex" xmlns:cx6="http://schemas.microsoft.com/office/drawing/2016/5/12/chartex" xmlns:cx7="http://schemas.microsoft.com/office/drawing/2016/5/13/chartex" xmlns:cx8="http://schemas.microsoft.com/office/drawing/2016/5/14/chartex" xmlns:mc="http://schemas.openxmlformats.org/markup-compatibility/2006" xmlns:aink="http://schemas.microsoft.com/office/drawing/2016/ink" xmlns:am3d="http://schemas.microsoft.com/office/drawing/2017/model3d" xmlns:o="urn:schemas-microsoft-com:office:office" xmlns:oel="http://schemas.microsoft.com/office/2019/extlst" xmlns:r="http://schemas.openxmlformats.org/officeDocument/2006/relationships" xmlns:m="http://schemas.openxmlformats.org/officeDocument/2006/math" xmlns:v="urn:schemas-microsoft-com:vml" xmlns:wp14="http://schemas.microsoft.com/office/word/2010/wordprocessingDrawing" xmlns:wp="http://schemas.openxmlformats.org/drawingml/2006/wordprocessingDrawing" xmlns:w10="urn:schemas-microsoft-com:office:word" xmlns:w="http://schemas.openxmlformats.org/wordprocessingml/2006/main" xmlns:w14="http://schemas.microsoft.com/office/word/2010/wordml" xmlns:w15="http://schemas.microsoft.com/office/word/2012/wordml" xmlns:w16cex="http://schemas.microsoft.com/office/word/2018/wordml/cex" xmlns:w16cid="http://schemas.microsoft.com/office/word/2016/wordml/cid" xmlns:w16="http://schemas.microsoft.com/office/word/2018/wordml" xmlns:w16du="http://schemas.microsoft.com/office/word/2023/wordml/word16du" xmlns:w16sdtdh="http://schemas.microsoft.com/office/word/2020/wordml/sdtdatahash" xmlns:w16sdtfl="http://schemas.microsoft.com/office/word/2024/wordml/sdtformatlock" xmlns:w16se="http://schemas.microsoft.com/office/word/2015/wordml/symex" xmlns:wpg="http://schemas.microsoft.com/office/word/2010/wordprocessingGroup" xmlns:wpi="http://schemas.microsoft.com/office/word/2010/wordprocessingInk" xmlns:wne="http://schemas.microsoft.com/office/word/2006/wordml" xmlns:wps="http://schemas.microsoft.com/office/word/2010/wordprocessingShape" mc:Ignorable="w14 w15 w16se w16cid w16 w16cex w16sdtdh w16sdtfl w16du wp14">
   <w:body>
     <w:p>
       <w:pPr>
@@ -298,8 +298,13 @@
       </w:r>
       <w:proofErr w:type="gramEnd"/>
       <w:r>
-        <w:t>course-&gt;image }}"</w:t>
-      </w:r>
+        <w:t>course-&gt;</w:t>
+      </w:r>
+      <w:proofErr w:type="gramStart"/>
+      <w:r>
+        <w:t>image }}"</w:t>
+      </w:r>
+      <w:proofErr w:type="gramEnd"/>
     </w:p>
     <w:p>
       <w:pPr>
@@ -332,12 +337,17 @@
         <w:t>-&gt;</w:t>
       </w:r>
       <w:proofErr w:type="spellStart"/>
+      <w:proofErr w:type="gramStart"/>
       <w:r>
         <w:t>title</w:t>
       </w:r>
       <w:proofErr w:type="spellEnd"/>
       <w:r>
-        <w:t xml:space="preserve"> }}"&gt;</w:t>
+        <w:t xml:space="preserve"> }}"</w:t>
+      </w:r>
+      <w:proofErr w:type="gramEnd"/>
+      <w:r>
+        <w:t>&gt;</w:t>
       </w:r>
     </w:p>
     <w:p>
@@ -577,8 +587,13 @@
         <w:t xml:space="preserve"> </w:t>
       </w:r>
       <w:proofErr w:type="spellStart"/>
-      <w:r>
-        <w:t>instructor.courses.goals</w:t>
+      <w:proofErr w:type="gramStart"/>
+      <w:r>
+        <w:t>instructor.courses</w:t>
+      </w:r>
+      <w:proofErr w:type="gramEnd"/>
+      <w:r>
+        <w:t>.goals</w:t>
       </w:r>
       <w:proofErr w:type="spellEnd"/>
     </w:p>
@@ -3740,11 +3755,19 @@
         <w:t xml:space="preserve"> </w:t>
       </w:r>
       <w:proofErr w:type="spellStart"/>
+      <w:proofErr w:type="gramStart"/>
       <w:r>
         <w:rPr>
           <w:lang w:val="es-MX"/>
         </w:rPr>
-        <w:t>instructor.courses.requirements</w:t>
+        <w:t>instructor.courses</w:t>
+      </w:r>
+      <w:proofErr w:type="gramEnd"/>
+      <w:r>
+        <w:rPr>
+          <w:lang w:val="es-MX"/>
+        </w:rPr>
+        <w:t>.requirements</w:t>
       </w:r>
       <w:proofErr w:type="spellEnd"/>
     </w:p>
@@ -4825,6 +4848,7 @@
         <w:t>="</w:t>
       </w:r>
       <w:proofErr w:type="spellStart"/>
+      <w:proofErr w:type="gramStart"/>
       <w:r>
         <w:t>requirements</w:t>
       </w:r>
@@ -4838,7 +4862,11 @@
       </w:r>
       <w:proofErr w:type="spellEnd"/>
       <w:r>
-        <w:t xml:space="preserve"> }}.</w:t>
+        <w:t xml:space="preserve"> }</w:t>
+      </w:r>
+      <w:proofErr w:type="gramEnd"/>
+      <w:r>
+        <w:t>}.</w:t>
       </w:r>
       <w:proofErr w:type="spellStart"/>
       <w:r>
@@ -5091,12 +5119,17 @@
         <w:t>="</w:t>
       </w:r>
       <w:proofErr w:type="spellStart"/>
+      <w:proofErr w:type="gramStart"/>
       <w:r>
         <w:t>requirements</w:t>
       </w:r>
       <w:proofErr w:type="spellEnd"/>
       <w:r>
-        <w:t>.{{ $id }}.</w:t>
+        <w:t>.{{ $id }</w:t>
+      </w:r>
+      <w:proofErr w:type="gramEnd"/>
+      <w:r>
+        <w:t>}.</w:t>
       </w:r>
       <w:proofErr w:type="spellStart"/>
       <w:r>
@@ -5163,13 +5196,18 @@
       </w:r>
       <w:proofErr w:type="spellEnd"/>
       <w:r>
-        <w:t>\\:</w:t>
+        <w:t>\</w:t>
+      </w:r>
+      <w:proofErr w:type="gramStart"/>
+      <w:r>
+        <w:t>\:</w:t>
       </w:r>
       <w:proofErr w:type="spellStart"/>
       <w:r>
         <w:t>model</w:t>
       </w:r>
       <w:proofErr w:type="spellEnd"/>
+      <w:proofErr w:type="gramEnd"/>
       <w:r>
         <w:t>="</w:t>
       </w:r>
@@ -5240,8 +5278,13 @@
         <w:t xml:space="preserve"> </w:t>
       </w:r>
       <w:proofErr w:type="spellStart"/>
-      <w:r>
-        <w:t>instructor.courses.manage-section</w:t>
+      <w:proofErr w:type="gramStart"/>
+      <w:r>
+        <w:t>instructor.courses</w:t>
+      </w:r>
+      <w:proofErr w:type="gramEnd"/>
+      <w:r>
+        <w:t>.manage-section</w:t>
       </w:r>
       <w:proofErr w:type="spellEnd"/>
     </w:p>
@@ -5387,7 +5430,15 @@
       </w:r>
       <w:proofErr w:type="spellEnd"/>
       <w:r>
-        <w:t>-&gt;position }}:</w:t>
+        <w:t>-&gt;</w:t>
+      </w:r>
+      <w:proofErr w:type="gramStart"/>
+      <w:r>
+        <w:t>position }</w:t>
+      </w:r>
+      <w:proofErr w:type="gramEnd"/>
+      <w:r>
+        <w:t>}:</w:t>
       </w:r>
     </w:p>
     <w:p>
@@ -5430,7 +5481,15 @@
       </w:r>
       <w:proofErr w:type="gramEnd"/>
       <w:r>
-        <w:t xml:space="preserve"> quedara con su mismo id por ejemplo sección 1, sección 4 y si elimino el sección 3 igual quedaran con el mismo valor</w:t>
+        <w:t xml:space="preserve"> quedara con su mismo id por ejemplo sección 1, sección 4 y si elimino </w:t>
+      </w:r>
+      <w:proofErr w:type="gramStart"/>
+      <w:r>
+        <w:t>el sección</w:t>
+      </w:r>
+      <w:proofErr w:type="gramEnd"/>
+      <w:r>
+        <w:t xml:space="preserve"> 3 igual quedaran con el mismo valor</w:t>
       </w:r>
     </w:p>
     <w:p>
@@ -5533,7 +5592,15 @@
       </w:r>
       <w:proofErr w:type="gramEnd"/>
       <w:r>
-        <w:t xml:space="preserve"> 2 entonces el sección 4 pasara a sección 2</w:t>
+        <w:t xml:space="preserve"> 2 entonces </w:t>
+      </w:r>
+      <w:proofErr w:type="gramStart"/>
+      <w:r>
+        <w:t>el sección</w:t>
+      </w:r>
+      <w:proofErr w:type="gramEnd"/>
+      <w:r>
+        <w:t xml:space="preserve"> 4 pasara a sección 2</w:t>
       </w:r>
     </w:p>
     <w:p>
@@ -5994,8 +6061,13 @@
         <w:t xml:space="preserve"> </w:t>
       </w:r>
       <w:proofErr w:type="spellStart"/>
-      <w:r>
-        <w:t>instructor.courses.manage-lessons</w:t>
+      <w:proofErr w:type="gramStart"/>
+      <w:r>
+        <w:t>instructor.courses</w:t>
+      </w:r>
+      <w:proofErr w:type="gramEnd"/>
+      <w:r>
+        <w:t>.manage-lessons</w:t>
       </w:r>
       <w:proofErr w:type="spellEnd"/>
     </w:p>
@@ -7189,13 +7261,16 @@
         <w:t>::</w:t>
       </w:r>
       <w:proofErr w:type="spellStart"/>
+      <w:r>
+        <w:t>get</w:t>
+      </w:r>
+      <w:proofErr w:type="spellEnd"/>
+      <w:r>
+        <w:t>(</w:t>
+      </w:r>
       <w:proofErr w:type="gramEnd"/>
       <w:r>
-        <w:t>get</w:t>
-      </w:r>
-      <w:proofErr w:type="spellEnd"/>
-      <w:r>
-        <w:t xml:space="preserve">('prueba', </w:t>
+        <w:t xml:space="preserve">'prueba', </w:t>
       </w:r>
       <w:proofErr w:type="spellStart"/>
       <w:r>
@@ -7228,13 +7303,16 @@
         <w:t>::</w:t>
       </w:r>
       <w:proofErr w:type="spellStart"/>
+      <w:r>
+        <w:t>first</w:t>
+      </w:r>
+      <w:proofErr w:type="spellEnd"/>
+      <w:r>
+        <w:t>(</w:t>
+      </w:r>
       <w:proofErr w:type="gramEnd"/>
       <w:r>
-        <w:t>first</w:t>
-      </w:r>
-      <w:proofErr w:type="spellEnd"/>
-      <w:r>
-        <w:t>();</w:t>
+        <w:t>);</w:t>
       </w:r>
     </w:p>
     <w:p>
@@ -8091,10 +8169,18 @@
         <w:ind w:firstLine="708"/>
       </w:pPr>
       <w:r>
-        <w:t xml:space="preserve">en esta función si funciona que cuando agrego una lección se actualiza el numero pero solo las de la sección por ejemplo en sección 1 1 2 3 y en sección2 otra vez cuenta </w:t>
+        <w:t xml:space="preserve">en esta función si funciona que cuando agrego una lección se actualiza el </w:t>
       </w:r>
       <w:proofErr w:type="gramStart"/>
       <w:r>
+        <w:t>numero</w:t>
+      </w:r>
+      <w:proofErr w:type="gramEnd"/>
+      <w:r>
+        <w:t xml:space="preserve"> pero solo las de la sección por ejemplo en sección 1 1 2 3 y en sección2 otra vez cuenta </w:t>
+      </w:r>
+      <w:proofErr w:type="gramStart"/>
+      <w:r>
         <w:t>1  2</w:t>
       </w:r>
       <w:proofErr w:type="gramEnd"/>
@@ -8177,13 +8263,16 @@
         <w:t>::</w:t>
       </w:r>
       <w:proofErr w:type="spellStart"/>
+      <w:r>
+        <w:t>where</w:t>
+      </w:r>
+      <w:proofErr w:type="spellEnd"/>
+      <w:r>
+        <w:t>(</w:t>
+      </w:r>
       <w:proofErr w:type="gramEnd"/>
       <w:r>
-        <w:t>where</w:t>
-      </w:r>
-      <w:proofErr w:type="spellEnd"/>
-      <w:r>
-        <w:t>('</w:t>
+        <w:t>'</w:t>
       </w:r>
       <w:proofErr w:type="spellStart"/>
       <w:r>
@@ -8235,8 +8324,13 @@
         <w:t>asc</w:t>
       </w:r>
       <w:proofErr w:type="spellEnd"/>
-      <w:r>
-        <w:t>')   // ← cambiar ESTO</w:t>
+      <w:proofErr w:type="gramStart"/>
+      <w:r>
+        <w:t xml:space="preserve">')   </w:t>
+      </w:r>
+      <w:proofErr w:type="gramEnd"/>
+      <w:r>
+        <w:t>// ← cambiar ESTO</w:t>
       </w:r>
     </w:p>
     <w:p>
@@ -8447,7 +8541,23 @@
           <w:b/>
           <w:bCs/>
         </w:rPr>
-        <w:t xml:space="preserve">en esta función si funciona que cuando agrego una lección se actualiza el numero pero solo las de la sección por ejemplo en sección 1 1 2 3 y en sección2 otra vez cuenta 1 2 3 y no tendría que hacer eso, es solo una propuesta para arreglar el error al full </w:t>
+        <w:t xml:space="preserve">en esta función si funciona que cuando agrego una lección se actualiza el </w:t>
+      </w:r>
+      <w:proofErr w:type="gramStart"/>
+      <w:r>
+        <w:rPr>
+          <w:b/>
+          <w:bCs/>
+        </w:rPr>
+        <w:t>numero</w:t>
+      </w:r>
+      <w:proofErr w:type="gramEnd"/>
+      <w:r>
+        <w:rPr>
+          <w:b/>
+          <w:bCs/>
+        </w:rPr>
+        <w:t xml:space="preserve"> pero solo las de la sección por ejemplo en sección 1 1 2 3 y en sección2 otra vez cuenta 1 2 3 y no tendría que hacer eso, es solo una propuesta para arreglar el error al full </w:t>
       </w:r>
       <w:proofErr w:type="spellStart"/>
       <w:r>
@@ -8504,9 +8614,18 @@
           <w:b/>
           <w:bCs/>
         </w:rPr>
-        <w:t>) { $</w:t>
-      </w:r>
-      <w:proofErr w:type="spellStart"/>
+        <w:t xml:space="preserve">) </w:t>
+      </w:r>
+      <w:proofErr w:type="gramStart"/>
+      <w:r>
+        <w:rPr>
+          <w:b/>
+          <w:bCs/>
+        </w:rPr>
+        <w:t>{ $</w:t>
+      </w:r>
+      <w:proofErr w:type="spellStart"/>
+      <w:proofErr w:type="gramEnd"/>
       <w:r>
         <w:rPr>
           <w:b/>
@@ -8539,6 +8658,7 @@
         <w:t xml:space="preserve"> = </w:t>
       </w:r>
       <w:proofErr w:type="spellStart"/>
+      <w:proofErr w:type="gramStart"/>
       <w:r>
         <w:rPr>
           <w:b/>
@@ -8568,7 +8688,15 @@
           <w:b/>
           <w:bCs/>
         </w:rPr>
-        <w:t>('</w:t>
+        <w:t>(</w:t>
+      </w:r>
+      <w:proofErr w:type="gramEnd"/>
+      <w:r>
+        <w:rPr>
+          <w:b/>
+          <w:bCs/>
+        </w:rPr>
+        <w:t>'</w:t>
       </w:r>
       <w:proofErr w:type="spellStart"/>
       <w:r>
@@ -8619,6 +8747,7 @@
         <w:t>-&gt;id) -&gt;</w:t>
       </w:r>
       <w:proofErr w:type="spellStart"/>
+      <w:proofErr w:type="gramStart"/>
       <w:r>
         <w:rPr>
           <w:b/>
@@ -8632,7 +8761,15 @@
           <w:b/>
           <w:bCs/>
         </w:rPr>
-        <w:t>('position', '</w:t>
+        <w:t>(</w:t>
+      </w:r>
+      <w:proofErr w:type="gramEnd"/>
+      <w:r>
+        <w:rPr>
+          <w:b/>
+          <w:bCs/>
+        </w:rPr>
+        <w:t>'position', '</w:t>
       </w:r>
       <w:proofErr w:type="spellStart"/>
       <w:r>
@@ -8651,6 +8788,7 @@
         <w:t>') // ← cambiar ESTO -&gt;</w:t>
       </w:r>
       <w:proofErr w:type="spellStart"/>
+      <w:proofErr w:type="gramStart"/>
       <w:r>
         <w:rPr>
           <w:b/>
@@ -8664,7 +8802,15 @@
           <w:b/>
           <w:bCs/>
         </w:rPr>
-        <w:t xml:space="preserve">(); // actualizar </w:t>
+        <w:t>(</w:t>
+      </w:r>
+      <w:proofErr w:type="gramEnd"/>
+      <w:r>
+        <w:rPr>
+          <w:b/>
+          <w:bCs/>
+        </w:rPr>
+        <w:t xml:space="preserve">); // actualizar </w:t>
       </w:r>
       <w:proofErr w:type="spellStart"/>
       <w:r>
@@ -8760,8 +8906,17 @@
           <w:b/>
           <w:bCs/>
         </w:rPr>
-        <w:t>('id'); }</w:t>
-      </w:r>
+        <w:t>('id')</w:t>
+      </w:r>
+      <w:proofErr w:type="gramStart"/>
+      <w:r>
+        <w:rPr>
+          <w:b/>
+          <w:bCs/>
+        </w:rPr>
+        <w:t>; }</w:t>
+      </w:r>
+      <w:proofErr w:type="gramEnd"/>
     </w:p>
     <w:p>
       <w:pPr>
@@ -11586,7 +11741,23 @@
           <w:sz w:val="18"/>
           <w:szCs w:val="18"/>
         </w:rPr>
-        <w:t>&gt; &lt;!-- Botón plataforma YouTube --&gt; &lt;</w:t>
+        <w:t xml:space="preserve">&gt; </w:t>
+      </w:r>
+      <w:proofErr w:type="gramStart"/>
+      <w:r>
+        <w:rPr>
+          <w:sz w:val="18"/>
+          <w:szCs w:val="18"/>
+        </w:rPr>
+        <w:t>&lt;!--</w:t>
+      </w:r>
+      <w:proofErr w:type="gramEnd"/>
+      <w:r>
+        <w:rPr>
+          <w:sz w:val="18"/>
+          <w:szCs w:val="18"/>
+        </w:rPr>
+        <w:t xml:space="preserve"> Botón plataforma YouTube --&gt; &lt;</w:t>
       </w:r>
       <w:proofErr w:type="spellStart"/>
       <w:r>
@@ -11642,9 +11813,18 @@
           <w:sz w:val="18"/>
           <w:szCs w:val="18"/>
         </w:rPr>
-        <w:t>x-on:click</w:t>
-      </w:r>
-      <w:proofErr w:type="spellEnd"/>
+        <w:t>x-</w:t>
+      </w:r>
+      <w:proofErr w:type="gramStart"/>
+      <w:r>
+        <w:rPr>
+          <w:sz w:val="18"/>
+          <w:szCs w:val="18"/>
+        </w:rPr>
+        <w:t>on:click</w:t>
+      </w:r>
+      <w:proofErr w:type="spellEnd"/>
+      <w:proofErr w:type="gramEnd"/>
       <w:r>
         <w:rPr>
           <w:sz w:val="18"/>
@@ -11773,6 +11953,7 @@
         <w:t>rounded</w:t>
       </w:r>
       <w:proofErr w:type="spellEnd"/>
+      <w:proofErr w:type="gramStart"/>
       <w:r>
         <w:rPr>
           <w:sz w:val="18"/>
@@ -11789,6 +11970,7 @@
         <w:t>class</w:t>
       </w:r>
       <w:proofErr w:type="spellEnd"/>
+      <w:proofErr w:type="gramEnd"/>
       <w:r>
         <w:rPr>
           <w:sz w:val="18"/>
@@ -11810,7 +11992,23 @@
           <w:sz w:val="18"/>
           <w:szCs w:val="18"/>
         </w:rPr>
-        <w:t xml:space="preserve"> == 2 ? 'border-indigo-500 text-indigo-500' : 'border-gray-300'"&gt; &lt;i </w:t>
+        <w:t xml:space="preserve"> == </w:t>
+      </w:r>
+      <w:proofErr w:type="gramStart"/>
+      <w:r>
+        <w:rPr>
+          <w:sz w:val="18"/>
+          <w:szCs w:val="18"/>
+        </w:rPr>
+        <w:t>2 ?</w:t>
+      </w:r>
+      <w:proofErr w:type="gramEnd"/>
+      <w:r>
+        <w:rPr>
+          <w:sz w:val="18"/>
+          <w:szCs w:val="18"/>
+        </w:rPr>
+        <w:t xml:space="preserve"> 'border-indigo-500 text-indigo-500' : 'border-gray-300'"&gt; &lt;i </w:t>
       </w:r>
       <w:proofErr w:type="spellStart"/>
       <w:r>
@@ -21824,12 +22022,21 @@
         <w:t xml:space="preserve"> </w:t>
       </w:r>
       <w:proofErr w:type="spellStart"/>
-      <w:r>
-        <w:rPr>
-          <w:sz w:val="18"/>
-          <w:szCs w:val="18"/>
-        </w:rPr>
-        <w:t>instructor.courses.manage-lesson-content</w:t>
+      <w:proofErr w:type="gramStart"/>
+      <w:r>
+        <w:rPr>
+          <w:sz w:val="18"/>
+          <w:szCs w:val="18"/>
+        </w:rPr>
+        <w:t>instructor.courses</w:t>
+      </w:r>
+      <w:proofErr w:type="gramEnd"/>
+      <w:r>
+        <w:rPr>
+          <w:sz w:val="18"/>
+          <w:szCs w:val="18"/>
+        </w:rPr>
+        <w:t>.manage-lesson-content</w:t>
       </w:r>
       <w:proofErr w:type="spellEnd"/>
     </w:p>
@@ -23892,12 +24099,17 @@
         <w:t>('position')-&gt;</w:t>
       </w:r>
       <w:proofErr w:type="spellStart"/>
+      <w:proofErr w:type="gramStart"/>
       <w:r>
         <w:t>get</w:t>
       </w:r>
       <w:proofErr w:type="spellEnd"/>
       <w:r>
-        <w:t>(); // TODAS las lecciones</w:t>
+        <w:t>(</w:t>
+      </w:r>
+      <w:proofErr w:type="gramEnd"/>
+      <w:r>
+        <w:t>); // TODAS las lecciones</w:t>
       </w:r>
     </w:p>
     <w:p>
@@ -24116,13 +24328,16 @@
         <w:t>::</w:t>
       </w:r>
       <w:proofErr w:type="spellStart"/>
+      <w:r>
+        <w:t>where</w:t>
+      </w:r>
+      <w:proofErr w:type="spellEnd"/>
+      <w:r>
+        <w:t>(</w:t>
+      </w:r>
       <w:proofErr w:type="gramEnd"/>
       <w:r>
-        <w:t>where</w:t>
-      </w:r>
-      <w:proofErr w:type="spellEnd"/>
-      <w:r>
-        <w:t>('</w:t>
+        <w:t>'</w:t>
       </w:r>
       <w:proofErr w:type="spellStart"/>
       <w:r>
@@ -24449,13 +24664,16 @@
         <w:t>::</w:t>
       </w:r>
       <w:proofErr w:type="spellStart"/>
+      <w:r>
+        <w:t>count</w:t>
+      </w:r>
+      <w:proofErr w:type="spellEnd"/>
+      <w:r>
+        <w:t>(</w:t>
+      </w:r>
       <w:proofErr w:type="gramEnd"/>
       <w:r>
-        <w:t>count</w:t>
-      </w:r>
-      <w:proofErr w:type="spellEnd"/>
-      <w:r>
-        <w:t>(); // GLOBAL</w:t>
+        <w:t>); // GLOBAL</w:t>
       </w:r>
     </w:p>
     <w:p>
@@ -24553,13 +24771,16 @@
         <w:t>::</w:t>
       </w:r>
       <w:proofErr w:type="spellStart"/>
+      <w:r>
+        <w:t>where</w:t>
+      </w:r>
+      <w:proofErr w:type="spellEnd"/>
+      <w:r>
+        <w:t>(</w:t>
+      </w:r>
       <w:proofErr w:type="gramEnd"/>
       <w:r>
-        <w:t>where</w:t>
-      </w:r>
-      <w:proofErr w:type="spellEnd"/>
-      <w:r>
-        <w:t>('</w:t>
+        <w:t>'</w:t>
       </w:r>
       <w:proofErr w:type="spellStart"/>
       <w:r>
@@ -24591,7 +24812,15 @@
       </w:r>
       <w:proofErr w:type="spellEnd"/>
       <w:r>
-        <w:t>('position') ?? 0;</w:t>
+        <w:t>('position'</w:t>
+      </w:r>
+      <w:proofErr w:type="gramStart"/>
+      <w:r>
+        <w:t>) ??</w:t>
+      </w:r>
+      <w:proofErr w:type="gramEnd"/>
+      <w:r>
+        <w:t xml:space="preserve"> 0;</w:t>
       </w:r>
     </w:p>
     <w:p>
@@ -24786,7 +25015,15 @@
       </w:r>
       <w:proofErr w:type="spellEnd"/>
       <w:r>
-        <w:t>-&gt;id }}) + 1"&gt;&lt;/</w:t>
+        <w:t>-&gt;</w:t>
+      </w:r>
+      <w:proofErr w:type="gramStart"/>
+      <w:r>
+        <w:t>id }</w:t>
+      </w:r>
+      <w:proofErr w:type="gramEnd"/>
+      <w:r>
+        <w:t>}) + 1"&gt;&lt;/</w:t>
       </w:r>
       <w:proofErr w:type="spellStart"/>
       <w:r>
@@ -24941,13 +25178,16 @@
         <w:t>::</w:t>
       </w:r>
       <w:proofErr w:type="spellStart"/>
+      <w:r>
+        <w:t>where</w:t>
+      </w:r>
+      <w:proofErr w:type="spellEnd"/>
+      <w:r>
+        <w:t>(</w:t>
+      </w:r>
       <w:proofErr w:type="gramEnd"/>
       <w:r>
-        <w:t>where</w:t>
-      </w:r>
-      <w:proofErr w:type="spellEnd"/>
-      <w:r>
-        <w:t>('</w:t>
+        <w:t>'</w:t>
       </w:r>
       <w:proofErr w:type="spellStart"/>
       <w:r>
@@ -26126,6 +26366,517 @@
         </w:tabs>
       </w:pPr>
     </w:p>
+    <w:p>
+      <w:pPr>
+        <w:rPr>
+          <w:b/>
+          <w:bCs/>
+        </w:rPr>
+      </w:pPr>
+      <w:r>
+        <w:rPr>
+          <w:b/>
+          <w:bCs/>
+          <w:highlight w:val="yellow"/>
+        </w:rPr>
+        <w:t>INCLUIR CARRITO EN LA BASE DE DATOS CON API DE CODERSFREE</w:t>
+      </w:r>
+    </w:p>
+    <w:p>
+      <w:pPr>
+        <w:tabs>
+          <w:tab w:val="left" w:pos="1512"/>
+        </w:tabs>
+      </w:pPr>
+      <w:r>
+        <w:tab/>
+      </w:r>
+      <w:proofErr w:type="spellStart"/>
+      <w:r>
+        <w:t>php</w:t>
+      </w:r>
+      <w:proofErr w:type="spellEnd"/>
+      <w:r>
+        <w:t xml:space="preserve"> </w:t>
+      </w:r>
+      <w:proofErr w:type="spellStart"/>
+      <w:r>
+        <w:t>artisan</w:t>
+      </w:r>
+      <w:proofErr w:type="spellEnd"/>
+      <w:r>
+        <w:t xml:space="preserve"> </w:t>
+      </w:r>
+      <w:proofErr w:type="spellStart"/>
+      <w:proofErr w:type="gramStart"/>
+      <w:r>
+        <w:t>vendor:publish</w:t>
+      </w:r>
+      <w:proofErr w:type="spellEnd"/>
+      <w:proofErr w:type="gramEnd"/>
+      <w:r>
+        <w:t xml:space="preserve"> --</w:t>
+      </w:r>
+      <w:proofErr w:type="spellStart"/>
+      <w:r>
+        <w:t>provider</w:t>
+      </w:r>
+      <w:proofErr w:type="spellEnd"/>
+      <w:r>
+        <w:t>="</w:t>
+      </w:r>
+      <w:proofErr w:type="spellStart"/>
+      <w:r>
+        <w:t>CodersFree</w:t>
+      </w:r>
+      <w:proofErr w:type="spellEnd"/>
+      <w:r>
+        <w:t>\</w:t>
+      </w:r>
+      <w:proofErr w:type="spellStart"/>
+      <w:r>
+        <w:t>Shoppingcart</w:t>
+      </w:r>
+      <w:proofErr w:type="spellEnd"/>
+      <w:r>
+        <w:t>\</w:t>
+      </w:r>
+      <w:proofErr w:type="spellStart"/>
+      <w:r>
+        <w:t>ShoppingcartServiceProvider</w:t>
+      </w:r>
+      <w:proofErr w:type="spellEnd"/>
+      <w:r>
+        <w:t>" --tag="</w:t>
+      </w:r>
+      <w:proofErr w:type="spellStart"/>
+      <w:r>
+        <w:t>config</w:t>
+      </w:r>
+      <w:proofErr w:type="spellEnd"/>
+      <w:r>
+        <w:t>"</w:t>
+      </w:r>
+    </w:p>
+    <w:p/>
+    <w:p>
+      <w:pPr>
+        <w:rPr>
+          <w:b/>
+          <w:bCs/>
+        </w:rPr>
+      </w:pPr>
+      <w:r>
+        <w:rPr>
+          <w:b/>
+          <w:bCs/>
+          <w:highlight w:val="yellow"/>
+        </w:rPr>
+        <w:t>CREAR MIGRACIÓN</w:t>
+      </w:r>
+    </w:p>
+    <w:p/>
+    <w:p>
+      <w:pPr>
+        <w:tabs>
+          <w:tab w:val="left" w:pos="888"/>
+        </w:tabs>
+      </w:pPr>
+      <w:r>
+        <w:tab/>
+      </w:r>
+      <w:proofErr w:type="spellStart"/>
+      <w:r>
+        <w:t>php</w:t>
+      </w:r>
+      <w:proofErr w:type="spellEnd"/>
+      <w:r>
+        <w:t xml:space="preserve"> </w:t>
+      </w:r>
+      <w:proofErr w:type="spellStart"/>
+      <w:r>
+        <w:t>artisan</w:t>
+      </w:r>
+      <w:proofErr w:type="spellEnd"/>
+      <w:r>
+        <w:t xml:space="preserve"> </w:t>
+      </w:r>
+      <w:proofErr w:type="spellStart"/>
+      <w:proofErr w:type="gramStart"/>
+      <w:r>
+        <w:t>vendor:publish</w:t>
+      </w:r>
+      <w:proofErr w:type="spellEnd"/>
+      <w:proofErr w:type="gramEnd"/>
+      <w:r>
+        <w:t xml:space="preserve"> --</w:t>
+      </w:r>
+      <w:proofErr w:type="spellStart"/>
+      <w:r>
+        <w:t>provider</w:t>
+      </w:r>
+      <w:proofErr w:type="spellEnd"/>
+      <w:r>
+        <w:t>="</w:t>
+      </w:r>
+      <w:proofErr w:type="spellStart"/>
+      <w:r>
+        <w:t>CodersFree</w:t>
+      </w:r>
+      <w:proofErr w:type="spellEnd"/>
+      <w:r>
+        <w:t>\</w:t>
+      </w:r>
+      <w:proofErr w:type="spellStart"/>
+      <w:r>
+        <w:t>Shoppingcart</w:t>
+      </w:r>
+      <w:proofErr w:type="spellEnd"/>
+      <w:r>
+        <w:t>\</w:t>
+      </w:r>
+      <w:proofErr w:type="spellStart"/>
+      <w:r>
+        <w:t>ShoppingcartServiceProvider</w:t>
+      </w:r>
+      <w:proofErr w:type="spellEnd"/>
+      <w:r>
+        <w:t>" --tag="</w:t>
+      </w:r>
+      <w:proofErr w:type="spellStart"/>
+      <w:r>
+        <w:t>migrations</w:t>
+      </w:r>
+      <w:proofErr w:type="spellEnd"/>
+      <w:r>
+        <w:t>"</w:t>
+      </w:r>
+    </w:p>
+    <w:p>
+      <w:pPr>
+        <w:tabs>
+          <w:tab w:val="left" w:pos="888"/>
+        </w:tabs>
+      </w:pPr>
+    </w:p>
+    <w:p>
+      <w:pPr>
+        <w:tabs>
+          <w:tab w:val="left" w:pos="888"/>
+        </w:tabs>
+      </w:pPr>
+      <w:r>
+        <w:t>Se guarda en el carrito</w:t>
+      </w:r>
+    </w:p>
+    <w:p>
+      <w:pPr>
+        <w:tabs>
+          <w:tab w:val="left" w:pos="888"/>
+        </w:tabs>
+      </w:pPr>
+      <w:r>
+        <w:drawing>
+          <wp:anchor distT="0" distB="0" distL="114300" distR="114300" simplePos="0" relativeHeight="251707392" behindDoc="0" locked="0" layoutInCell="1" allowOverlap="1" wp14:anchorId="2BB6F9B6" wp14:editId="4097CC0C">
+            <wp:simplePos x="0" y="0"/>
+            <wp:positionH relativeFrom="column">
+              <wp:posOffset>1905</wp:posOffset>
+            </wp:positionH>
+            <wp:positionV relativeFrom="paragraph">
+              <wp:posOffset>-1270</wp:posOffset>
+            </wp:positionV>
+            <wp:extent cx="5612130" cy="427990"/>
+            <wp:effectExtent l="0" t="0" r="7620" b="0"/>
+            <wp:wrapNone/>
+            <wp:docPr id="1210932967" name="Imagen 1"/>
+            <wp:cNvGraphicFramePr>
+              <a:graphicFrameLocks xmlns:a="http://schemas.openxmlformats.org/drawingml/2006/main" noChangeAspect="1"/>
+            </wp:cNvGraphicFramePr>
+            <a:graphic xmlns:a="http://schemas.openxmlformats.org/drawingml/2006/main">
+              <a:graphicData uri="http://schemas.openxmlformats.org/drawingml/2006/picture">
+                <pic:pic xmlns:pic="http://schemas.openxmlformats.org/drawingml/2006/picture">
+                  <pic:nvPicPr>
+                    <pic:cNvPr id="1210932967" name=""/>
+                    <pic:cNvPicPr/>
+                  </pic:nvPicPr>
+                  <pic:blipFill>
+                    <a:blip r:embed="rId70">
+                      <a:extLst>
+                        <a:ext uri="{28A0092B-C50C-407E-A947-70E740481C1C}">
+                          <a14:useLocalDpi xmlns:a14="http://schemas.microsoft.com/office/drawing/2010/main" val="0"/>
+                        </a:ext>
+                      </a:extLst>
+                    </a:blip>
+                    <a:stretch>
+                      <a:fillRect/>
+                    </a:stretch>
+                  </pic:blipFill>
+                  <pic:spPr>
+                    <a:xfrm>
+                      <a:off x="0" y="0"/>
+                      <a:ext cx="5612130" cy="427990"/>
+                    </a:xfrm>
+                    <a:prstGeom prst="rect">
+                      <a:avLst/>
+                    </a:prstGeom>
+                  </pic:spPr>
+                </pic:pic>
+              </a:graphicData>
+            </a:graphic>
+            <wp14:sizeRelH relativeFrom="page">
+              <wp14:pctWidth>0</wp14:pctWidth>
+            </wp14:sizeRelH>
+            <wp14:sizeRelV relativeFrom="page">
+              <wp14:pctHeight>0</wp14:pctHeight>
+            </wp14:sizeRelV>
+          </wp:anchor>
+        </w:drawing>
+      </w:r>
+    </w:p>
+    <w:p>
+      <w:pPr>
+        <w:tabs>
+          <w:tab w:val="left" w:pos="888"/>
+        </w:tabs>
+      </w:pPr>
+    </w:p>
+    <w:p>
+      <w:pPr>
+        <w:tabs>
+          <w:tab w:val="left" w:pos="888"/>
+        </w:tabs>
+        <w:rPr>
+          <w:b/>
+          <w:bCs/>
+        </w:rPr>
+      </w:pPr>
+      <w:proofErr w:type="spellStart"/>
+      <w:r>
+        <w:rPr>
+          <w:b/>
+          <w:bCs/>
+          <w:highlight w:val="yellow"/>
+        </w:rPr>
+        <w:t>Courseenrolled</w:t>
+      </w:r>
+      <w:proofErr w:type="spellEnd"/>
+      <w:r>
+        <w:rPr>
+          <w:b/>
+          <w:bCs/>
+          <w:highlight w:val="yellow"/>
+        </w:rPr>
+        <w:t>-&gt;</w:t>
+      </w:r>
+      <w:proofErr w:type="spellStart"/>
+      <w:r>
+        <w:rPr>
+          <w:b/>
+          <w:bCs/>
+          <w:highlight w:val="yellow"/>
+        </w:rPr>
+        <w:t>addCart</w:t>
+      </w:r>
+      <w:proofErr w:type="spellEnd"/>
+    </w:p>
+    <w:p>
+      <w:pPr>
+        <w:tabs>
+          <w:tab w:val="left" w:pos="888"/>
+        </w:tabs>
+      </w:pPr>
+      <w:r>
+        <w:drawing>
+          <wp:anchor distT="0" distB="0" distL="114300" distR="114300" simplePos="0" relativeHeight="251708416" behindDoc="0" locked="0" layoutInCell="1" allowOverlap="1" wp14:anchorId="18BD59B3" wp14:editId="430E2815">
+            <wp:simplePos x="0" y="0"/>
+            <wp:positionH relativeFrom="column">
+              <wp:posOffset>1905</wp:posOffset>
+            </wp:positionH>
+            <wp:positionV relativeFrom="paragraph">
+              <wp:posOffset>2540</wp:posOffset>
+            </wp:positionV>
+            <wp:extent cx="2301439" cy="952583"/>
+            <wp:effectExtent l="0" t="0" r="3810" b="0"/>
+            <wp:wrapNone/>
+            <wp:docPr id="2041605073" name="Imagen 1"/>
+            <wp:cNvGraphicFramePr>
+              <a:graphicFrameLocks xmlns:a="http://schemas.openxmlformats.org/drawingml/2006/main" noChangeAspect="1"/>
+            </wp:cNvGraphicFramePr>
+            <a:graphic xmlns:a="http://schemas.openxmlformats.org/drawingml/2006/main">
+              <a:graphicData uri="http://schemas.openxmlformats.org/drawingml/2006/picture">
+                <pic:pic xmlns:pic="http://schemas.openxmlformats.org/drawingml/2006/picture">
+                  <pic:nvPicPr>
+                    <pic:cNvPr id="2041605073" name=""/>
+                    <pic:cNvPicPr/>
+                  </pic:nvPicPr>
+                  <pic:blipFill>
+                    <a:blip r:embed="rId71">
+                      <a:extLst>
+                        <a:ext uri="{28A0092B-C50C-407E-A947-70E740481C1C}">
+                          <a14:useLocalDpi xmlns:a14="http://schemas.microsoft.com/office/drawing/2010/main" val="0"/>
+                        </a:ext>
+                      </a:extLst>
+                    </a:blip>
+                    <a:stretch>
+                      <a:fillRect/>
+                    </a:stretch>
+                  </pic:blipFill>
+                  <pic:spPr>
+                    <a:xfrm>
+                      <a:off x="0" y="0"/>
+                      <a:ext cx="2301439" cy="952583"/>
+                    </a:xfrm>
+                    <a:prstGeom prst="rect">
+                      <a:avLst/>
+                    </a:prstGeom>
+                  </pic:spPr>
+                </pic:pic>
+              </a:graphicData>
+            </a:graphic>
+            <wp14:sizeRelH relativeFrom="page">
+              <wp14:pctWidth>0</wp14:pctWidth>
+            </wp14:sizeRelH>
+            <wp14:sizeRelV relativeFrom="page">
+              <wp14:pctHeight>0</wp14:pctHeight>
+            </wp14:sizeRelV>
+          </wp:anchor>
+        </w:drawing>
+      </w:r>
+    </w:p>
+    <w:p>
+      <w:pPr>
+        <w:tabs>
+          <w:tab w:val="left" w:pos="888"/>
+        </w:tabs>
+      </w:pPr>
+    </w:p>
+    <w:p>
+      <w:pPr>
+        <w:tabs>
+          <w:tab w:val="left" w:pos="888"/>
+        </w:tabs>
+      </w:pPr>
+    </w:p>
+    <w:p/>
+    <w:p/>
+    <w:p>
+      <w:proofErr w:type="spellStart"/>
+      <w:r>
+        <w:t>CourseEnrolled</w:t>
+      </w:r>
+      <w:proofErr w:type="spellEnd"/>
+      <w:r>
+        <w:t xml:space="preserve"> </w:t>
+      </w:r>
+      <w:proofErr w:type="spellStart"/>
+      <w:r>
+        <w:t>vsta</w:t>
+      </w:r>
+      <w:proofErr w:type="spellEnd"/>
+      <w:r>
+        <w:t xml:space="preserve"> de cursos</w:t>
+      </w:r>
+    </w:p>
+    <w:p>
+      <w:pPr>
+        <w:rPr>
+          <w:rFonts w:ascii="Arial" w:hAnsi="Arial" w:cs="Arial"/>
+          <w:b/>
+          <w:bCs/>
+          <w:sz w:val="24"/>
+          <w:szCs w:val="24"/>
+        </w:rPr>
+      </w:pPr>
+      <w:r>
+        <w:rPr>
+          <w:rFonts w:ascii="Arial" w:hAnsi="Arial" w:cs="Arial"/>
+          <w:b/>
+          <w:bCs/>
+          <w:sz w:val="24"/>
+          <w:szCs w:val="24"/>
+          <w:highlight w:val="yellow"/>
+        </w:rPr>
+        <w:t xml:space="preserve">Luego crear un </w:t>
+      </w:r>
+      <w:proofErr w:type="spellStart"/>
+      <w:r>
+        <w:rPr>
+          <w:rFonts w:ascii="Arial" w:hAnsi="Arial" w:cs="Arial"/>
+          <w:b/>
+          <w:bCs/>
+          <w:sz w:val="24"/>
+          <w:szCs w:val="24"/>
+          <w:highlight w:val="yellow"/>
+        </w:rPr>
+        <w:t>listener</w:t>
+      </w:r>
+      <w:proofErr w:type="spellEnd"/>
+      <w:r>
+        <w:rPr>
+          <w:rFonts w:ascii="Arial" w:hAnsi="Arial" w:cs="Arial"/>
+          <w:b/>
+          <w:bCs/>
+          <w:sz w:val="24"/>
+          <w:szCs w:val="24"/>
+          <w:highlight w:val="yellow"/>
+        </w:rPr>
+        <w:t xml:space="preserve"> para el </w:t>
+      </w:r>
+      <w:proofErr w:type="spellStart"/>
+      <w:r>
+        <w:rPr>
+          <w:rFonts w:ascii="Arial" w:hAnsi="Arial" w:cs="Arial"/>
+          <w:b/>
+          <w:bCs/>
+          <w:sz w:val="24"/>
+          <w:szCs w:val="24"/>
+          <w:highlight w:val="yellow"/>
+        </w:rPr>
+        <w:t>login</w:t>
+      </w:r>
+      <w:proofErr w:type="spellEnd"/>
+    </w:p>
+    <w:p>
+      <w:proofErr w:type="spellStart"/>
+      <w:r>
+        <w:t>php</w:t>
+      </w:r>
+      <w:proofErr w:type="spellEnd"/>
+      <w:r>
+        <w:t xml:space="preserve"> </w:t>
+      </w:r>
+      <w:proofErr w:type="spellStart"/>
+      <w:r>
+        <w:t>artisan</w:t>
+      </w:r>
+      <w:proofErr w:type="spellEnd"/>
+      <w:r>
+        <w:t xml:space="preserve"> </w:t>
+      </w:r>
+      <w:proofErr w:type="spellStart"/>
+      <w:proofErr w:type="gramStart"/>
+      <w:r>
+        <w:t>make:listener</w:t>
+      </w:r>
+      <w:proofErr w:type="spellEnd"/>
+      <w:proofErr w:type="gramEnd"/>
+      <w:r>
+        <w:t xml:space="preserve"> </w:t>
+      </w:r>
+      <w:proofErr w:type="spellStart"/>
+      <w:r>
+        <w:t>Login</w:t>
+      </w:r>
+      <w:proofErr w:type="spellEnd"/>
+      <w:r>
+        <w:t>/</w:t>
+      </w:r>
+      <w:proofErr w:type="spellStart"/>
+      <w:r>
+        <w:t>RestoreShoppingCart</w:t>
+      </w:r>
+      <w:proofErr w:type="spellEnd"/>
+    </w:p>
     <w:sectPr>
       <w:pgSz w:w="12240" w:h="15840"/>
       <w:pgMar w:top="1417" w:right="1701" w:bottom="1417" w:left="1701" w:header="708" w:footer="708" w:gutter="0"/>
@@ -26137,7 +26888,7 @@
 </file>
 
 <file path=word/endnotes.xml><?xml version="1.0" encoding="utf-8"?>
-<w:endnotes xmlns:wpc="http://schemas.microsoft.com/office/word/2010/wordprocessingCanvas" xmlns:cx="http://schemas.microsoft.com/office/drawing/2014/chartex" xmlns:cx1="http://schemas.microsoft.com/office/drawing/2015/9/8/chartex" xmlns:cx2="http://schemas.microsoft.com/office/drawing/2015/10/21/chartex" xmlns:cx3="http://schemas.microsoft.com/office/drawing/2016/5/9/chartex" xmlns:cx4="http://schemas.microsoft.com/office/drawing/2016/5/10/chartex" xmlns:cx5="http://schemas.microsoft.com/office/drawing/2016/5/11/chartex" xmlns:cx6="http://schemas.microsoft.com/office/drawing/2016/5/12/chartex" xmlns:cx7="http://schemas.microsoft.com/office/drawing/2016/5/13/chartex" xmlns:cx8="http://schemas.microsoft.com/office/drawing/2016/5/14/chartex" xmlns:mc="http://schemas.openxmlformats.org/markup-compatibility/2006" xmlns:aink="http://schemas.microsoft.com/office/drawing/2016/ink" xmlns:am3d="http://schemas.microsoft.com/office/drawing/2017/model3d" xmlns:o="urn:schemas-microsoft-com:office:office" xmlns:oel="http://schemas.microsoft.com/office/2019/extlst" xmlns:r="http://schemas.openxmlformats.org/officeDocument/2006/relationships" xmlns:m="http://schemas.openxmlformats.org/officeDocument/2006/math" xmlns:v="urn:schemas-microsoft-com:vml" xmlns:wp14="http://schemas.microsoft.com/office/word/2010/wordprocessingDrawing" xmlns:wp="http://schemas.openxmlformats.org/drawingml/2006/wordprocessingDrawing" xmlns:w10="urn:schemas-microsoft-com:office:word" xmlns:w="http://schemas.openxmlformats.org/wordprocessingml/2006/main" xmlns:w14="http://schemas.microsoft.com/office/word/2010/wordml" xmlns:w15="http://schemas.microsoft.com/office/word/2012/wordml" xmlns:w16cex="http://schemas.microsoft.com/office/word/2018/wordml/cex" xmlns:w16cid="http://schemas.microsoft.com/office/word/2016/wordml/cid" xmlns:w16="http://schemas.microsoft.com/office/word/2018/wordml" xmlns:w16sdtdh="http://schemas.microsoft.com/office/word/2020/wordml/sdtdatahash" xmlns:w16se="http://schemas.microsoft.com/office/word/2015/wordml/symex" xmlns:wpg="http://schemas.microsoft.com/office/word/2010/wordprocessingGroup" xmlns:wpi="http://schemas.microsoft.com/office/word/2010/wordprocessingInk" xmlns:wne="http://schemas.microsoft.com/office/word/2006/wordml" xmlns:wps="http://schemas.microsoft.com/office/word/2010/wordprocessingShape" mc:Ignorable="w14 w15 w16se w16cid w16 w16cex w16sdtdh wp14">
+<w:endnotes xmlns:wpc="http://schemas.microsoft.com/office/word/2010/wordprocessingCanvas" xmlns:cx="http://schemas.microsoft.com/office/drawing/2014/chartex" xmlns:cx1="http://schemas.microsoft.com/office/drawing/2015/9/8/chartex" xmlns:cx2="http://schemas.microsoft.com/office/drawing/2015/10/21/chartex" xmlns:cx3="http://schemas.microsoft.com/office/drawing/2016/5/9/chartex" xmlns:cx4="http://schemas.microsoft.com/office/drawing/2016/5/10/chartex" xmlns:cx5="http://schemas.microsoft.com/office/drawing/2016/5/11/chartex" xmlns:cx6="http://schemas.microsoft.com/office/drawing/2016/5/12/chartex" xmlns:cx7="http://schemas.microsoft.com/office/drawing/2016/5/13/chartex" xmlns:cx8="http://schemas.microsoft.com/office/drawing/2016/5/14/chartex" xmlns:mc="http://schemas.openxmlformats.org/markup-compatibility/2006" xmlns:aink="http://schemas.microsoft.com/office/drawing/2016/ink" xmlns:am3d="http://schemas.microsoft.com/office/drawing/2017/model3d" xmlns:o="urn:schemas-microsoft-com:office:office" xmlns:oel="http://schemas.microsoft.com/office/2019/extlst" xmlns:r="http://schemas.openxmlformats.org/officeDocument/2006/relationships" xmlns:m="http://schemas.openxmlformats.org/officeDocument/2006/math" xmlns:v="urn:schemas-microsoft-com:vml" xmlns:wp14="http://schemas.microsoft.com/office/word/2010/wordprocessingDrawing" xmlns:wp="http://schemas.openxmlformats.org/drawingml/2006/wordprocessingDrawing" xmlns:w10="urn:schemas-microsoft-com:office:word" xmlns:w="http://schemas.openxmlformats.org/wordprocessingml/2006/main" xmlns:w14="http://schemas.microsoft.com/office/word/2010/wordml" xmlns:w15="http://schemas.microsoft.com/office/word/2012/wordml" xmlns:w16cex="http://schemas.microsoft.com/office/word/2018/wordml/cex" xmlns:w16cid="http://schemas.microsoft.com/office/word/2016/wordml/cid" xmlns:w16="http://schemas.microsoft.com/office/word/2018/wordml" xmlns:w16du="http://schemas.microsoft.com/office/word/2023/wordml/word16du" xmlns:w16sdtdh="http://schemas.microsoft.com/office/word/2020/wordml/sdtdatahash" xmlns:w16sdtfl="http://schemas.microsoft.com/office/word/2024/wordml/sdtformatlock" xmlns:w16se="http://schemas.microsoft.com/office/word/2015/wordml/symex" xmlns:wpg="http://schemas.microsoft.com/office/word/2010/wordprocessingGroup" xmlns:wpi="http://schemas.microsoft.com/office/word/2010/wordprocessingInk" xmlns:wne="http://schemas.microsoft.com/office/word/2006/wordml" xmlns:wps="http://schemas.microsoft.com/office/word/2010/wordprocessingShape" mc:Ignorable="w14 w15 w16se w16cid w16 w16cex w16sdtdh w16sdtfl w16du wp14">
   <w:endnote w:type="separator" w:id="-1">
     <w:p>
       <w:pPr>
@@ -26162,7 +26913,7 @@
 </file>
 
 <file path=word/footnotes.xml><?xml version="1.0" encoding="utf-8"?>
-<w:footnotes xmlns:wpc="http://schemas.microsoft.com/office/word/2010/wordprocessingCanvas" xmlns:cx="http://schemas.microsoft.com/office/drawing/2014/chartex" xmlns:cx1="http://schemas.microsoft.com/office/drawing/2015/9/8/chartex" xmlns:cx2="http://schemas.microsoft.com/office/drawing/2015/10/21/chartex" xmlns:cx3="http://schemas.microsoft.com/office/drawing/2016/5/9/chartex" xmlns:cx4="http://schemas.microsoft.com/office/drawing/2016/5/10/chartex" xmlns:cx5="http://schemas.microsoft.com/office/drawing/2016/5/11/chartex" xmlns:cx6="http://schemas.microsoft.com/office/drawing/2016/5/12/chartex" xmlns:cx7="http://schemas.microsoft.com/office/drawing/2016/5/13/chartex" xmlns:cx8="http://schemas.microsoft.com/office/drawing/2016/5/14/chartex" xmlns:mc="http://schemas.openxmlformats.org/markup-compatibility/2006" xmlns:aink="http://schemas.microsoft.com/office/drawing/2016/ink" xmlns:am3d="http://schemas.microsoft.com/office/drawing/2017/model3d" xmlns:o="urn:schemas-microsoft-com:office:office" xmlns:oel="http://schemas.microsoft.com/office/2019/extlst" xmlns:r="http://schemas.openxmlformats.org/officeDocument/2006/relationships" xmlns:m="http://schemas.openxmlformats.org/officeDocument/2006/math" xmlns:v="urn:schemas-microsoft-com:vml" xmlns:wp14="http://schemas.microsoft.com/office/word/2010/wordprocessingDrawing" xmlns:wp="http://schemas.openxmlformats.org/drawingml/2006/wordprocessingDrawing" xmlns:w10="urn:schemas-microsoft-com:office:word" xmlns:w="http://schemas.openxmlformats.org/wordprocessingml/2006/main" xmlns:w14="http://schemas.microsoft.com/office/word/2010/wordml" xmlns:w15="http://schemas.microsoft.com/office/word/2012/wordml" xmlns:w16cex="http://schemas.microsoft.com/office/word/2018/wordml/cex" xmlns:w16cid="http://schemas.microsoft.com/office/word/2016/wordml/cid" xmlns:w16="http://schemas.microsoft.com/office/word/2018/wordml" xmlns:w16sdtdh="http://schemas.microsoft.com/office/word/2020/wordml/sdtdatahash" xmlns:w16se="http://schemas.microsoft.com/office/word/2015/wordml/symex" xmlns:wpg="http://schemas.microsoft.com/office/word/2010/wordprocessingGroup" xmlns:wpi="http://schemas.microsoft.com/office/word/2010/wordprocessingInk" xmlns:wne="http://schemas.microsoft.com/office/word/2006/wordml" xmlns:wps="http://schemas.microsoft.com/office/word/2010/wordprocessingShape" mc:Ignorable="w14 w15 w16se w16cid w16 w16cex w16sdtdh wp14">
+<w:footnotes xmlns:wpc="http://schemas.microsoft.com/office/word/2010/wordprocessingCanvas" xmlns:cx="http://schemas.microsoft.com/office/drawing/2014/chartex" xmlns:cx1="http://schemas.microsoft.com/office/drawing/2015/9/8/chartex" xmlns:cx2="http://schemas.microsoft.com/office/drawing/2015/10/21/chartex" xmlns:cx3="http://schemas.microsoft.com/office/drawing/2016/5/9/chartex" xmlns:cx4="http://schemas.microsoft.com/office/drawing/2016/5/10/chartex" xmlns:cx5="http://schemas.microsoft.com/office/drawing/2016/5/11/chartex" xmlns:cx6="http://schemas.microsoft.com/office/drawing/2016/5/12/chartex" xmlns:cx7="http://schemas.microsoft.com/office/drawing/2016/5/13/chartex" xmlns:cx8="http://schemas.microsoft.com/office/drawing/2016/5/14/chartex" xmlns:mc="http://schemas.openxmlformats.org/markup-compatibility/2006" xmlns:aink="http://schemas.microsoft.com/office/drawing/2016/ink" xmlns:am3d="http://schemas.microsoft.com/office/drawing/2017/model3d" xmlns:o="urn:schemas-microsoft-com:office:office" xmlns:oel="http://schemas.microsoft.com/office/2019/extlst" xmlns:r="http://schemas.openxmlformats.org/officeDocument/2006/relationships" xmlns:m="http://schemas.openxmlformats.org/officeDocument/2006/math" xmlns:v="urn:schemas-microsoft-com:vml" xmlns:wp14="http://schemas.microsoft.com/office/word/2010/wordprocessingDrawing" xmlns:wp="http://schemas.openxmlformats.org/drawingml/2006/wordprocessingDrawing" xmlns:w10="urn:schemas-microsoft-com:office:word" xmlns:w="http://schemas.openxmlformats.org/wordprocessingml/2006/main" xmlns:w14="http://schemas.microsoft.com/office/word/2010/wordml" xmlns:w15="http://schemas.microsoft.com/office/word/2012/wordml" xmlns:w16cex="http://schemas.microsoft.com/office/word/2018/wordml/cex" xmlns:w16cid="http://schemas.microsoft.com/office/word/2016/wordml/cid" xmlns:w16="http://schemas.microsoft.com/office/word/2018/wordml" xmlns:w16du="http://schemas.microsoft.com/office/word/2023/wordml/word16du" xmlns:w16sdtdh="http://schemas.microsoft.com/office/word/2020/wordml/sdtdatahash" xmlns:w16sdtfl="http://schemas.microsoft.com/office/word/2024/wordml/sdtformatlock" xmlns:w16se="http://schemas.microsoft.com/office/word/2015/wordml/symex" xmlns:wpg="http://schemas.microsoft.com/office/word/2010/wordprocessingGroup" xmlns:wpi="http://schemas.microsoft.com/office/word/2010/wordprocessingInk" xmlns:wne="http://schemas.microsoft.com/office/word/2006/wordml" xmlns:wps="http://schemas.microsoft.com/office/word/2010/wordprocessingShape" mc:Ignorable="w14 w15 w16se w16cid w16 w16cex w16sdtdh w16sdtfl w16du wp14">
   <w:footnote w:type="separator" w:id="-1">
     <w:p>
       <w:pPr>
@@ -26187,7 +26938,7 @@
 </file>
 
 <file path=word/numbering.xml><?xml version="1.0" encoding="utf-8"?>
-<w:numbering xmlns:wpc="http://schemas.microsoft.com/office/word/2010/wordprocessingCanvas" xmlns:cx="http://schemas.microsoft.com/office/drawing/2014/chartex" xmlns:cx1="http://schemas.microsoft.com/office/drawing/2015/9/8/chartex" xmlns:cx2="http://schemas.microsoft.com/office/drawing/2015/10/21/chartex" xmlns:cx3="http://schemas.microsoft.com/office/drawing/2016/5/9/chartex" xmlns:cx4="http://schemas.microsoft.com/office/drawing/2016/5/10/chartex" xmlns:cx5="http://schemas.microsoft.com/office/drawing/2016/5/11/chartex" xmlns:cx6="http://schemas.microsoft.com/office/drawing/2016/5/12/chartex" xmlns:cx7="http://schemas.microsoft.com/office/drawing/2016/5/13/chartex" xmlns:cx8="http://schemas.microsoft.com/office/drawing/2016/5/14/chartex" xmlns:mc="http://schemas.openxmlformats.org/markup-compatibility/2006" xmlns:aink="http://schemas.microsoft.com/office/drawing/2016/ink" xmlns:am3d="http://schemas.microsoft.com/office/drawing/2017/model3d" xmlns:o="urn:schemas-microsoft-com:office:office" xmlns:oel="http://schemas.microsoft.com/office/2019/extlst" xmlns:r="http://schemas.openxmlformats.org/officeDocument/2006/relationships" xmlns:m="http://schemas.openxmlformats.org/officeDocument/2006/math" xmlns:v="urn:schemas-microsoft-com:vml" xmlns:wp14="http://schemas.microsoft.com/office/word/2010/wordprocessingDrawing" xmlns:wp="http://schemas.openxmlformats.org/drawingml/2006/wordprocessingDrawing" xmlns:w10="urn:schemas-microsoft-com:office:word" xmlns:w="http://schemas.openxmlformats.org/wordprocessingml/2006/main" xmlns:w14="http://schemas.microsoft.com/office/word/2010/wordml" xmlns:w15="http://schemas.microsoft.com/office/word/2012/wordml" xmlns:w16cex="http://schemas.microsoft.com/office/word/2018/wordml/cex" xmlns:w16cid="http://schemas.microsoft.com/office/word/2016/wordml/cid" xmlns:w16="http://schemas.microsoft.com/office/word/2018/wordml" xmlns:w16sdtdh="http://schemas.microsoft.com/office/word/2020/wordml/sdtdatahash" xmlns:w16se="http://schemas.microsoft.com/office/word/2015/wordml/symex" xmlns:wpg="http://schemas.microsoft.com/office/word/2010/wordprocessingGroup" xmlns:wpi="http://schemas.microsoft.com/office/word/2010/wordprocessingInk" xmlns:wne="http://schemas.microsoft.com/office/word/2006/wordml" xmlns:wps="http://schemas.microsoft.com/office/word/2010/wordprocessingShape" mc:Ignorable="w14 w15 w16se w16cid w16 w16cex w16sdtdh wp14">
+<w:numbering xmlns:wpc="http://schemas.microsoft.com/office/word/2010/wordprocessingCanvas" xmlns:cx="http://schemas.microsoft.com/office/drawing/2014/chartex" xmlns:cx1="http://schemas.microsoft.com/office/drawing/2015/9/8/chartex" xmlns:cx2="http://schemas.microsoft.com/office/drawing/2015/10/21/chartex" xmlns:cx3="http://schemas.microsoft.com/office/drawing/2016/5/9/chartex" xmlns:cx4="http://schemas.microsoft.com/office/drawing/2016/5/10/chartex" xmlns:cx5="http://schemas.microsoft.com/office/drawing/2016/5/11/chartex" xmlns:cx6="http://schemas.microsoft.com/office/drawing/2016/5/12/chartex" xmlns:cx7="http://schemas.microsoft.com/office/drawing/2016/5/13/chartex" xmlns:cx8="http://schemas.microsoft.com/office/drawing/2016/5/14/chartex" xmlns:mc="http://schemas.openxmlformats.org/markup-compatibility/2006" xmlns:aink="http://schemas.microsoft.com/office/drawing/2016/ink" xmlns:am3d="http://schemas.microsoft.com/office/drawing/2017/model3d" xmlns:o="urn:schemas-microsoft-com:office:office" xmlns:oel="http://schemas.microsoft.com/office/2019/extlst" xmlns:r="http://schemas.openxmlformats.org/officeDocument/2006/relationships" xmlns:m="http://schemas.openxmlformats.org/officeDocument/2006/math" xmlns:v="urn:schemas-microsoft-com:vml" xmlns:wp14="http://schemas.microsoft.com/office/word/2010/wordprocessingDrawing" xmlns:wp="http://schemas.openxmlformats.org/drawingml/2006/wordprocessingDrawing" xmlns:w10="urn:schemas-microsoft-com:office:word" xmlns:w="http://schemas.openxmlformats.org/wordprocessingml/2006/main" xmlns:w14="http://schemas.microsoft.com/office/word/2010/wordml" xmlns:w15="http://schemas.microsoft.com/office/word/2012/wordml" xmlns:w16cex="http://schemas.microsoft.com/office/word/2018/wordml/cex" xmlns:w16cid="http://schemas.microsoft.com/office/word/2016/wordml/cid" xmlns:w16="http://schemas.microsoft.com/office/word/2018/wordml" xmlns:w16du="http://schemas.microsoft.com/office/word/2023/wordml/word16du" xmlns:w16sdtdh="http://schemas.microsoft.com/office/word/2020/wordml/sdtdatahash" xmlns:w16sdtfl="http://schemas.microsoft.com/office/word/2024/wordml/sdtformatlock" xmlns:w16se="http://schemas.microsoft.com/office/word/2015/wordml/symex" xmlns:wpg="http://schemas.microsoft.com/office/word/2010/wordprocessingGroup" xmlns:wpi="http://schemas.microsoft.com/office/word/2010/wordprocessingInk" xmlns:wne="http://schemas.microsoft.com/office/word/2006/wordml" xmlns:wps="http://schemas.microsoft.com/office/word/2010/wordprocessingShape" mc:Ignorable="w14 w15 w16se w16cid w16 w16cex w16sdtdh w16sdtfl w16du wp14">
   <w:abstractNum w:abstractNumId="0" w15:restartNumberingAfterBreak="0">
     <w:nsid w:val="356E0522"/>
     <w:multiLevelType w:val="multilevel"/>
@@ -26763,7 +27514,7 @@
 </file>
 
 <file path=word/styles.xml><?xml version="1.0" encoding="utf-8"?>
-<w:styles xmlns:mc="http://schemas.openxmlformats.org/markup-compatibility/2006" xmlns:r="http://schemas.openxmlformats.org/officeDocument/2006/relationships" xmlns:w="http://schemas.openxmlformats.org/wordprocessingml/2006/main" xmlns:w14="http://schemas.microsoft.com/office/word/2010/wordml" xmlns:w15="http://schemas.microsoft.com/office/word/2012/wordml" xmlns:w16cex="http://schemas.microsoft.com/office/word/2018/wordml/cex" xmlns:w16cid="http://schemas.microsoft.com/office/word/2016/wordml/cid" xmlns:w16="http://schemas.microsoft.com/office/word/2018/wordml" xmlns:w16sdtdh="http://schemas.microsoft.com/office/word/2020/wordml/sdtdatahash" xmlns:w16se="http://schemas.microsoft.com/office/word/2015/wordml/symex" mc:Ignorable="w14 w15 w16se w16cid w16 w16cex w16sdtdh">
+<w:styles xmlns:mc="http://schemas.openxmlformats.org/markup-compatibility/2006" xmlns:r="http://schemas.openxmlformats.org/officeDocument/2006/relationships" xmlns:w="http://schemas.openxmlformats.org/wordprocessingml/2006/main" xmlns:w14="http://schemas.microsoft.com/office/word/2010/wordml" xmlns:w15="http://schemas.microsoft.com/office/word/2012/wordml" xmlns:w16cex="http://schemas.microsoft.com/office/word/2018/wordml/cex" xmlns:w16cid="http://schemas.microsoft.com/office/word/2016/wordml/cid" xmlns:w16="http://schemas.microsoft.com/office/word/2018/wordml" xmlns:w16du="http://schemas.microsoft.com/office/word/2023/wordml/word16du" xmlns:w16sdtdh="http://schemas.microsoft.com/office/word/2020/wordml/sdtdatahash" xmlns:w16sdtfl="http://schemas.microsoft.com/office/word/2024/wordml/sdtformatlock" xmlns:w16se="http://schemas.microsoft.com/office/word/2015/wordml/symex" mc:Ignorable="w14 w15 w16se w16cid w16 w16cex w16sdtdh w16sdtfl w16du">
   <w:docDefaults>
     <w:rPrDefault>
       <w:rPr>

</xml_diff>

<commit_message>
implementacion de ver una leccion
</commit_message>
<xml_diff>
--- a/DOCUMENTACION/AVANZE MODULOS 8-11.docx
+++ b/DOCUMENTACION/AVANZE MODULOS 8-11.docx
@@ -1,6 +1,6 @@
 
 <file path=word/document.xml><?xml version="1.0" encoding="utf-8"?>
-<w:document xmlns:wpc="http://schemas.microsoft.com/office/word/2010/wordprocessingCanvas" xmlns:cx="http://schemas.microsoft.com/office/drawing/2014/chartex" xmlns:cx1="http://schemas.microsoft.com/office/drawing/2015/9/8/chartex" xmlns:cx2="http://schemas.microsoft.com/office/drawing/2015/10/21/chartex" xmlns:cx3="http://schemas.microsoft.com/office/drawing/2016/5/9/chartex" xmlns:cx4="http://schemas.microsoft.com/office/drawing/2016/5/10/chartex" xmlns:cx5="http://schemas.microsoft.com/office/drawing/2016/5/11/chartex" xmlns:cx6="http://schemas.microsoft.com/office/drawing/2016/5/12/chartex" xmlns:cx7="http://schemas.microsoft.com/office/drawing/2016/5/13/chartex" xmlns:cx8="http://schemas.microsoft.com/office/drawing/2016/5/14/chartex" xmlns:mc="http://schemas.openxmlformats.org/markup-compatibility/2006" xmlns:aink="http://schemas.microsoft.com/office/drawing/2016/ink" xmlns:am3d="http://schemas.microsoft.com/office/drawing/2017/model3d" xmlns:o="urn:schemas-microsoft-com:office:office" xmlns:oel="http://schemas.microsoft.com/office/2019/extlst" xmlns:r="http://schemas.openxmlformats.org/officeDocument/2006/relationships" xmlns:m="http://schemas.openxmlformats.org/officeDocument/2006/math" xmlns:v="urn:schemas-microsoft-com:vml" xmlns:wp14="http://schemas.microsoft.com/office/word/2010/wordprocessingDrawing" xmlns:wp="http://schemas.openxmlformats.org/drawingml/2006/wordprocessingDrawing" xmlns:w10="urn:schemas-microsoft-com:office:word" xmlns:w="http://schemas.openxmlformats.org/wordprocessingml/2006/main" xmlns:w14="http://schemas.microsoft.com/office/word/2010/wordml" xmlns:w15="http://schemas.microsoft.com/office/word/2012/wordml" xmlns:w16cex="http://schemas.microsoft.com/office/word/2018/wordml/cex" xmlns:w16cid="http://schemas.microsoft.com/office/word/2016/wordml/cid" xmlns:w16="http://schemas.microsoft.com/office/word/2018/wordml" xmlns:w16du="http://schemas.microsoft.com/office/word/2023/wordml/word16du" xmlns:w16sdtdh="http://schemas.microsoft.com/office/word/2020/wordml/sdtdatahash" xmlns:w16sdtfl="http://schemas.microsoft.com/office/word/2024/wordml/sdtformatlock" xmlns:w16se="http://schemas.microsoft.com/office/word/2015/wordml/symex" xmlns:wpg="http://schemas.microsoft.com/office/word/2010/wordprocessingGroup" xmlns:wpi="http://schemas.microsoft.com/office/word/2010/wordprocessingInk" xmlns:wne="http://schemas.microsoft.com/office/word/2006/wordml" xmlns:wps="http://schemas.microsoft.com/office/word/2010/wordprocessingShape" mc:Ignorable="w14 w15 w16se w16cid w16 w16cex w16sdtdh w16sdtfl w16du wp14">
+<w:document xmlns:wpc="http://schemas.microsoft.com/office/word/2010/wordprocessingCanvas" xmlns:cx="http://schemas.microsoft.com/office/drawing/2014/chartex" xmlns:cx1="http://schemas.microsoft.com/office/drawing/2015/9/8/chartex" xmlns:cx2="http://schemas.microsoft.com/office/drawing/2015/10/21/chartex" xmlns:cx3="http://schemas.microsoft.com/office/drawing/2016/5/9/chartex" xmlns:cx4="http://schemas.microsoft.com/office/drawing/2016/5/10/chartex" xmlns:cx5="http://schemas.microsoft.com/office/drawing/2016/5/11/chartex" xmlns:cx6="http://schemas.microsoft.com/office/drawing/2016/5/12/chartex" xmlns:cx7="http://schemas.microsoft.com/office/drawing/2016/5/13/chartex" xmlns:cx8="http://schemas.microsoft.com/office/drawing/2016/5/14/chartex" xmlns:mc="http://schemas.openxmlformats.org/markup-compatibility/2006" xmlns:aink="http://schemas.microsoft.com/office/drawing/2016/ink" xmlns:am3d="http://schemas.microsoft.com/office/drawing/2017/model3d" xmlns:o="urn:schemas-microsoft-com:office:office" xmlns:oel="http://schemas.microsoft.com/office/2019/extlst" xmlns:r="http://schemas.openxmlformats.org/officeDocument/2006/relationships" xmlns:m="http://schemas.openxmlformats.org/officeDocument/2006/math" xmlns:v="urn:schemas-microsoft-com:vml" xmlns:wp14="http://schemas.microsoft.com/office/word/2010/wordprocessingDrawing" xmlns:wp="http://schemas.openxmlformats.org/drawingml/2006/wordprocessingDrawing" xmlns:w10="urn:schemas-microsoft-com:office:word" xmlns:w="http://schemas.openxmlformats.org/wordprocessingml/2006/main" xmlns:w14="http://schemas.microsoft.com/office/word/2010/wordml" xmlns:w15="http://schemas.microsoft.com/office/word/2012/wordml" xmlns:w16cex="http://schemas.microsoft.com/office/word/2018/wordml/cex" xmlns:w16cid="http://schemas.microsoft.com/office/word/2016/wordml/cid" xmlns:w16="http://schemas.microsoft.com/office/word/2018/wordml" xmlns:w16sdtdh="http://schemas.microsoft.com/office/word/2020/wordml/sdtdatahash" xmlns:w16se="http://schemas.microsoft.com/office/word/2015/wordml/symex" xmlns:wpg="http://schemas.microsoft.com/office/word/2010/wordprocessingGroup" xmlns:wpi="http://schemas.microsoft.com/office/word/2010/wordprocessingInk" xmlns:wne="http://schemas.microsoft.com/office/word/2006/wordml" xmlns:wps="http://schemas.microsoft.com/office/word/2010/wordprocessingShape" mc:Ignorable="w14 w15 w16se w16cid w16 w16cex w16sdtdh wp14">
   <w:body>
     <w:p>
       <w:pPr>
@@ -298,37 +298,32 @@
       </w:r>
       <w:proofErr w:type="gramEnd"/>
       <w:r>
-        <w:t>course-&gt;</w:t>
+        <w:t>course-&gt;image }}"</w:t>
+      </w:r>
+    </w:p>
+    <w:p>
+      <w:pPr>
+        <w:tabs>
+          <w:tab w:val="left" w:pos="2292"/>
+        </w:tabs>
+      </w:pPr>
+      <w:r>
+        <w:t>                         </w:t>
+      </w:r>
+      <w:proofErr w:type="spellStart"/>
+      <w:r>
+        <w:t>alt</w:t>
+      </w:r>
+      <w:proofErr w:type="spellEnd"/>
+      <w:r>
+        <w:t>="</w:t>
       </w:r>
       <w:proofErr w:type="gramStart"/>
       <w:r>
-        <w:t>image }}"</w:t>
-      </w:r>
+        <w:t>{{ $</w:t>
+      </w:r>
+      <w:proofErr w:type="spellStart"/>
       <w:proofErr w:type="gramEnd"/>
-    </w:p>
-    <w:p>
-      <w:pPr>
-        <w:tabs>
-          <w:tab w:val="left" w:pos="2292"/>
-        </w:tabs>
-      </w:pPr>
-      <w:r>
-        <w:t>                         </w:t>
-      </w:r>
-      <w:proofErr w:type="spellStart"/>
-      <w:r>
-        <w:t>alt</w:t>
-      </w:r>
-      <w:proofErr w:type="spellEnd"/>
-      <w:r>
-        <w:t>="</w:t>
-      </w:r>
-      <w:proofErr w:type="gramStart"/>
-      <w:r>
-        <w:t>{{ $</w:t>
-      </w:r>
-      <w:proofErr w:type="spellStart"/>
-      <w:proofErr w:type="gramEnd"/>
       <w:r>
         <w:t>course</w:t>
       </w:r>
@@ -337,17 +332,12 @@
         <w:t>-&gt;</w:t>
       </w:r>
       <w:proofErr w:type="spellStart"/>
-      <w:proofErr w:type="gramStart"/>
       <w:r>
         <w:t>title</w:t>
       </w:r>
       <w:proofErr w:type="spellEnd"/>
       <w:r>
-        <w:t xml:space="preserve"> }}"</w:t>
-      </w:r>
-      <w:proofErr w:type="gramEnd"/>
-      <w:r>
-        <w:t>&gt;</w:t>
+        <w:t xml:space="preserve"> }}"&gt;</w:t>
       </w:r>
     </w:p>
     <w:p>
@@ -587,13 +577,8 @@
         <w:t xml:space="preserve"> </w:t>
       </w:r>
       <w:proofErr w:type="spellStart"/>
-      <w:proofErr w:type="gramStart"/>
-      <w:r>
-        <w:t>instructor.courses</w:t>
-      </w:r>
-      <w:proofErr w:type="gramEnd"/>
-      <w:r>
-        <w:t>.goals</w:t>
+      <w:r>
+        <w:t>instructor.courses.goals</w:t>
       </w:r>
       <w:proofErr w:type="spellEnd"/>
     </w:p>
@@ -3755,19 +3740,11 @@
         <w:t xml:space="preserve"> </w:t>
       </w:r>
       <w:proofErr w:type="spellStart"/>
-      <w:proofErr w:type="gramStart"/>
       <w:r>
         <w:rPr>
           <w:lang w:val="es-MX"/>
         </w:rPr>
-        <w:t>instructor.courses</w:t>
-      </w:r>
-      <w:proofErr w:type="gramEnd"/>
-      <w:r>
-        <w:rPr>
-          <w:lang w:val="es-MX"/>
-        </w:rPr>
-        <w:t>.requirements</w:t>
+        <w:t>instructor.courses.requirements</w:t>
       </w:r>
       <w:proofErr w:type="spellEnd"/>
     </w:p>
@@ -4848,7 +4825,6 @@
         <w:t>="</w:t>
       </w:r>
       <w:proofErr w:type="spellStart"/>
-      <w:proofErr w:type="gramStart"/>
       <w:r>
         <w:t>requirements</w:t>
       </w:r>
@@ -4862,11 +4838,7 @@
       </w:r>
       <w:proofErr w:type="spellEnd"/>
       <w:r>
-        <w:t xml:space="preserve"> }</w:t>
-      </w:r>
-      <w:proofErr w:type="gramEnd"/>
-      <w:r>
-        <w:t>}.</w:t>
+        <w:t xml:space="preserve"> }}.</w:t>
       </w:r>
       <w:proofErr w:type="spellStart"/>
       <w:r>
@@ -5119,17 +5091,87 @@
         <w:t>="</w:t>
       </w:r>
       <w:proofErr w:type="spellStart"/>
+      <w:r>
+        <w:t>requirements</w:t>
+      </w:r>
+      <w:proofErr w:type="spellEnd"/>
+      <w:r>
+        <w:t>.{{ $id }}.</w:t>
+      </w:r>
+      <w:proofErr w:type="spellStart"/>
+      <w:r>
+        <w:t>name</w:t>
+      </w:r>
+      <w:proofErr w:type="spellEnd"/>
+      <w:r>
+        <w:t>"</w:t>
+      </w:r>
+    </w:p>
+    <w:p>
+      <w:r>
+        <w:rPr>
+          <w:rFonts w:ascii="Segoe UI Symbol" w:hAnsi="Segoe UI Symbol" w:cs="Segoe UI Symbol"/>
+        </w:rPr>
+        <w:t>✔</w:t>
+      </w:r>
+      <w:r>
+        <w:t xml:space="preserve"> </w:t>
+      </w:r>
+      <w:r>
+        <w:rPr>
+          <w:b/>
+          <w:bCs/>
+        </w:rPr>
+        <w:t>Se agregó evento JS para limpiar el input:</w:t>
+      </w:r>
+    </w:p>
+    <w:p>
+      <w:proofErr w:type="spellStart"/>
+      <w:r>
+        <w:t>Livewire.on</w:t>
+      </w:r>
+      <w:proofErr w:type="spellEnd"/>
+      <w:r>
+        <w:t>('</w:t>
+      </w:r>
+      <w:proofErr w:type="spellStart"/>
+      <w:r>
+        <w:t>clear</w:t>
+      </w:r>
+      <w:proofErr w:type="spellEnd"/>
+      <w:r>
+        <w:t>-input', () =&gt; {</w:t>
+      </w:r>
+    </w:p>
+    <w:p>
+      <w:r>
+        <w:t xml:space="preserve">    </w:t>
+      </w:r>
+      <w:proofErr w:type="spellStart"/>
       <w:proofErr w:type="gramStart"/>
       <w:r>
-        <w:t>requirements</w:t>
-      </w:r>
-      <w:proofErr w:type="spellEnd"/>
-      <w:r>
-        <w:t>.{{ $id }</w:t>
-      </w:r>
+        <w:t>document.querySelector</w:t>
+      </w:r>
+      <w:proofErr w:type="spellEnd"/>
       <w:proofErr w:type="gramEnd"/>
       <w:r>
-        <w:t>}.</w:t>
+        <w:t>('input[</w:t>
+      </w:r>
+      <w:proofErr w:type="spellStart"/>
+      <w:r>
+        <w:t>wire</w:t>
+      </w:r>
+      <w:proofErr w:type="spellEnd"/>
+      <w:r>
+        <w:t>\\:</w:t>
+      </w:r>
+      <w:proofErr w:type="spellStart"/>
+      <w:r>
+        <w:t>model</w:t>
+      </w:r>
+      <w:proofErr w:type="spellEnd"/>
+      <w:r>
+        <w:t>="</w:t>
       </w:r>
       <w:proofErr w:type="spellStart"/>
       <w:r>
@@ -5137,359 +5179,258 @@
       </w:r>
       <w:proofErr w:type="spellEnd"/>
       <w:r>
-        <w:t>"</w:t>
-      </w:r>
-    </w:p>
-    <w:p>
-      <w:r>
-        <w:rPr>
-          <w:rFonts w:ascii="Segoe UI Symbol" w:hAnsi="Segoe UI Symbol" w:cs="Segoe UI Symbol"/>
-        </w:rPr>
-        <w:t>✔</w:t>
-      </w:r>
+        <w:t>"]').</w:t>
+      </w:r>
+      <w:proofErr w:type="spellStart"/>
+      <w:r>
+        <w:t>value</w:t>
+      </w:r>
+      <w:proofErr w:type="spellEnd"/>
+      <w:r>
+        <w:t xml:space="preserve"> = "";</w:t>
+      </w:r>
+    </w:p>
+    <w:p>
+      <w:r>
+        <w:t>});</w:t>
+      </w:r>
+    </w:p>
+    <w:p/>
+    <w:p>
+      <w:pPr>
+        <w:rPr>
+          <w:b/>
+          <w:bCs/>
+        </w:rPr>
+      </w:pPr>
+      <w:r>
+        <w:rPr>
+          <w:b/>
+          <w:bCs/>
+          <w:highlight w:val="yellow"/>
+        </w:rPr>
+        <w:t>MODULO 10</w:t>
+      </w:r>
+    </w:p>
+    <w:p>
+      <w:proofErr w:type="spellStart"/>
+      <w:r>
+        <w:t>php</w:t>
+      </w:r>
+      <w:proofErr w:type="spellEnd"/>
       <w:r>
         <w:t xml:space="preserve"> </w:t>
       </w:r>
-      <w:r>
-        <w:rPr>
-          <w:b/>
-          <w:bCs/>
-        </w:rPr>
-        <w:t>Se agregó evento JS para limpiar el input:</w:t>
-      </w:r>
-    </w:p>
-    <w:p>
-      <w:proofErr w:type="spellStart"/>
-      <w:r>
-        <w:t>Livewire.on</w:t>
-      </w:r>
-      <w:proofErr w:type="spellEnd"/>
-      <w:r>
-        <w:t>('</w:t>
-      </w:r>
-      <w:proofErr w:type="spellStart"/>
-      <w:r>
-        <w:t>clear</w:t>
-      </w:r>
-      <w:proofErr w:type="spellEnd"/>
-      <w:r>
-        <w:t>-input', () =&gt; {</w:t>
-      </w:r>
-    </w:p>
-    <w:p>
-      <w:r>
-        <w:t xml:space="preserve">    </w:t>
+      <w:proofErr w:type="spellStart"/>
+      <w:r>
+        <w:t>artisan</w:t>
+      </w:r>
+      <w:proofErr w:type="spellEnd"/>
+      <w:r>
+        <w:t xml:space="preserve"> </w:t>
       </w:r>
       <w:proofErr w:type="spellStart"/>
       <w:proofErr w:type="gramStart"/>
       <w:r>
-        <w:t>document.querySelector</w:t>
+        <w:t>make:livewire</w:t>
       </w:r>
       <w:proofErr w:type="spellEnd"/>
       <w:proofErr w:type="gramEnd"/>
       <w:r>
-        <w:t>('input[</w:t>
-      </w:r>
-      <w:proofErr w:type="spellStart"/>
-      <w:r>
-        <w:t>wire</w:t>
-      </w:r>
-      <w:proofErr w:type="spellEnd"/>
-      <w:r>
-        <w:t>\</w:t>
+        <w:t xml:space="preserve"> </w:t>
+      </w:r>
+      <w:proofErr w:type="spellStart"/>
+      <w:r>
+        <w:t>instructor.courses.manage-section</w:t>
+      </w:r>
+      <w:proofErr w:type="spellEnd"/>
+    </w:p>
+    <w:p/>
+    <w:p>
+      <w:proofErr w:type="spellStart"/>
+      <w:r>
+        <w:t>truncate</w:t>
+      </w:r>
+      <w:proofErr w:type="spellEnd"/>
+      <w:r>
+        <w:t xml:space="preserve"> para que si un texto es largo te salga …</w:t>
+      </w:r>
+    </w:p>
+    <w:p/>
+    <w:p>
+      <w:r>
+        <w:t>hover:text-indigo-60</w:t>
+      </w:r>
+      <w:r>
+        <w:t xml:space="preserve"> para que si paso por encima de un botón cambie color</w:t>
+      </w:r>
+    </w:p>
+    <w:p/>
+    <w:p>
+      <w:r>
+        <w:t>*</w:t>
+      </w:r>
+      <w:r>
+        <w:t xml:space="preserve">Para los </w:t>
+      </w:r>
+      <w:proofErr w:type="spellStart"/>
+      <w:r>
+        <w:t>s</w:t>
+      </w:r>
+      <w:r>
+        <w:t>ections</w:t>
+      </w:r>
+      <w:proofErr w:type="spellEnd"/>
+      <w:r>
+        <w:t xml:space="preserve"> ver datos, agregar y que se limpie la consola, editar sin </w:t>
+      </w:r>
+      <w:proofErr w:type="spellStart"/>
+      <w:r>
+        <w:t>sweet</w:t>
+      </w:r>
+      <w:proofErr w:type="spellEnd"/>
+      <w:r>
+        <w:t xml:space="preserve"> </w:t>
+      </w:r>
+      <w:proofErr w:type="spellStart"/>
+      <w:r>
+        <w:t>alert</w:t>
+      </w:r>
+      <w:proofErr w:type="spellEnd"/>
+      <w:r>
+        <w:t xml:space="preserve">, solo darle en </w:t>
+      </w:r>
+      <w:proofErr w:type="spellStart"/>
+      <w:r>
+        <w:t>uyn</w:t>
+      </w:r>
+      <w:proofErr w:type="spellEnd"/>
+      <w:r>
+        <w:t xml:space="preserve"> botón y allí poner el texto, para eliminar si hay un </w:t>
+      </w:r>
+      <w:proofErr w:type="spellStart"/>
+      <w:r>
+        <w:t>sweet</w:t>
+      </w:r>
+      <w:proofErr w:type="spellEnd"/>
+      <w:r>
+        <w:t xml:space="preserve"> </w:t>
+      </w:r>
+      <w:proofErr w:type="spellStart"/>
+      <w:r>
+        <w:t>alert</w:t>
+      </w:r>
+      <w:proofErr w:type="spellEnd"/>
+      <w:r>
+        <w:t>.</w:t>
+      </w:r>
+    </w:p>
+    <w:p>
+      <w:pPr>
+        <w:tabs>
+          <w:tab w:val="left" w:pos="3544"/>
+        </w:tabs>
+      </w:pPr>
+    </w:p>
+    <w:p>
+      <w:pPr>
+        <w:tabs>
+          <w:tab w:val="left" w:pos="3544"/>
+        </w:tabs>
+      </w:pPr>
+    </w:p>
+    <w:p>
+      <w:pPr>
+        <w:tabs>
+          <w:tab w:val="left" w:pos="3544"/>
+        </w:tabs>
+      </w:pPr>
+      <w:r>
+        <w:t>DOS BUCLES</w:t>
+      </w:r>
+    </w:p>
+    <w:p>
+      <w:pPr>
+        <w:tabs>
+          <w:tab w:val="left" w:pos="3544"/>
+        </w:tabs>
+      </w:pPr>
+      <w:r>
+        <w:t>&lt;x-</w:t>
+      </w:r>
+      <w:proofErr w:type="spellStart"/>
+      <w:r>
+        <w:t>label</w:t>
+      </w:r>
+      <w:proofErr w:type="spellEnd"/>
+      <w:r>
+        <w:t>&gt;</w:t>
+      </w:r>
+    </w:p>
+    <w:p>
+      <w:pPr>
+        <w:tabs>
+          <w:tab w:val="left" w:pos="3544"/>
+        </w:tabs>
+      </w:pPr>
+      <w:r>
+        <w:t xml:space="preserve">                                Sección </w:t>
       </w:r>
       <w:proofErr w:type="gramStart"/>
       <w:r>
-        <w:t>\:</w:t>
-      </w:r>
-      <w:proofErr w:type="spellStart"/>
-      <w:r>
-        <w:t>model</w:t>
-      </w:r>
-      <w:proofErr w:type="spellEnd"/>
+        <w:t>{{ $</w:t>
+      </w:r>
+      <w:proofErr w:type="spellStart"/>
       <w:proofErr w:type="gramEnd"/>
       <w:r>
-        <w:t>="</w:t>
-      </w:r>
-      <w:proofErr w:type="spellStart"/>
-      <w:r>
-        <w:t>name</w:t>
-      </w:r>
-      <w:proofErr w:type="spellEnd"/>
-      <w:r>
-        <w:t>"]').</w:t>
-      </w:r>
-      <w:proofErr w:type="spellStart"/>
-      <w:r>
-        <w:t>value</w:t>
-      </w:r>
-      <w:proofErr w:type="spellEnd"/>
-      <w:r>
-        <w:t xml:space="preserve"> = "";</w:t>
-      </w:r>
-    </w:p>
-    <w:p>
-      <w:r>
-        <w:t>});</w:t>
-      </w:r>
-    </w:p>
-    <w:p/>
-    <w:p>
-      <w:pPr>
-        <w:rPr>
-          <w:b/>
-          <w:bCs/>
-        </w:rPr>
-      </w:pPr>
-      <w:r>
-        <w:rPr>
-          <w:b/>
-          <w:bCs/>
-          <w:highlight w:val="yellow"/>
-        </w:rPr>
-        <w:t>MODULO 10</w:t>
-      </w:r>
-    </w:p>
-    <w:p>
-      <w:proofErr w:type="spellStart"/>
-      <w:r>
-        <w:t>php</w:t>
-      </w:r>
-      <w:proofErr w:type="spellEnd"/>
-      <w:r>
-        <w:t xml:space="preserve"> </w:t>
-      </w:r>
-      <w:proofErr w:type="spellStart"/>
-      <w:r>
-        <w:t>artisan</w:t>
-      </w:r>
-      <w:proofErr w:type="spellEnd"/>
-      <w:r>
-        <w:t xml:space="preserve"> </w:t>
-      </w:r>
-      <w:proofErr w:type="spellStart"/>
+        <w:t>section</w:t>
+      </w:r>
+      <w:proofErr w:type="spellEnd"/>
+      <w:r>
+        <w:t>-&gt;position }}:</w:t>
+      </w:r>
+    </w:p>
+    <w:p>
+      <w:pPr>
+        <w:tabs>
+          <w:tab w:val="left" w:pos="3544"/>
+        </w:tabs>
+      </w:pPr>
+      <w:r>
+        <w:t>                            &lt;/x-</w:t>
+      </w:r>
+      <w:proofErr w:type="spellStart"/>
+      <w:r>
+        <w:t>label</w:t>
+      </w:r>
+      <w:proofErr w:type="spellEnd"/>
+      <w:r>
+        <w:t>&gt;</w:t>
+      </w:r>
+    </w:p>
+    <w:p>
+      <w:pPr>
+        <w:tabs>
+          <w:tab w:val="left" w:pos="3544"/>
+        </w:tabs>
+      </w:pPr>
+    </w:p>
+    <w:p>
+      <w:pPr>
+        <w:tabs>
+          <w:tab w:val="left" w:pos="3544"/>
+        </w:tabs>
+      </w:pPr>
+      <w:r>
+        <w:t xml:space="preserve">Si elimino un registro igual </w:t>
+      </w:r>
       <w:proofErr w:type="gramStart"/>
       <w:r>
-        <w:t>make:livewire</w:t>
-      </w:r>
-      <w:proofErr w:type="spellEnd"/>
+        <w:t>el sección</w:t>
+      </w:r>
       <w:proofErr w:type="gramEnd"/>
       <w:r>
-        <w:t xml:space="preserve"> </w:t>
-      </w:r>
-      <w:proofErr w:type="spellStart"/>
-      <w:proofErr w:type="gramStart"/>
-      <w:r>
-        <w:t>instructor.courses</w:t>
-      </w:r>
-      <w:proofErr w:type="gramEnd"/>
-      <w:r>
-        <w:t>.manage-section</w:t>
-      </w:r>
-      <w:proofErr w:type="spellEnd"/>
-    </w:p>
-    <w:p/>
-    <w:p>
-      <w:proofErr w:type="spellStart"/>
-      <w:r>
-        <w:t>truncate</w:t>
-      </w:r>
-      <w:proofErr w:type="spellEnd"/>
-      <w:r>
-        <w:t xml:space="preserve"> para que si un texto es largo te salga …</w:t>
-      </w:r>
-    </w:p>
-    <w:p/>
-    <w:p>
-      <w:r>
-        <w:t>hover:text-indigo-60</w:t>
-      </w:r>
-      <w:r>
-        <w:t xml:space="preserve"> para que si paso por encima de un botón cambie color</w:t>
-      </w:r>
-    </w:p>
-    <w:p/>
-    <w:p>
-      <w:r>
-        <w:t>*</w:t>
-      </w:r>
-      <w:r>
-        <w:t xml:space="preserve">Para los </w:t>
-      </w:r>
-      <w:proofErr w:type="spellStart"/>
-      <w:r>
-        <w:t>s</w:t>
-      </w:r>
-      <w:r>
-        <w:t>ections</w:t>
-      </w:r>
-      <w:proofErr w:type="spellEnd"/>
-      <w:r>
-        <w:t xml:space="preserve"> ver datos, agregar y que se limpie la consola, editar sin </w:t>
-      </w:r>
-      <w:proofErr w:type="spellStart"/>
-      <w:r>
-        <w:t>sweet</w:t>
-      </w:r>
-      <w:proofErr w:type="spellEnd"/>
-      <w:r>
-        <w:t xml:space="preserve"> </w:t>
-      </w:r>
-      <w:proofErr w:type="spellStart"/>
-      <w:r>
-        <w:t>alert</w:t>
-      </w:r>
-      <w:proofErr w:type="spellEnd"/>
-      <w:r>
-        <w:t xml:space="preserve">, solo darle en </w:t>
-      </w:r>
-      <w:proofErr w:type="spellStart"/>
-      <w:r>
-        <w:t>uyn</w:t>
-      </w:r>
-      <w:proofErr w:type="spellEnd"/>
-      <w:r>
-        <w:t xml:space="preserve"> botón y allí poner el texto, para eliminar si hay un </w:t>
-      </w:r>
-      <w:proofErr w:type="spellStart"/>
-      <w:r>
-        <w:t>sweet</w:t>
-      </w:r>
-      <w:proofErr w:type="spellEnd"/>
-      <w:r>
-        <w:t xml:space="preserve"> </w:t>
-      </w:r>
-      <w:proofErr w:type="spellStart"/>
-      <w:r>
-        <w:t>alert</w:t>
-      </w:r>
-      <w:proofErr w:type="spellEnd"/>
-      <w:r>
-        <w:t>.</w:t>
-      </w:r>
-    </w:p>
-    <w:p>
-      <w:pPr>
-        <w:tabs>
-          <w:tab w:val="left" w:pos="3544"/>
-        </w:tabs>
-      </w:pPr>
-    </w:p>
-    <w:p>
-      <w:pPr>
-        <w:tabs>
-          <w:tab w:val="left" w:pos="3544"/>
-        </w:tabs>
-      </w:pPr>
-    </w:p>
-    <w:p>
-      <w:pPr>
-        <w:tabs>
-          <w:tab w:val="left" w:pos="3544"/>
-        </w:tabs>
-      </w:pPr>
-      <w:r>
-        <w:t>DOS BUCLES</w:t>
-      </w:r>
-    </w:p>
-    <w:p>
-      <w:pPr>
-        <w:tabs>
-          <w:tab w:val="left" w:pos="3544"/>
-        </w:tabs>
-      </w:pPr>
-      <w:r>
-        <w:t>&lt;x-</w:t>
-      </w:r>
-      <w:proofErr w:type="spellStart"/>
-      <w:r>
-        <w:t>label</w:t>
-      </w:r>
-      <w:proofErr w:type="spellEnd"/>
-      <w:r>
-        <w:t>&gt;</w:t>
-      </w:r>
-    </w:p>
-    <w:p>
-      <w:pPr>
-        <w:tabs>
-          <w:tab w:val="left" w:pos="3544"/>
-        </w:tabs>
-      </w:pPr>
-      <w:r>
-        <w:t xml:space="preserve">                                Sección </w:t>
-      </w:r>
-      <w:proofErr w:type="gramStart"/>
-      <w:r>
-        <w:t>{{ $</w:t>
-      </w:r>
-      <w:proofErr w:type="spellStart"/>
-      <w:proofErr w:type="gramEnd"/>
-      <w:r>
-        <w:t>section</w:t>
-      </w:r>
-      <w:proofErr w:type="spellEnd"/>
-      <w:r>
-        <w:t>-&gt;</w:t>
-      </w:r>
-      <w:proofErr w:type="gramStart"/>
-      <w:r>
-        <w:t>position }</w:t>
-      </w:r>
-      <w:proofErr w:type="gramEnd"/>
-      <w:r>
-        <w:t>}:</w:t>
-      </w:r>
-    </w:p>
-    <w:p>
-      <w:pPr>
-        <w:tabs>
-          <w:tab w:val="left" w:pos="3544"/>
-        </w:tabs>
-      </w:pPr>
-      <w:r>
-        <w:t>                            &lt;/x-</w:t>
-      </w:r>
-      <w:proofErr w:type="spellStart"/>
-      <w:r>
-        <w:t>label</w:t>
-      </w:r>
-      <w:proofErr w:type="spellEnd"/>
-      <w:r>
-        <w:t>&gt;</w:t>
-      </w:r>
-    </w:p>
-    <w:p>
-      <w:pPr>
-        <w:tabs>
-          <w:tab w:val="left" w:pos="3544"/>
-        </w:tabs>
-      </w:pPr>
-    </w:p>
-    <w:p>
-      <w:pPr>
-        <w:tabs>
-          <w:tab w:val="left" w:pos="3544"/>
-        </w:tabs>
-      </w:pPr>
-      <w:r>
-        <w:t xml:space="preserve">Si elimino un registro igual </w:t>
-      </w:r>
-      <w:proofErr w:type="gramStart"/>
-      <w:r>
-        <w:t>el sección</w:t>
-      </w:r>
-      <w:proofErr w:type="gramEnd"/>
-      <w:r>
-        <w:t xml:space="preserve"> quedara con su mismo id por ejemplo sección 1, sección 4 y si elimino </w:t>
-      </w:r>
-      <w:proofErr w:type="gramStart"/>
-      <w:r>
-        <w:t>el sección</w:t>
-      </w:r>
-      <w:proofErr w:type="gramEnd"/>
-      <w:r>
-        <w:t xml:space="preserve"> 3 igual quedaran con el mismo valor</w:t>
+        <w:t xml:space="preserve"> quedara con su mismo id por ejemplo sección 1, sección 4 y si elimino el sección 3 igual quedaran con el mismo valor</w:t>
       </w:r>
     </w:p>
     <w:p>
@@ -5592,15 +5533,7 @@
       </w:r>
       <w:proofErr w:type="gramEnd"/>
       <w:r>
-        <w:t xml:space="preserve"> 2 entonces </w:t>
-      </w:r>
-      <w:proofErr w:type="gramStart"/>
-      <w:r>
-        <w:t>el sección</w:t>
-      </w:r>
-      <w:proofErr w:type="gramEnd"/>
-      <w:r>
-        <w:t xml:space="preserve"> 4 pasara a sección 2</w:t>
+        <w:t xml:space="preserve"> 2 entonces el sección 4 pasara a sección 2</w:t>
       </w:r>
     </w:p>
     <w:p>
@@ -6061,13 +5994,8 @@
         <w:t xml:space="preserve"> </w:t>
       </w:r>
       <w:proofErr w:type="spellStart"/>
-      <w:proofErr w:type="gramStart"/>
-      <w:r>
-        <w:t>instructor.courses</w:t>
-      </w:r>
-      <w:proofErr w:type="gramEnd"/>
-      <w:r>
-        <w:t>.manage-lessons</w:t>
+      <w:r>
+        <w:t>instructor.courses.manage-lessons</w:t>
       </w:r>
       <w:proofErr w:type="spellEnd"/>
     </w:p>
@@ -7261,58 +7189,52 @@
         <w:t>::</w:t>
       </w:r>
       <w:proofErr w:type="spellStart"/>
+      <w:proofErr w:type="gramEnd"/>
       <w:r>
         <w:t>get</w:t>
       </w:r>
       <w:proofErr w:type="spellEnd"/>
       <w:r>
-        <w:t>(</w:t>
-      </w:r>
+        <w:t xml:space="preserve">('prueba', </w:t>
+      </w:r>
+      <w:proofErr w:type="spellStart"/>
+      <w:r>
+        <w:t>function</w:t>
+      </w:r>
+      <w:proofErr w:type="spellEnd"/>
+      <w:r>
+        <w:t xml:space="preserve"> () {</w:t>
+      </w:r>
+    </w:p>
+    <w:p>
+      <w:r>
+        <w:t>    $</w:t>
+      </w:r>
+      <w:proofErr w:type="spellStart"/>
+      <w:r>
+        <w:t>course</w:t>
+      </w:r>
+      <w:proofErr w:type="spellEnd"/>
+      <w:r>
+        <w:t xml:space="preserve"> = </w:t>
+      </w:r>
+      <w:proofErr w:type="spellStart"/>
+      <w:proofErr w:type="gramStart"/>
+      <w:r>
+        <w:t>Course</w:t>
+      </w:r>
+      <w:proofErr w:type="spellEnd"/>
+      <w:r>
+        <w:t>::</w:t>
+      </w:r>
+      <w:proofErr w:type="spellStart"/>
       <w:proofErr w:type="gramEnd"/>
       <w:r>
-        <w:t xml:space="preserve">'prueba', </w:t>
-      </w:r>
-      <w:proofErr w:type="spellStart"/>
-      <w:r>
-        <w:t>function</w:t>
-      </w:r>
-      <w:proofErr w:type="spellEnd"/>
-      <w:r>
-        <w:t xml:space="preserve"> () {</w:t>
-      </w:r>
-    </w:p>
-    <w:p>
-      <w:r>
-        <w:t>    $</w:t>
-      </w:r>
-      <w:proofErr w:type="spellStart"/>
-      <w:r>
-        <w:t>course</w:t>
-      </w:r>
-      <w:proofErr w:type="spellEnd"/>
-      <w:r>
-        <w:t xml:space="preserve"> = </w:t>
-      </w:r>
-      <w:proofErr w:type="spellStart"/>
-      <w:proofErr w:type="gramStart"/>
-      <w:r>
-        <w:t>Course</w:t>
-      </w:r>
-      <w:proofErr w:type="spellEnd"/>
-      <w:r>
-        <w:t>::</w:t>
-      </w:r>
-      <w:proofErr w:type="spellStart"/>
-      <w:r>
         <w:t>first</w:t>
       </w:r>
       <w:proofErr w:type="spellEnd"/>
       <w:r>
-        <w:t>(</w:t>
-      </w:r>
-      <w:proofErr w:type="gramEnd"/>
-      <w:r>
-        <w:t>);</w:t>
+        <w:t>();</w:t>
       </w:r>
     </w:p>
     <w:p>
@@ -8169,49 +8091,136 @@
         <w:ind w:firstLine="708"/>
       </w:pPr>
       <w:r>
-        <w:t xml:space="preserve">en esta función si funciona que cuando agrego una lección se actualiza el </w:t>
+        <w:t xml:space="preserve">en esta función si funciona que cuando agrego una lección se actualiza el numero pero solo las de la sección por ejemplo en sección 1 1 2 3 y en sección2 otra vez cuenta </w:t>
       </w:r>
       <w:proofErr w:type="gramStart"/>
       <w:r>
-        <w:t>numero</w:t>
+        <w:t>1  2</w:t>
       </w:r>
       <w:proofErr w:type="gramEnd"/>
       <w:r>
-        <w:t xml:space="preserve"> pero solo las de la sección por ejemplo en sección 1 1 2 3 y en sección2 otra vez cuenta </w:t>
-      </w:r>
+        <w:t xml:space="preserve"> 3 y no tendría que hacer eso, es solo una propuesta para arreglar el error al full</w:t>
+      </w:r>
+    </w:p>
+    <w:p>
+      <w:pPr>
+        <w:ind w:firstLine="708"/>
+      </w:pPr>
+      <w:proofErr w:type="spellStart"/>
+      <w:r>
+        <w:t>public</w:t>
+      </w:r>
+      <w:proofErr w:type="spellEnd"/>
+      <w:r>
+        <w:t xml:space="preserve"> </w:t>
+      </w:r>
+      <w:proofErr w:type="spellStart"/>
+      <w:r>
+        <w:t>function</w:t>
+      </w:r>
+      <w:proofErr w:type="spellEnd"/>
+      <w:r>
+        <w:t xml:space="preserve"> </w:t>
+      </w:r>
+      <w:proofErr w:type="spellStart"/>
       <w:proofErr w:type="gramStart"/>
       <w:r>
-        <w:t>1  2</w:t>
+        <w:t>getLessons</w:t>
+      </w:r>
+      <w:proofErr w:type="spellEnd"/>
+      <w:r>
+        <w:t>(</w:t>
       </w:r>
       <w:proofErr w:type="gramEnd"/>
       <w:r>
-        <w:t xml:space="preserve"> 3 y no tendría que hacer eso, es solo una propuesta para arreglar el error al full</w:t>
+        <w:t>)</w:t>
       </w:r>
     </w:p>
     <w:p>
       <w:pPr>
         <w:ind w:firstLine="708"/>
       </w:pPr>
-      <w:proofErr w:type="spellStart"/>
-      <w:r>
-        <w:t>public</w:t>
-      </w:r>
-      <w:proofErr w:type="spellEnd"/>
-      <w:r>
-        <w:t xml:space="preserve"> </w:t>
-      </w:r>
-      <w:proofErr w:type="spellStart"/>
-      <w:r>
-        <w:t>function</w:t>
-      </w:r>
-      <w:proofErr w:type="spellEnd"/>
-      <w:r>
-        <w:t xml:space="preserve"> </w:t>
+      <w:r>
+        <w:t>{</w:t>
+      </w:r>
+    </w:p>
+    <w:p>
+      <w:pPr>
+        <w:ind w:firstLine="708"/>
+      </w:pPr>
+      <w:r>
+        <w:t xml:space="preserve">    $</w:t>
+      </w:r>
+      <w:proofErr w:type="spellStart"/>
+      <w:r>
+        <w:t>this</w:t>
+      </w:r>
+      <w:proofErr w:type="spellEnd"/>
+      <w:r>
+        <w:t>-&gt;</w:t>
+      </w:r>
+      <w:proofErr w:type="spellStart"/>
+      <w:r>
+        <w:t>lessons</w:t>
+      </w:r>
+      <w:proofErr w:type="spellEnd"/>
+      <w:r>
+        <w:t xml:space="preserve"> = </w:t>
       </w:r>
       <w:proofErr w:type="spellStart"/>
       <w:proofErr w:type="gramStart"/>
       <w:r>
-        <w:t>getLessons</w:t>
+        <w:t>Lesson</w:t>
+      </w:r>
+      <w:proofErr w:type="spellEnd"/>
+      <w:r>
+        <w:t>::</w:t>
+      </w:r>
+      <w:proofErr w:type="spellStart"/>
+      <w:proofErr w:type="gramEnd"/>
+      <w:r>
+        <w:t>where</w:t>
+      </w:r>
+      <w:proofErr w:type="spellEnd"/>
+      <w:r>
+        <w:t>('</w:t>
+      </w:r>
+      <w:proofErr w:type="spellStart"/>
+      <w:r>
+        <w:t>section_id</w:t>
+      </w:r>
+      <w:proofErr w:type="spellEnd"/>
+      <w:r>
+        <w:t>', $</w:t>
+      </w:r>
+      <w:proofErr w:type="spellStart"/>
+      <w:r>
+        <w:t>this</w:t>
+      </w:r>
+      <w:proofErr w:type="spellEnd"/>
+      <w:r>
+        <w:t>-&gt;</w:t>
+      </w:r>
+      <w:proofErr w:type="spellStart"/>
+      <w:r>
+        <w:t>section</w:t>
+      </w:r>
+      <w:proofErr w:type="spellEnd"/>
+      <w:r>
+        <w:t>-&gt;id)</w:t>
+      </w:r>
+    </w:p>
+    <w:p>
+      <w:pPr>
+        <w:ind w:firstLine="708"/>
+      </w:pPr>
+      <w:r>
+        <w:t xml:space="preserve">        -&gt;</w:t>
+      </w:r>
+      <w:proofErr w:type="spellStart"/>
+      <w:proofErr w:type="gramStart"/>
+      <w:r>
+        <w:t>orderBy</w:t>
       </w:r>
       <w:proofErr w:type="spellEnd"/>
       <w:r>
@@ -8219,104 +8228,6 @@
       </w:r>
       <w:proofErr w:type="gramEnd"/>
       <w:r>
-        <w:t>)</w:t>
-      </w:r>
-    </w:p>
-    <w:p>
-      <w:pPr>
-        <w:ind w:firstLine="708"/>
-      </w:pPr>
-      <w:r>
-        <w:t>{</w:t>
-      </w:r>
-    </w:p>
-    <w:p>
-      <w:pPr>
-        <w:ind w:firstLine="708"/>
-      </w:pPr>
-      <w:r>
-        <w:t xml:space="preserve">    $</w:t>
-      </w:r>
-      <w:proofErr w:type="spellStart"/>
-      <w:r>
-        <w:t>this</w:t>
-      </w:r>
-      <w:proofErr w:type="spellEnd"/>
-      <w:r>
-        <w:t>-&gt;</w:t>
-      </w:r>
-      <w:proofErr w:type="spellStart"/>
-      <w:r>
-        <w:t>lessons</w:t>
-      </w:r>
-      <w:proofErr w:type="spellEnd"/>
-      <w:r>
-        <w:t xml:space="preserve"> = </w:t>
-      </w:r>
-      <w:proofErr w:type="spellStart"/>
-      <w:proofErr w:type="gramStart"/>
-      <w:r>
-        <w:t>Lesson</w:t>
-      </w:r>
-      <w:proofErr w:type="spellEnd"/>
-      <w:r>
-        <w:t>::</w:t>
-      </w:r>
-      <w:proofErr w:type="spellStart"/>
-      <w:r>
-        <w:t>where</w:t>
-      </w:r>
-      <w:proofErr w:type="spellEnd"/>
-      <w:r>
-        <w:t>(</w:t>
-      </w:r>
-      <w:proofErr w:type="gramEnd"/>
-      <w:r>
-        <w:t>'</w:t>
-      </w:r>
-      <w:proofErr w:type="spellStart"/>
-      <w:r>
-        <w:t>section_id</w:t>
-      </w:r>
-      <w:proofErr w:type="spellEnd"/>
-      <w:r>
-        <w:t>', $</w:t>
-      </w:r>
-      <w:proofErr w:type="spellStart"/>
-      <w:r>
-        <w:t>this</w:t>
-      </w:r>
-      <w:proofErr w:type="spellEnd"/>
-      <w:r>
-        <w:t>-&gt;</w:t>
-      </w:r>
-      <w:proofErr w:type="spellStart"/>
-      <w:r>
-        <w:t>section</w:t>
-      </w:r>
-      <w:proofErr w:type="spellEnd"/>
-      <w:r>
-        <w:t>-&gt;id)</w:t>
-      </w:r>
-    </w:p>
-    <w:p>
-      <w:pPr>
-        <w:ind w:firstLine="708"/>
-      </w:pPr>
-      <w:r>
-        <w:t xml:space="preserve">        -&gt;</w:t>
-      </w:r>
-      <w:proofErr w:type="spellStart"/>
-      <w:proofErr w:type="gramStart"/>
-      <w:r>
-        <w:t>orderBy</w:t>
-      </w:r>
-      <w:proofErr w:type="spellEnd"/>
-      <w:r>
-        <w:t>(</w:t>
-      </w:r>
-      <w:proofErr w:type="gramEnd"/>
-      <w:r>
         <w:t>'position', '</w:t>
       </w:r>
       <w:proofErr w:type="spellStart"/>
@@ -8324,13 +8235,8 @@
         <w:t>asc</w:t>
       </w:r>
       <w:proofErr w:type="spellEnd"/>
-      <w:proofErr w:type="gramStart"/>
-      <w:r>
-        <w:t xml:space="preserve">')   </w:t>
-      </w:r>
-      <w:proofErr w:type="gramEnd"/>
-      <w:r>
-        <w:t>// ← cambiar ESTO</w:t>
+      <w:r>
+        <w:t>')   // ← cambiar ESTO</w:t>
       </w:r>
     </w:p>
     <w:p>
@@ -8541,15 +8447,56 @@
           <w:b/>
           <w:bCs/>
         </w:rPr>
-        <w:t xml:space="preserve">en esta función si funciona que cuando agrego una lección se actualiza el </w:t>
-      </w:r>
+        <w:t xml:space="preserve">en esta función si funciona que cuando agrego una lección se actualiza el numero pero solo las de la sección por ejemplo en sección 1 1 2 3 y en sección2 otra vez cuenta 1 2 3 y no tendría que hacer eso, es solo una propuesta para arreglar el error al full </w:t>
+      </w:r>
+      <w:proofErr w:type="spellStart"/>
+      <w:r>
+        <w:rPr>
+          <w:b/>
+          <w:bCs/>
+        </w:rPr>
+        <w:t>public</w:t>
+      </w:r>
+      <w:proofErr w:type="spellEnd"/>
+      <w:r>
+        <w:rPr>
+          <w:b/>
+          <w:bCs/>
+        </w:rPr>
+        <w:t xml:space="preserve"> </w:t>
+      </w:r>
+      <w:proofErr w:type="spellStart"/>
+      <w:r>
+        <w:rPr>
+          <w:b/>
+          <w:bCs/>
+        </w:rPr>
+        <w:t>function</w:t>
+      </w:r>
+      <w:proofErr w:type="spellEnd"/>
+      <w:r>
+        <w:rPr>
+          <w:b/>
+          <w:bCs/>
+        </w:rPr>
+        <w:t xml:space="preserve"> </w:t>
+      </w:r>
+      <w:proofErr w:type="spellStart"/>
       <w:proofErr w:type="gramStart"/>
       <w:r>
         <w:rPr>
           <w:b/>
           <w:bCs/>
         </w:rPr>
-        <w:t>numero</w:t>
+        <w:t>getLessons</w:t>
+      </w:r>
+      <w:proofErr w:type="spellEnd"/>
+      <w:r>
+        <w:rPr>
+          <w:b/>
+          <w:bCs/>
+        </w:rPr>
+        <w:t>(</w:t>
       </w:r>
       <w:proofErr w:type="gramEnd"/>
       <w:r>
@@ -8557,75 +8504,9 @@
           <w:b/>
           <w:bCs/>
         </w:rPr>
-        <w:t xml:space="preserve"> pero solo las de la sección por ejemplo en sección 1 1 2 3 y en sección2 otra vez cuenta 1 2 3 y no tendría que hacer eso, es solo una propuesta para arreglar el error al full </w:t>
-      </w:r>
-      <w:proofErr w:type="spellStart"/>
-      <w:r>
-        <w:rPr>
-          <w:b/>
-          <w:bCs/>
-        </w:rPr>
-        <w:t>public</w:t>
-      </w:r>
-      <w:proofErr w:type="spellEnd"/>
-      <w:r>
-        <w:rPr>
-          <w:b/>
-          <w:bCs/>
-        </w:rPr>
-        <w:t xml:space="preserve"> </w:t>
-      </w:r>
-      <w:proofErr w:type="spellStart"/>
-      <w:r>
-        <w:rPr>
-          <w:b/>
-          <w:bCs/>
-        </w:rPr>
-        <w:t>function</w:t>
-      </w:r>
-      <w:proofErr w:type="spellEnd"/>
-      <w:r>
-        <w:rPr>
-          <w:b/>
-          <w:bCs/>
-        </w:rPr>
-        <w:t xml:space="preserve"> </w:t>
-      </w:r>
-      <w:proofErr w:type="spellStart"/>
-      <w:proofErr w:type="gramStart"/>
-      <w:r>
-        <w:rPr>
-          <w:b/>
-          <w:bCs/>
-        </w:rPr>
-        <w:t>getLessons</w:t>
-      </w:r>
-      <w:proofErr w:type="spellEnd"/>
-      <w:r>
-        <w:rPr>
-          <w:b/>
-          <w:bCs/>
-        </w:rPr>
-        <w:t>(</w:t>
-      </w:r>
-      <w:proofErr w:type="gramEnd"/>
-      <w:r>
-        <w:rPr>
-          <w:b/>
-          <w:bCs/>
-        </w:rPr>
-        <w:t xml:space="preserve">) </w:t>
-      </w:r>
-      <w:proofErr w:type="gramStart"/>
-      <w:r>
-        <w:rPr>
-          <w:b/>
-          <w:bCs/>
-        </w:rPr>
-        <w:t>{ $</w:t>
-      </w:r>
-      <w:proofErr w:type="spellStart"/>
-      <w:proofErr w:type="gramEnd"/>
+        <w:t>) { $</w:t>
+      </w:r>
+      <w:proofErr w:type="spellStart"/>
       <w:r>
         <w:rPr>
           <w:b/>
@@ -8658,7 +8539,6 @@
         <w:t xml:space="preserve"> = </w:t>
       </w:r>
       <w:proofErr w:type="spellStart"/>
-      <w:proofErr w:type="gramStart"/>
       <w:r>
         <w:rPr>
           <w:b/>
@@ -8688,15 +8568,7 @@
           <w:b/>
           <w:bCs/>
         </w:rPr>
-        <w:t>(</w:t>
-      </w:r>
-      <w:proofErr w:type="gramEnd"/>
-      <w:r>
-        <w:rPr>
-          <w:b/>
-          <w:bCs/>
-        </w:rPr>
-        <w:t>'</w:t>
+        <w:t>('</w:t>
       </w:r>
       <w:proofErr w:type="spellStart"/>
       <w:r>
@@ -8747,7 +8619,6 @@
         <w:t>-&gt;id) -&gt;</w:t>
       </w:r>
       <w:proofErr w:type="spellStart"/>
-      <w:proofErr w:type="gramStart"/>
       <w:r>
         <w:rPr>
           <w:b/>
@@ -8761,15 +8632,7 @@
           <w:b/>
           <w:bCs/>
         </w:rPr>
-        <w:t>(</w:t>
-      </w:r>
-      <w:proofErr w:type="gramEnd"/>
-      <w:r>
-        <w:rPr>
-          <w:b/>
-          <w:bCs/>
-        </w:rPr>
-        <w:t>'position', '</w:t>
+        <w:t>('position', '</w:t>
       </w:r>
       <w:proofErr w:type="spellStart"/>
       <w:r>
@@ -8788,7 +8651,6 @@
         <w:t>') // ← cambiar ESTO -&gt;</w:t>
       </w:r>
       <w:proofErr w:type="spellStart"/>
-      <w:proofErr w:type="gramStart"/>
       <w:r>
         <w:rPr>
           <w:b/>
@@ -8802,15 +8664,7 @@
           <w:b/>
           <w:bCs/>
         </w:rPr>
-        <w:t>(</w:t>
-      </w:r>
-      <w:proofErr w:type="gramEnd"/>
-      <w:r>
-        <w:rPr>
-          <w:b/>
-          <w:bCs/>
-        </w:rPr>
-        <w:t xml:space="preserve">); // actualizar </w:t>
+        <w:t xml:space="preserve">(); // actualizar </w:t>
       </w:r>
       <w:proofErr w:type="spellStart"/>
       <w:r>
@@ -8906,17 +8760,8 @@
           <w:b/>
           <w:bCs/>
         </w:rPr>
-        <w:t>('id')</w:t>
-      </w:r>
-      <w:proofErr w:type="gramStart"/>
-      <w:r>
-        <w:rPr>
-          <w:b/>
-          <w:bCs/>
-        </w:rPr>
-        <w:t>; }</w:t>
-      </w:r>
-      <w:proofErr w:type="gramEnd"/>
+        <w:t>('id'); }</w:t>
+      </w:r>
     </w:p>
     <w:p>
       <w:pPr>
@@ -11741,23 +11586,7 @@
           <w:sz w:val="18"/>
           <w:szCs w:val="18"/>
         </w:rPr>
-        <w:t xml:space="preserve">&gt; </w:t>
-      </w:r>
-      <w:proofErr w:type="gramStart"/>
-      <w:r>
-        <w:rPr>
-          <w:sz w:val="18"/>
-          <w:szCs w:val="18"/>
-        </w:rPr>
-        <w:t>&lt;!--</w:t>
-      </w:r>
-      <w:proofErr w:type="gramEnd"/>
-      <w:r>
-        <w:rPr>
-          <w:sz w:val="18"/>
-          <w:szCs w:val="18"/>
-        </w:rPr>
-        <w:t xml:space="preserve"> Botón plataforma YouTube --&gt; &lt;</w:t>
+        <w:t>&gt; &lt;!-- Botón plataforma YouTube --&gt; &lt;</w:t>
       </w:r>
       <w:proofErr w:type="spellStart"/>
       <w:r>
@@ -11813,18 +11642,9 @@
           <w:sz w:val="18"/>
           <w:szCs w:val="18"/>
         </w:rPr>
-        <w:t>x-</w:t>
-      </w:r>
-      <w:proofErr w:type="gramStart"/>
-      <w:r>
-        <w:rPr>
-          <w:sz w:val="18"/>
-          <w:szCs w:val="18"/>
-        </w:rPr>
-        <w:t>on:click</w:t>
-      </w:r>
-      <w:proofErr w:type="spellEnd"/>
-      <w:proofErr w:type="gramEnd"/>
+        <w:t>x-on:click</w:t>
+      </w:r>
+      <w:proofErr w:type="spellEnd"/>
       <w:r>
         <w:rPr>
           <w:sz w:val="18"/>
@@ -11953,7 +11773,6 @@
         <w:t>rounded</w:t>
       </w:r>
       <w:proofErr w:type="spellEnd"/>
-      <w:proofErr w:type="gramStart"/>
       <w:r>
         <w:rPr>
           <w:sz w:val="18"/>
@@ -11970,7 +11789,6 @@
         <w:t>class</w:t>
       </w:r>
       <w:proofErr w:type="spellEnd"/>
-      <w:proofErr w:type="gramEnd"/>
       <w:r>
         <w:rPr>
           <w:sz w:val="18"/>
@@ -11992,23 +11810,7 @@
           <w:sz w:val="18"/>
           <w:szCs w:val="18"/>
         </w:rPr>
-        <w:t xml:space="preserve"> == </w:t>
-      </w:r>
-      <w:proofErr w:type="gramStart"/>
-      <w:r>
-        <w:rPr>
-          <w:sz w:val="18"/>
-          <w:szCs w:val="18"/>
-        </w:rPr>
-        <w:t>2 ?</w:t>
-      </w:r>
-      <w:proofErr w:type="gramEnd"/>
-      <w:r>
-        <w:rPr>
-          <w:sz w:val="18"/>
-          <w:szCs w:val="18"/>
-        </w:rPr>
-        <w:t xml:space="preserve"> 'border-indigo-500 text-indigo-500' : 'border-gray-300'"&gt; &lt;i </w:t>
+        <w:t xml:space="preserve"> == 2 ? 'border-indigo-500 text-indigo-500' : 'border-gray-300'"&gt; &lt;i </w:t>
       </w:r>
       <w:proofErr w:type="spellStart"/>
       <w:r>
@@ -22022,21 +21824,12 @@
         <w:t xml:space="preserve"> </w:t>
       </w:r>
       <w:proofErr w:type="spellStart"/>
-      <w:proofErr w:type="gramStart"/>
-      <w:r>
-        <w:rPr>
-          <w:sz w:val="18"/>
-          <w:szCs w:val="18"/>
-        </w:rPr>
-        <w:t>instructor.courses</w:t>
-      </w:r>
-      <w:proofErr w:type="gramEnd"/>
-      <w:r>
-        <w:rPr>
-          <w:sz w:val="18"/>
-          <w:szCs w:val="18"/>
-        </w:rPr>
-        <w:t>.manage-lesson-content</w:t>
+      <w:r>
+        <w:rPr>
+          <w:sz w:val="18"/>
+          <w:szCs w:val="18"/>
+        </w:rPr>
+        <w:t>instructor.courses.manage-lesson-content</w:t>
       </w:r>
       <w:proofErr w:type="spellEnd"/>
     </w:p>
@@ -24099,9 +23892,77 @@
         <w:t>('position')-&gt;</w:t>
       </w:r>
       <w:proofErr w:type="spellStart"/>
+      <w:r>
+        <w:t>get</w:t>
+      </w:r>
+      <w:proofErr w:type="spellEnd"/>
+      <w:r>
+        <w:t>(); // TODAS las lecciones</w:t>
+      </w:r>
+    </w:p>
+    <w:p>
+      <w:pPr>
+        <w:tabs>
+          <w:tab w:val="left" w:pos="1920"/>
+        </w:tabs>
+      </w:pPr>
+      <w:r>
+        <w:t xml:space="preserve">    </w:t>
+      </w:r>
+      <w:proofErr w:type="spellStart"/>
+      <w:r>
+        <w:t>foreach</w:t>
+      </w:r>
+      <w:proofErr w:type="spellEnd"/>
+      <w:r>
+        <w:t xml:space="preserve"> ($</w:t>
+      </w:r>
+      <w:proofErr w:type="spellStart"/>
+      <w:r>
+        <w:t>lessons</w:t>
+      </w:r>
+      <w:proofErr w:type="spellEnd"/>
+      <w:r>
+        <w:t xml:space="preserve"> as $</w:t>
+      </w:r>
+      <w:proofErr w:type="spellStart"/>
+      <w:r>
+        <w:t>index</w:t>
+      </w:r>
+      <w:proofErr w:type="spellEnd"/>
+      <w:r>
+        <w:t xml:space="preserve"> =&gt; $</w:t>
+      </w:r>
+      <w:proofErr w:type="spellStart"/>
+      <w:r>
+        <w:t>lesson</w:t>
+      </w:r>
+      <w:proofErr w:type="spellEnd"/>
+      <w:r>
+        <w:t>) {</w:t>
+      </w:r>
+    </w:p>
+    <w:p>
+      <w:pPr>
+        <w:tabs>
+          <w:tab w:val="left" w:pos="1920"/>
+        </w:tabs>
+      </w:pPr>
+      <w:r>
+        <w:t xml:space="preserve">        $</w:t>
+      </w:r>
+      <w:proofErr w:type="spellStart"/>
+      <w:r>
+        <w:t>lesson</w:t>
+      </w:r>
+      <w:proofErr w:type="spellEnd"/>
+      <w:r>
+        <w:t>-&gt;</w:t>
+      </w:r>
+      <w:proofErr w:type="spellStart"/>
       <w:proofErr w:type="gramStart"/>
       <w:r>
-        <w:t>get</w:t>
+        <w:t>update</w:t>
       </w:r>
       <w:proofErr w:type="spellEnd"/>
       <w:r>
@@ -24109,7 +23970,15 @@
       </w:r>
       <w:proofErr w:type="gramEnd"/>
       <w:r>
-        <w:t>); // TODAS las lecciones</w:t>
+        <w:t>['position' =&gt; $</w:t>
+      </w:r>
+      <w:proofErr w:type="spellStart"/>
+      <w:r>
+        <w:t>index</w:t>
+      </w:r>
+      <w:proofErr w:type="spellEnd"/>
+      <w:r>
+        <w:t xml:space="preserve"> + 1]);</w:t>
       </w:r>
     </w:p>
     <w:p>
@@ -24119,15 +23988,115 @@
         </w:tabs>
       </w:pPr>
       <w:r>
-        <w:t xml:space="preserve">    </w:t>
-      </w:r>
-      <w:proofErr w:type="spellStart"/>
-      <w:r>
-        <w:t>foreach</w:t>
-      </w:r>
-      <w:proofErr w:type="spellEnd"/>
-      <w:r>
-        <w:t xml:space="preserve"> ($</w:t>
+        <w:t xml:space="preserve">    }</w:t>
+      </w:r>
+    </w:p>
+    <w:p>
+      <w:pPr>
+        <w:tabs>
+          <w:tab w:val="left" w:pos="1920"/>
+        </w:tabs>
+      </w:pPr>
+      <w:r>
+        <w:t>}</w:t>
+      </w:r>
+    </w:p>
+    <w:p>
+      <w:pPr>
+        <w:tabs>
+          <w:tab w:val="left" w:pos="1920"/>
+        </w:tabs>
+      </w:pPr>
+      <w:r>
+        <w:rPr>
+          <w:rFonts w:ascii="Segoe UI Emoji" w:hAnsi="Segoe UI Emoji" w:cs="Segoe UI Emoji"/>
+        </w:rPr>
+        <w:t>❌</w:t>
+      </w:r>
+      <w:r>
+        <w:t xml:space="preserve"> Esto </w:t>
+      </w:r>
+      <w:r>
+        <w:rPr>
+          <w:b/>
+          <w:bCs/>
+        </w:rPr>
+        <w:t>reordena todas las lecciones del sistema</w:t>
+      </w:r>
+      <w:r>
+        <w:t>, no solo las de la sección actual.</w:t>
+      </w:r>
+    </w:p>
+    <w:p>
+      <w:pPr>
+        <w:tabs>
+          <w:tab w:val="left" w:pos="1920"/>
+        </w:tabs>
+      </w:pPr>
+      <w:r>
+        <w:rPr>
+          <w:rFonts w:ascii="Segoe UI Emoji" w:hAnsi="Segoe UI Emoji" w:cs="Segoe UI Emoji"/>
+        </w:rPr>
+        <w:t>✅</w:t>
+      </w:r>
+      <w:r>
+        <w:t xml:space="preserve"> Corrígelo así:</w:t>
+      </w:r>
+    </w:p>
+    <w:p>
+      <w:pPr>
+        <w:tabs>
+          <w:tab w:val="left" w:pos="1920"/>
+        </w:tabs>
+      </w:pPr>
+      <w:proofErr w:type="spellStart"/>
+      <w:r>
+        <w:t>protected</w:t>
+      </w:r>
+      <w:proofErr w:type="spellEnd"/>
+      <w:r>
+        <w:t xml:space="preserve"> </w:t>
+      </w:r>
+      <w:proofErr w:type="spellStart"/>
+      <w:r>
+        <w:t>function</w:t>
+      </w:r>
+      <w:proofErr w:type="spellEnd"/>
+      <w:r>
+        <w:t xml:space="preserve"> </w:t>
+      </w:r>
+      <w:proofErr w:type="spellStart"/>
+      <w:proofErr w:type="gramStart"/>
+      <w:r>
+        <w:t>reorderLessons</w:t>
+      </w:r>
+      <w:proofErr w:type="spellEnd"/>
+      <w:r>
+        <w:t>(</w:t>
+      </w:r>
+      <w:proofErr w:type="gramEnd"/>
+      <w:r>
+        <w:t>)</w:t>
+      </w:r>
+    </w:p>
+    <w:p>
+      <w:pPr>
+        <w:tabs>
+          <w:tab w:val="left" w:pos="1920"/>
+        </w:tabs>
+      </w:pPr>
+      <w:r>
+        <w:t>{</w:t>
+      </w:r>
+    </w:p>
+    <w:p>
+      <w:pPr>
+        <w:tabs>
+          <w:tab w:val="left" w:pos="1920"/>
+        </w:tabs>
+      </w:pPr>
+      <w:r>
+        <w:t xml:space="preserve">    $</w:t>
       </w:r>
       <w:proofErr w:type="spellStart"/>
       <w:r>
@@ -24135,209 +24104,25 @@
       </w:r>
       <w:proofErr w:type="spellEnd"/>
       <w:r>
-        <w:t xml:space="preserve"> as $</w:t>
-      </w:r>
-      <w:proofErr w:type="spellStart"/>
-      <w:r>
-        <w:t>index</w:t>
-      </w:r>
-      <w:proofErr w:type="spellEnd"/>
-      <w:r>
-        <w:t xml:space="preserve"> =&gt; $</w:t>
-      </w:r>
-      <w:proofErr w:type="spellStart"/>
-      <w:r>
-        <w:t>lesson</w:t>
-      </w:r>
-      <w:proofErr w:type="spellEnd"/>
-      <w:r>
-        <w:t>) {</w:t>
-      </w:r>
-    </w:p>
-    <w:p>
-      <w:pPr>
-        <w:tabs>
-          <w:tab w:val="left" w:pos="1920"/>
-        </w:tabs>
-      </w:pPr>
-      <w:r>
-        <w:t xml:space="preserve">        $</w:t>
-      </w:r>
-      <w:proofErr w:type="spellStart"/>
-      <w:r>
-        <w:t>lesson</w:t>
-      </w:r>
-      <w:proofErr w:type="spellEnd"/>
-      <w:r>
-        <w:t>-&gt;</w:t>
+        <w:t xml:space="preserve"> = </w:t>
       </w:r>
       <w:proofErr w:type="spellStart"/>
       <w:proofErr w:type="gramStart"/>
       <w:r>
-        <w:t>update</w:t>
-      </w:r>
-      <w:proofErr w:type="spellEnd"/>
-      <w:r>
-        <w:t>(</w:t>
-      </w:r>
+        <w:t>Lesson</w:t>
+      </w:r>
+      <w:proofErr w:type="spellEnd"/>
+      <w:r>
+        <w:t>::</w:t>
+      </w:r>
+      <w:proofErr w:type="spellStart"/>
       <w:proofErr w:type="gramEnd"/>
       <w:r>
-        <w:t>['position' =&gt; $</w:t>
-      </w:r>
-      <w:proofErr w:type="spellStart"/>
-      <w:r>
-        <w:t>index</w:t>
-      </w:r>
-      <w:proofErr w:type="spellEnd"/>
-      <w:r>
-        <w:t xml:space="preserve"> + 1]);</w:t>
-      </w:r>
-    </w:p>
-    <w:p>
-      <w:pPr>
-        <w:tabs>
-          <w:tab w:val="left" w:pos="1920"/>
-        </w:tabs>
-      </w:pPr>
-      <w:r>
-        <w:t xml:space="preserve">    }</w:t>
-      </w:r>
-    </w:p>
-    <w:p>
-      <w:pPr>
-        <w:tabs>
-          <w:tab w:val="left" w:pos="1920"/>
-        </w:tabs>
-      </w:pPr>
-      <w:r>
-        <w:t>}</w:t>
-      </w:r>
-    </w:p>
-    <w:p>
-      <w:pPr>
-        <w:tabs>
-          <w:tab w:val="left" w:pos="1920"/>
-        </w:tabs>
-      </w:pPr>
-      <w:r>
-        <w:rPr>
-          <w:rFonts w:ascii="Segoe UI Emoji" w:hAnsi="Segoe UI Emoji" w:cs="Segoe UI Emoji"/>
-        </w:rPr>
-        <w:t>❌</w:t>
-      </w:r>
-      <w:r>
-        <w:t xml:space="preserve"> Esto </w:t>
-      </w:r>
-      <w:r>
-        <w:rPr>
-          <w:b/>
-          <w:bCs/>
-        </w:rPr>
-        <w:t>reordena todas las lecciones del sistema</w:t>
-      </w:r>
-      <w:r>
-        <w:t>, no solo las de la sección actual.</w:t>
-      </w:r>
-    </w:p>
-    <w:p>
-      <w:pPr>
-        <w:tabs>
-          <w:tab w:val="left" w:pos="1920"/>
-        </w:tabs>
-      </w:pPr>
-      <w:r>
-        <w:rPr>
-          <w:rFonts w:ascii="Segoe UI Emoji" w:hAnsi="Segoe UI Emoji" w:cs="Segoe UI Emoji"/>
-        </w:rPr>
-        <w:t>✅</w:t>
-      </w:r>
-      <w:r>
-        <w:t xml:space="preserve"> Corrígelo así:</w:t>
-      </w:r>
-    </w:p>
-    <w:p>
-      <w:pPr>
-        <w:tabs>
-          <w:tab w:val="left" w:pos="1920"/>
-        </w:tabs>
-      </w:pPr>
-      <w:proofErr w:type="spellStart"/>
-      <w:r>
-        <w:t>protected</w:t>
-      </w:r>
-      <w:proofErr w:type="spellEnd"/>
-      <w:r>
-        <w:t xml:space="preserve"> </w:t>
-      </w:r>
-      <w:proofErr w:type="spellStart"/>
-      <w:r>
-        <w:t>function</w:t>
-      </w:r>
-      <w:proofErr w:type="spellEnd"/>
-      <w:r>
-        <w:t xml:space="preserve"> </w:t>
-      </w:r>
-      <w:proofErr w:type="spellStart"/>
-      <w:proofErr w:type="gramStart"/>
-      <w:r>
-        <w:t>reorderLessons</w:t>
-      </w:r>
-      <w:proofErr w:type="spellEnd"/>
-      <w:r>
-        <w:t>(</w:t>
-      </w:r>
-      <w:proofErr w:type="gramEnd"/>
-      <w:r>
-        <w:t>)</w:t>
-      </w:r>
-    </w:p>
-    <w:p>
-      <w:pPr>
-        <w:tabs>
-          <w:tab w:val="left" w:pos="1920"/>
-        </w:tabs>
-      </w:pPr>
-      <w:r>
-        <w:t>{</w:t>
-      </w:r>
-    </w:p>
-    <w:p>
-      <w:pPr>
-        <w:tabs>
-          <w:tab w:val="left" w:pos="1920"/>
-        </w:tabs>
-      </w:pPr>
-      <w:r>
-        <w:t xml:space="preserve">    $</w:t>
-      </w:r>
-      <w:proofErr w:type="spellStart"/>
-      <w:r>
-        <w:t>lessons</w:t>
-      </w:r>
-      <w:proofErr w:type="spellEnd"/>
-      <w:r>
-        <w:t xml:space="preserve"> = </w:t>
-      </w:r>
-      <w:proofErr w:type="spellStart"/>
-      <w:proofErr w:type="gramStart"/>
-      <w:r>
-        <w:t>Lesson</w:t>
-      </w:r>
-      <w:proofErr w:type="spellEnd"/>
-      <w:r>
-        <w:t>::</w:t>
-      </w:r>
-      <w:proofErr w:type="spellStart"/>
-      <w:r>
         <w:t>where</w:t>
       </w:r>
       <w:proofErr w:type="spellEnd"/>
       <w:r>
-        <w:t>(</w:t>
-      </w:r>
-      <w:proofErr w:type="gramEnd"/>
-      <w:r>
-        <w:t>'</w:t>
+        <w:t>('</w:t>
       </w:r>
       <w:proofErr w:type="spellStart"/>
       <w:r>
@@ -24664,123 +24449,117 @@
         <w:t>::</w:t>
       </w:r>
       <w:proofErr w:type="spellStart"/>
+      <w:proofErr w:type="gramEnd"/>
       <w:r>
         <w:t>count</w:t>
       </w:r>
       <w:proofErr w:type="spellEnd"/>
       <w:r>
-        <w:t>(</w:t>
-      </w:r>
+        <w:t>(); // GLOBAL</w:t>
+      </w:r>
+    </w:p>
+    <w:p>
+      <w:pPr>
+        <w:tabs>
+          <w:tab w:val="left" w:pos="1920"/>
+        </w:tabs>
+      </w:pPr>
+      <w:r>
+        <w:t>$</w:t>
+      </w:r>
+      <w:proofErr w:type="spellStart"/>
+      <w:r>
+        <w:t>newLessonIndex</w:t>
+      </w:r>
+      <w:proofErr w:type="spellEnd"/>
+      <w:r>
+        <w:t xml:space="preserve"> = $</w:t>
+      </w:r>
+      <w:proofErr w:type="spellStart"/>
+      <w:r>
+        <w:t>allLessonsCount</w:t>
+      </w:r>
+      <w:proofErr w:type="spellEnd"/>
+      <w:r>
+        <w:t xml:space="preserve"> + 1;</w:t>
+      </w:r>
+    </w:p>
+    <w:p>
+      <w:pPr>
+        <w:tabs>
+          <w:tab w:val="left" w:pos="1920"/>
+        </w:tabs>
+      </w:pPr>
+      <w:r>
+        <w:rPr>
+          <w:rFonts w:ascii="Segoe UI Emoji" w:hAnsi="Segoe UI Emoji" w:cs="Segoe UI Emoji"/>
+        </w:rPr>
+        <w:t>❌</w:t>
+      </w:r>
+      <w:r>
+        <w:t xml:space="preserve"> Esto asigna la posición considerando </w:t>
+      </w:r>
+      <w:r>
+        <w:rPr>
+          <w:b/>
+          <w:bCs/>
+        </w:rPr>
+        <w:t>todas las lecciones</w:t>
+      </w:r>
+      <w:r>
+        <w:t>, no solo las de la sección.</w:t>
+      </w:r>
+    </w:p>
+    <w:p>
+      <w:pPr>
+        <w:tabs>
+          <w:tab w:val="left" w:pos="1920"/>
+        </w:tabs>
+      </w:pPr>
+      <w:r>
+        <w:rPr>
+          <w:rFonts w:ascii="Segoe UI Emoji" w:hAnsi="Segoe UI Emoji" w:cs="Segoe UI Emoji"/>
+        </w:rPr>
+        <w:t>✅</w:t>
+      </w:r>
+      <w:r>
+        <w:t xml:space="preserve"> Corrígelo así:</w:t>
+      </w:r>
+    </w:p>
+    <w:p>
+      <w:pPr>
+        <w:tabs>
+          <w:tab w:val="left" w:pos="1920"/>
+        </w:tabs>
+      </w:pPr>
+      <w:r>
+        <w:t>$</w:t>
+      </w:r>
+      <w:proofErr w:type="spellStart"/>
+      <w:r>
+        <w:t>last</w:t>
+      </w:r>
+      <w:proofErr w:type="spellEnd"/>
+      <w:r>
+        <w:t xml:space="preserve"> = </w:t>
+      </w:r>
+      <w:proofErr w:type="spellStart"/>
+      <w:proofErr w:type="gramStart"/>
+      <w:r>
+        <w:t>Lesson</w:t>
+      </w:r>
+      <w:proofErr w:type="spellEnd"/>
+      <w:r>
+        <w:t>::</w:t>
+      </w:r>
+      <w:proofErr w:type="spellStart"/>
       <w:proofErr w:type="gramEnd"/>
       <w:r>
-        <w:t>); // GLOBAL</w:t>
-      </w:r>
-    </w:p>
-    <w:p>
-      <w:pPr>
-        <w:tabs>
-          <w:tab w:val="left" w:pos="1920"/>
-        </w:tabs>
-      </w:pPr>
-      <w:r>
-        <w:t>$</w:t>
-      </w:r>
-      <w:proofErr w:type="spellStart"/>
-      <w:r>
-        <w:t>newLessonIndex</w:t>
-      </w:r>
-      <w:proofErr w:type="spellEnd"/>
-      <w:r>
-        <w:t xml:space="preserve"> = $</w:t>
-      </w:r>
-      <w:proofErr w:type="spellStart"/>
-      <w:r>
-        <w:t>allLessonsCount</w:t>
-      </w:r>
-      <w:proofErr w:type="spellEnd"/>
-      <w:r>
-        <w:t xml:space="preserve"> + 1;</w:t>
-      </w:r>
-    </w:p>
-    <w:p>
-      <w:pPr>
-        <w:tabs>
-          <w:tab w:val="left" w:pos="1920"/>
-        </w:tabs>
-      </w:pPr>
-      <w:r>
-        <w:rPr>
-          <w:rFonts w:ascii="Segoe UI Emoji" w:hAnsi="Segoe UI Emoji" w:cs="Segoe UI Emoji"/>
-        </w:rPr>
-        <w:t>❌</w:t>
-      </w:r>
-      <w:r>
-        <w:t xml:space="preserve"> Esto asigna la posición considerando </w:t>
-      </w:r>
-      <w:r>
-        <w:rPr>
-          <w:b/>
-          <w:bCs/>
-        </w:rPr>
-        <w:t>todas las lecciones</w:t>
-      </w:r>
-      <w:r>
-        <w:t>, no solo las de la sección.</w:t>
-      </w:r>
-    </w:p>
-    <w:p>
-      <w:pPr>
-        <w:tabs>
-          <w:tab w:val="left" w:pos="1920"/>
-        </w:tabs>
-      </w:pPr>
-      <w:r>
-        <w:rPr>
-          <w:rFonts w:ascii="Segoe UI Emoji" w:hAnsi="Segoe UI Emoji" w:cs="Segoe UI Emoji"/>
-        </w:rPr>
-        <w:t>✅</w:t>
-      </w:r>
-      <w:r>
-        <w:t xml:space="preserve"> Corrígelo así:</w:t>
-      </w:r>
-    </w:p>
-    <w:p>
-      <w:pPr>
-        <w:tabs>
-          <w:tab w:val="left" w:pos="1920"/>
-        </w:tabs>
-      </w:pPr>
-      <w:r>
-        <w:t>$</w:t>
-      </w:r>
-      <w:proofErr w:type="spellStart"/>
-      <w:r>
-        <w:t>last</w:t>
-      </w:r>
-      <w:proofErr w:type="spellEnd"/>
-      <w:r>
-        <w:t xml:space="preserve"> = </w:t>
-      </w:r>
-      <w:proofErr w:type="spellStart"/>
-      <w:proofErr w:type="gramStart"/>
-      <w:r>
-        <w:t>Lesson</w:t>
-      </w:r>
-      <w:proofErr w:type="spellEnd"/>
-      <w:r>
-        <w:t>::</w:t>
-      </w:r>
-      <w:proofErr w:type="spellStart"/>
-      <w:r>
         <w:t>where</w:t>
       </w:r>
       <w:proofErr w:type="spellEnd"/>
       <w:r>
-        <w:t>(</w:t>
-      </w:r>
-      <w:proofErr w:type="gramEnd"/>
-      <w:r>
-        <w:t>'</w:t>
+        <w:t>('</w:t>
       </w:r>
       <w:proofErr w:type="spellStart"/>
       <w:r>
@@ -24812,15 +24591,7 @@
       </w:r>
       <w:proofErr w:type="spellEnd"/>
       <w:r>
-        <w:t>('position'</w:t>
-      </w:r>
-      <w:proofErr w:type="gramStart"/>
-      <w:r>
-        <w:t>) ??</w:t>
-      </w:r>
-      <w:proofErr w:type="gramEnd"/>
-      <w:r>
-        <w:t xml:space="preserve"> 0;</w:t>
+        <w:t>('position') ?? 0;</w:t>
       </w:r>
     </w:p>
     <w:p>
@@ -25015,15 +24786,7 @@
       </w:r>
       <w:proofErr w:type="spellEnd"/>
       <w:r>
-        <w:t>-&gt;</w:t>
-      </w:r>
-      <w:proofErr w:type="gramStart"/>
-      <w:r>
-        <w:t>id }</w:t>
-      </w:r>
-      <w:proofErr w:type="gramEnd"/>
-      <w:r>
-        <w:t>}) + 1"&gt;&lt;/</w:t>
+        <w:t>-&gt;id }}) + 1"&gt;&lt;/</w:t>
       </w:r>
       <w:proofErr w:type="spellStart"/>
       <w:r>
@@ -25178,16 +24941,13 @@
         <w:t>::</w:t>
       </w:r>
       <w:proofErr w:type="spellStart"/>
+      <w:proofErr w:type="gramEnd"/>
       <w:r>
         <w:t>where</w:t>
       </w:r>
       <w:proofErr w:type="spellEnd"/>
       <w:r>
-        <w:t>(</w:t>
-      </w:r>
-      <w:proofErr w:type="gramEnd"/>
-      <w:r>
-        <w:t>'</w:t>
+        <w:t>('</w:t>
       </w:r>
       <w:proofErr w:type="spellStart"/>
       <w:r>
@@ -26576,6 +26336,9 @@
         </w:tabs>
       </w:pPr>
       <w:r>
+        <w:rPr>
+          <w:noProof/>
+        </w:rPr>
         <w:drawing>
           <wp:anchor distT="0" distB="0" distL="114300" distR="114300" simplePos="0" relativeHeight="251707392" behindDoc="0" locked="0" layoutInCell="1" allowOverlap="1" wp14:anchorId="2BB6F9B6" wp14:editId="4097CC0C">
             <wp:simplePos x="0" y="0"/>
@@ -26686,6 +26449,9 @@
         </w:tabs>
       </w:pPr>
       <w:r>
+        <w:rPr>
+          <w:noProof/>
+        </w:rPr>
         <w:drawing>
           <wp:anchor distT="0" distB="0" distL="114300" distR="114300" simplePos="0" relativeHeight="251708416" behindDoc="0" locked="0" layoutInCell="1" allowOverlap="1" wp14:anchorId="18BD59B3" wp14:editId="430E2815">
             <wp:simplePos x="0" y="0"/>
@@ -26877,6 +26643,180 @@
       </w:r>
       <w:proofErr w:type="spellEnd"/>
     </w:p>
+    <w:p/>
+    <w:p/>
+    <w:p>
+      <w:pPr>
+        <w:jc w:val="center"/>
+      </w:pPr>
+      <w:proofErr w:type="spellStart"/>
+      <w:r>
+        <w:t>php</w:t>
+      </w:r>
+      <w:proofErr w:type="spellEnd"/>
+      <w:r>
+        <w:t xml:space="preserve"> </w:t>
+      </w:r>
+      <w:proofErr w:type="spellStart"/>
+      <w:r>
+        <w:t>artisan</w:t>
+      </w:r>
+      <w:proofErr w:type="spellEnd"/>
+      <w:r>
+        <w:t xml:space="preserve"> </w:t>
+      </w:r>
+      <w:proofErr w:type="spellStart"/>
+      <w:proofErr w:type="gramStart"/>
+      <w:r>
+        <w:t>make:middleware</w:t>
+      </w:r>
+      <w:proofErr w:type="spellEnd"/>
+      <w:proofErr w:type="gramEnd"/>
+      <w:r>
+        <w:t xml:space="preserve"> </w:t>
+      </w:r>
+      <w:proofErr w:type="spellStart"/>
+      <w:r>
+        <w:t>CheckCartItems</w:t>
+      </w:r>
+      <w:proofErr w:type="spellEnd"/>
+    </w:p>
+    <w:p>
+      <w:pPr>
+        <w:jc w:val="center"/>
+      </w:pPr>
+    </w:p>
+    <w:p>
+      <w:pPr>
+        <w:jc w:val="center"/>
+      </w:pPr>
+    </w:p>
+    <w:p>
+      <w:pPr>
+        <w:jc w:val="center"/>
+      </w:pPr>
+      <w:r>
+        <w:lastRenderedPageBreak/>
+        <w:t>AGARRARA EL CURSO EN EL CUAL NOS HAYAMOS QUEDADO DEPENDE DE LA POSITION, SINO AGARRA EL PRIMERO POR DEFECTO</w:t>
+      </w:r>
+    </w:p>
+    <w:p>
+      <w:pPr>
+        <w:jc w:val="center"/>
+      </w:pPr>
+    </w:p>
+    <w:p>
+      <w:pPr>
+        <w:jc w:val="center"/>
+        <w:rPr>
+          <w:b/>
+          <w:bCs/>
+        </w:rPr>
+      </w:pPr>
+      <w:r>
+        <w:rPr>
+          <w:b/>
+          <w:bCs/>
+          <w:highlight w:val="yellow"/>
+        </w:rPr>
+        <w:t>http/</w:t>
+      </w:r>
+      <w:proofErr w:type="spellStart"/>
+      <w:r>
+        <w:rPr>
+          <w:b/>
+          <w:bCs/>
+          <w:highlight w:val="yellow"/>
+        </w:rPr>
+        <w:t>Controllers</w:t>
+      </w:r>
+      <w:proofErr w:type="spellEnd"/>
+      <w:r>
+        <w:rPr>
+          <w:b/>
+          <w:bCs/>
+          <w:highlight w:val="yellow"/>
+        </w:rPr>
+        <w:t>/</w:t>
+      </w:r>
+      <w:proofErr w:type="spellStart"/>
+      <w:r>
+        <w:rPr>
+          <w:b/>
+          <w:bCs/>
+          <w:highlight w:val="yellow"/>
+        </w:rPr>
+        <w:t>CourseController</w:t>
+      </w:r>
+      <w:proofErr w:type="spellEnd"/>
+    </w:p>
+    <w:p>
+      <w:pPr>
+        <w:jc w:val="center"/>
+      </w:pPr>
+      <w:r>
+        <w:drawing>
+          <wp:anchor distT="0" distB="0" distL="114300" distR="114300" simplePos="0" relativeHeight="251709440" behindDoc="0" locked="0" layoutInCell="1" allowOverlap="1" wp14:anchorId="156BE5ED" wp14:editId="2C084AC7">
+            <wp:simplePos x="0" y="0"/>
+            <wp:positionH relativeFrom="column">
+              <wp:posOffset>805815</wp:posOffset>
+            </wp:positionH>
+            <wp:positionV relativeFrom="paragraph">
+              <wp:posOffset>-4445</wp:posOffset>
+            </wp:positionV>
+            <wp:extent cx="4001058" cy="1486107"/>
+            <wp:effectExtent l="0" t="0" r="0" b="0"/>
+            <wp:wrapNone/>
+            <wp:docPr id="21" name="Imagen 21"/>
+            <wp:cNvGraphicFramePr>
+              <a:graphicFrameLocks xmlns:a="http://schemas.openxmlformats.org/drawingml/2006/main" noChangeAspect="1"/>
+            </wp:cNvGraphicFramePr>
+            <a:graphic xmlns:a="http://schemas.openxmlformats.org/drawingml/2006/main">
+              <a:graphicData uri="http://schemas.openxmlformats.org/drawingml/2006/picture">
+                <pic:pic xmlns:pic="http://schemas.openxmlformats.org/drawingml/2006/picture">
+                  <pic:nvPicPr>
+                    <pic:cNvPr id="1" name=""/>
+                    <pic:cNvPicPr/>
+                  </pic:nvPicPr>
+                  <pic:blipFill>
+                    <a:blip r:embed="rId72">
+                      <a:extLst>
+                        <a:ext uri="{28A0092B-C50C-407E-A947-70E740481C1C}">
+                          <a14:useLocalDpi xmlns:a14="http://schemas.microsoft.com/office/drawing/2010/main" val="0"/>
+                        </a:ext>
+                      </a:extLst>
+                    </a:blip>
+                    <a:stretch>
+                      <a:fillRect/>
+                    </a:stretch>
+                  </pic:blipFill>
+                  <pic:spPr>
+                    <a:xfrm>
+                      <a:off x="0" y="0"/>
+                      <a:ext cx="4001058" cy="1486107"/>
+                    </a:xfrm>
+                    <a:prstGeom prst="rect">
+                      <a:avLst/>
+                    </a:prstGeom>
+                  </pic:spPr>
+                </pic:pic>
+              </a:graphicData>
+            </a:graphic>
+            <wp14:sizeRelH relativeFrom="page">
+              <wp14:pctWidth>0</wp14:pctWidth>
+            </wp14:sizeRelH>
+            <wp14:sizeRelV relativeFrom="page">
+              <wp14:pctHeight>0</wp14:pctHeight>
+            </wp14:sizeRelV>
+          </wp:anchor>
+        </w:drawing>
+      </w:r>
+    </w:p>
+    <w:p>
+      <w:pPr>
+        <w:jc w:val="center"/>
+      </w:pPr>
+    </w:p>
     <w:sectPr>
       <w:pgSz w:w="12240" w:h="15840"/>
       <w:pgMar w:top="1417" w:right="1701" w:bottom="1417" w:left="1701" w:header="708" w:footer="708" w:gutter="0"/>
@@ -26888,7 +26828,7 @@
 </file>
 
 <file path=word/endnotes.xml><?xml version="1.0" encoding="utf-8"?>
-<w:endnotes xmlns:wpc="http://schemas.microsoft.com/office/word/2010/wordprocessingCanvas" xmlns:cx="http://schemas.microsoft.com/office/drawing/2014/chartex" xmlns:cx1="http://schemas.microsoft.com/office/drawing/2015/9/8/chartex" xmlns:cx2="http://schemas.microsoft.com/office/drawing/2015/10/21/chartex" xmlns:cx3="http://schemas.microsoft.com/office/drawing/2016/5/9/chartex" xmlns:cx4="http://schemas.microsoft.com/office/drawing/2016/5/10/chartex" xmlns:cx5="http://schemas.microsoft.com/office/drawing/2016/5/11/chartex" xmlns:cx6="http://schemas.microsoft.com/office/drawing/2016/5/12/chartex" xmlns:cx7="http://schemas.microsoft.com/office/drawing/2016/5/13/chartex" xmlns:cx8="http://schemas.microsoft.com/office/drawing/2016/5/14/chartex" xmlns:mc="http://schemas.openxmlformats.org/markup-compatibility/2006" xmlns:aink="http://schemas.microsoft.com/office/drawing/2016/ink" xmlns:am3d="http://schemas.microsoft.com/office/drawing/2017/model3d" xmlns:o="urn:schemas-microsoft-com:office:office" xmlns:oel="http://schemas.microsoft.com/office/2019/extlst" xmlns:r="http://schemas.openxmlformats.org/officeDocument/2006/relationships" xmlns:m="http://schemas.openxmlformats.org/officeDocument/2006/math" xmlns:v="urn:schemas-microsoft-com:vml" xmlns:wp14="http://schemas.microsoft.com/office/word/2010/wordprocessingDrawing" xmlns:wp="http://schemas.openxmlformats.org/drawingml/2006/wordprocessingDrawing" xmlns:w10="urn:schemas-microsoft-com:office:word" xmlns:w="http://schemas.openxmlformats.org/wordprocessingml/2006/main" xmlns:w14="http://schemas.microsoft.com/office/word/2010/wordml" xmlns:w15="http://schemas.microsoft.com/office/word/2012/wordml" xmlns:w16cex="http://schemas.microsoft.com/office/word/2018/wordml/cex" xmlns:w16cid="http://schemas.microsoft.com/office/word/2016/wordml/cid" xmlns:w16="http://schemas.microsoft.com/office/word/2018/wordml" xmlns:w16du="http://schemas.microsoft.com/office/word/2023/wordml/word16du" xmlns:w16sdtdh="http://schemas.microsoft.com/office/word/2020/wordml/sdtdatahash" xmlns:w16sdtfl="http://schemas.microsoft.com/office/word/2024/wordml/sdtformatlock" xmlns:w16se="http://schemas.microsoft.com/office/word/2015/wordml/symex" xmlns:wpg="http://schemas.microsoft.com/office/word/2010/wordprocessingGroup" xmlns:wpi="http://schemas.microsoft.com/office/word/2010/wordprocessingInk" xmlns:wne="http://schemas.microsoft.com/office/word/2006/wordml" xmlns:wps="http://schemas.microsoft.com/office/word/2010/wordprocessingShape" mc:Ignorable="w14 w15 w16se w16cid w16 w16cex w16sdtdh w16sdtfl w16du wp14">
+<w:endnotes xmlns:wpc="http://schemas.microsoft.com/office/word/2010/wordprocessingCanvas" xmlns:cx="http://schemas.microsoft.com/office/drawing/2014/chartex" xmlns:cx1="http://schemas.microsoft.com/office/drawing/2015/9/8/chartex" xmlns:cx2="http://schemas.microsoft.com/office/drawing/2015/10/21/chartex" xmlns:cx3="http://schemas.microsoft.com/office/drawing/2016/5/9/chartex" xmlns:cx4="http://schemas.microsoft.com/office/drawing/2016/5/10/chartex" xmlns:cx5="http://schemas.microsoft.com/office/drawing/2016/5/11/chartex" xmlns:cx6="http://schemas.microsoft.com/office/drawing/2016/5/12/chartex" xmlns:cx7="http://schemas.microsoft.com/office/drawing/2016/5/13/chartex" xmlns:cx8="http://schemas.microsoft.com/office/drawing/2016/5/14/chartex" xmlns:mc="http://schemas.openxmlformats.org/markup-compatibility/2006" xmlns:aink="http://schemas.microsoft.com/office/drawing/2016/ink" xmlns:am3d="http://schemas.microsoft.com/office/drawing/2017/model3d" xmlns:o="urn:schemas-microsoft-com:office:office" xmlns:oel="http://schemas.microsoft.com/office/2019/extlst" xmlns:r="http://schemas.openxmlformats.org/officeDocument/2006/relationships" xmlns:m="http://schemas.openxmlformats.org/officeDocument/2006/math" xmlns:v="urn:schemas-microsoft-com:vml" xmlns:wp14="http://schemas.microsoft.com/office/word/2010/wordprocessingDrawing" xmlns:wp="http://schemas.openxmlformats.org/drawingml/2006/wordprocessingDrawing" xmlns:w10="urn:schemas-microsoft-com:office:word" xmlns:w="http://schemas.openxmlformats.org/wordprocessingml/2006/main" xmlns:w14="http://schemas.microsoft.com/office/word/2010/wordml" xmlns:w15="http://schemas.microsoft.com/office/word/2012/wordml" xmlns:w16cex="http://schemas.microsoft.com/office/word/2018/wordml/cex" xmlns:w16cid="http://schemas.microsoft.com/office/word/2016/wordml/cid" xmlns:w16="http://schemas.microsoft.com/office/word/2018/wordml" xmlns:w16sdtdh="http://schemas.microsoft.com/office/word/2020/wordml/sdtdatahash" xmlns:w16se="http://schemas.microsoft.com/office/word/2015/wordml/symex" xmlns:wpg="http://schemas.microsoft.com/office/word/2010/wordprocessingGroup" xmlns:wpi="http://schemas.microsoft.com/office/word/2010/wordprocessingInk" xmlns:wne="http://schemas.microsoft.com/office/word/2006/wordml" xmlns:wps="http://schemas.microsoft.com/office/word/2010/wordprocessingShape" mc:Ignorable="w14 w15 w16se w16cid w16 w16cex w16sdtdh wp14">
   <w:endnote w:type="separator" w:id="-1">
     <w:p>
       <w:pPr>
@@ -26913,7 +26853,7 @@
 </file>
 
 <file path=word/footnotes.xml><?xml version="1.0" encoding="utf-8"?>
-<w:footnotes xmlns:wpc="http://schemas.microsoft.com/office/word/2010/wordprocessingCanvas" xmlns:cx="http://schemas.microsoft.com/office/drawing/2014/chartex" xmlns:cx1="http://schemas.microsoft.com/office/drawing/2015/9/8/chartex" xmlns:cx2="http://schemas.microsoft.com/office/drawing/2015/10/21/chartex" xmlns:cx3="http://schemas.microsoft.com/office/drawing/2016/5/9/chartex" xmlns:cx4="http://schemas.microsoft.com/office/drawing/2016/5/10/chartex" xmlns:cx5="http://schemas.microsoft.com/office/drawing/2016/5/11/chartex" xmlns:cx6="http://schemas.microsoft.com/office/drawing/2016/5/12/chartex" xmlns:cx7="http://schemas.microsoft.com/office/drawing/2016/5/13/chartex" xmlns:cx8="http://schemas.microsoft.com/office/drawing/2016/5/14/chartex" xmlns:mc="http://schemas.openxmlformats.org/markup-compatibility/2006" xmlns:aink="http://schemas.microsoft.com/office/drawing/2016/ink" xmlns:am3d="http://schemas.microsoft.com/office/drawing/2017/model3d" xmlns:o="urn:schemas-microsoft-com:office:office" xmlns:oel="http://schemas.microsoft.com/office/2019/extlst" xmlns:r="http://schemas.openxmlformats.org/officeDocument/2006/relationships" xmlns:m="http://schemas.openxmlformats.org/officeDocument/2006/math" xmlns:v="urn:schemas-microsoft-com:vml" xmlns:wp14="http://schemas.microsoft.com/office/word/2010/wordprocessingDrawing" xmlns:wp="http://schemas.openxmlformats.org/drawingml/2006/wordprocessingDrawing" xmlns:w10="urn:schemas-microsoft-com:office:word" xmlns:w="http://schemas.openxmlformats.org/wordprocessingml/2006/main" xmlns:w14="http://schemas.microsoft.com/office/word/2010/wordml" xmlns:w15="http://schemas.microsoft.com/office/word/2012/wordml" xmlns:w16cex="http://schemas.microsoft.com/office/word/2018/wordml/cex" xmlns:w16cid="http://schemas.microsoft.com/office/word/2016/wordml/cid" xmlns:w16="http://schemas.microsoft.com/office/word/2018/wordml" xmlns:w16du="http://schemas.microsoft.com/office/word/2023/wordml/word16du" xmlns:w16sdtdh="http://schemas.microsoft.com/office/word/2020/wordml/sdtdatahash" xmlns:w16sdtfl="http://schemas.microsoft.com/office/word/2024/wordml/sdtformatlock" xmlns:w16se="http://schemas.microsoft.com/office/word/2015/wordml/symex" xmlns:wpg="http://schemas.microsoft.com/office/word/2010/wordprocessingGroup" xmlns:wpi="http://schemas.microsoft.com/office/word/2010/wordprocessingInk" xmlns:wne="http://schemas.microsoft.com/office/word/2006/wordml" xmlns:wps="http://schemas.microsoft.com/office/word/2010/wordprocessingShape" mc:Ignorable="w14 w15 w16se w16cid w16 w16cex w16sdtdh w16sdtfl w16du wp14">
+<w:footnotes xmlns:wpc="http://schemas.microsoft.com/office/word/2010/wordprocessingCanvas" xmlns:cx="http://schemas.microsoft.com/office/drawing/2014/chartex" xmlns:cx1="http://schemas.microsoft.com/office/drawing/2015/9/8/chartex" xmlns:cx2="http://schemas.microsoft.com/office/drawing/2015/10/21/chartex" xmlns:cx3="http://schemas.microsoft.com/office/drawing/2016/5/9/chartex" xmlns:cx4="http://schemas.microsoft.com/office/drawing/2016/5/10/chartex" xmlns:cx5="http://schemas.microsoft.com/office/drawing/2016/5/11/chartex" xmlns:cx6="http://schemas.microsoft.com/office/drawing/2016/5/12/chartex" xmlns:cx7="http://schemas.microsoft.com/office/drawing/2016/5/13/chartex" xmlns:cx8="http://schemas.microsoft.com/office/drawing/2016/5/14/chartex" xmlns:mc="http://schemas.openxmlformats.org/markup-compatibility/2006" xmlns:aink="http://schemas.microsoft.com/office/drawing/2016/ink" xmlns:am3d="http://schemas.microsoft.com/office/drawing/2017/model3d" xmlns:o="urn:schemas-microsoft-com:office:office" xmlns:oel="http://schemas.microsoft.com/office/2019/extlst" xmlns:r="http://schemas.openxmlformats.org/officeDocument/2006/relationships" xmlns:m="http://schemas.openxmlformats.org/officeDocument/2006/math" xmlns:v="urn:schemas-microsoft-com:vml" xmlns:wp14="http://schemas.microsoft.com/office/word/2010/wordprocessingDrawing" xmlns:wp="http://schemas.openxmlformats.org/drawingml/2006/wordprocessingDrawing" xmlns:w10="urn:schemas-microsoft-com:office:word" xmlns:w="http://schemas.openxmlformats.org/wordprocessingml/2006/main" xmlns:w14="http://schemas.microsoft.com/office/word/2010/wordml" xmlns:w15="http://schemas.microsoft.com/office/word/2012/wordml" xmlns:w16cex="http://schemas.microsoft.com/office/word/2018/wordml/cex" xmlns:w16cid="http://schemas.microsoft.com/office/word/2016/wordml/cid" xmlns:w16="http://schemas.microsoft.com/office/word/2018/wordml" xmlns:w16sdtdh="http://schemas.microsoft.com/office/word/2020/wordml/sdtdatahash" xmlns:w16se="http://schemas.microsoft.com/office/word/2015/wordml/symex" xmlns:wpg="http://schemas.microsoft.com/office/word/2010/wordprocessingGroup" xmlns:wpi="http://schemas.microsoft.com/office/word/2010/wordprocessingInk" xmlns:wne="http://schemas.microsoft.com/office/word/2006/wordml" xmlns:wps="http://schemas.microsoft.com/office/word/2010/wordprocessingShape" mc:Ignorable="w14 w15 w16se w16cid w16 w16cex w16sdtdh wp14">
   <w:footnote w:type="separator" w:id="-1">
     <w:p>
       <w:pPr>
@@ -26938,7 +26878,7 @@
 </file>
 
 <file path=word/numbering.xml><?xml version="1.0" encoding="utf-8"?>
-<w:numbering xmlns:wpc="http://schemas.microsoft.com/office/word/2010/wordprocessingCanvas" xmlns:cx="http://schemas.microsoft.com/office/drawing/2014/chartex" xmlns:cx1="http://schemas.microsoft.com/office/drawing/2015/9/8/chartex" xmlns:cx2="http://schemas.microsoft.com/office/drawing/2015/10/21/chartex" xmlns:cx3="http://schemas.microsoft.com/office/drawing/2016/5/9/chartex" xmlns:cx4="http://schemas.microsoft.com/office/drawing/2016/5/10/chartex" xmlns:cx5="http://schemas.microsoft.com/office/drawing/2016/5/11/chartex" xmlns:cx6="http://schemas.microsoft.com/office/drawing/2016/5/12/chartex" xmlns:cx7="http://schemas.microsoft.com/office/drawing/2016/5/13/chartex" xmlns:cx8="http://schemas.microsoft.com/office/drawing/2016/5/14/chartex" xmlns:mc="http://schemas.openxmlformats.org/markup-compatibility/2006" xmlns:aink="http://schemas.microsoft.com/office/drawing/2016/ink" xmlns:am3d="http://schemas.microsoft.com/office/drawing/2017/model3d" xmlns:o="urn:schemas-microsoft-com:office:office" xmlns:oel="http://schemas.microsoft.com/office/2019/extlst" xmlns:r="http://schemas.openxmlformats.org/officeDocument/2006/relationships" xmlns:m="http://schemas.openxmlformats.org/officeDocument/2006/math" xmlns:v="urn:schemas-microsoft-com:vml" xmlns:wp14="http://schemas.microsoft.com/office/word/2010/wordprocessingDrawing" xmlns:wp="http://schemas.openxmlformats.org/drawingml/2006/wordprocessingDrawing" xmlns:w10="urn:schemas-microsoft-com:office:word" xmlns:w="http://schemas.openxmlformats.org/wordprocessingml/2006/main" xmlns:w14="http://schemas.microsoft.com/office/word/2010/wordml" xmlns:w15="http://schemas.microsoft.com/office/word/2012/wordml" xmlns:w16cex="http://schemas.microsoft.com/office/word/2018/wordml/cex" xmlns:w16cid="http://schemas.microsoft.com/office/word/2016/wordml/cid" xmlns:w16="http://schemas.microsoft.com/office/word/2018/wordml" xmlns:w16du="http://schemas.microsoft.com/office/word/2023/wordml/word16du" xmlns:w16sdtdh="http://schemas.microsoft.com/office/word/2020/wordml/sdtdatahash" xmlns:w16sdtfl="http://schemas.microsoft.com/office/word/2024/wordml/sdtformatlock" xmlns:w16se="http://schemas.microsoft.com/office/word/2015/wordml/symex" xmlns:wpg="http://schemas.microsoft.com/office/word/2010/wordprocessingGroup" xmlns:wpi="http://schemas.microsoft.com/office/word/2010/wordprocessingInk" xmlns:wne="http://schemas.microsoft.com/office/word/2006/wordml" xmlns:wps="http://schemas.microsoft.com/office/word/2010/wordprocessingShape" mc:Ignorable="w14 w15 w16se w16cid w16 w16cex w16sdtdh w16sdtfl w16du wp14">
+<w:numbering xmlns:wpc="http://schemas.microsoft.com/office/word/2010/wordprocessingCanvas" xmlns:cx="http://schemas.microsoft.com/office/drawing/2014/chartex" xmlns:cx1="http://schemas.microsoft.com/office/drawing/2015/9/8/chartex" xmlns:cx2="http://schemas.microsoft.com/office/drawing/2015/10/21/chartex" xmlns:cx3="http://schemas.microsoft.com/office/drawing/2016/5/9/chartex" xmlns:cx4="http://schemas.microsoft.com/office/drawing/2016/5/10/chartex" xmlns:cx5="http://schemas.microsoft.com/office/drawing/2016/5/11/chartex" xmlns:cx6="http://schemas.microsoft.com/office/drawing/2016/5/12/chartex" xmlns:cx7="http://schemas.microsoft.com/office/drawing/2016/5/13/chartex" xmlns:cx8="http://schemas.microsoft.com/office/drawing/2016/5/14/chartex" xmlns:mc="http://schemas.openxmlformats.org/markup-compatibility/2006" xmlns:aink="http://schemas.microsoft.com/office/drawing/2016/ink" xmlns:am3d="http://schemas.microsoft.com/office/drawing/2017/model3d" xmlns:o="urn:schemas-microsoft-com:office:office" xmlns:oel="http://schemas.microsoft.com/office/2019/extlst" xmlns:r="http://schemas.openxmlformats.org/officeDocument/2006/relationships" xmlns:m="http://schemas.openxmlformats.org/officeDocument/2006/math" xmlns:v="urn:schemas-microsoft-com:vml" xmlns:wp14="http://schemas.microsoft.com/office/word/2010/wordprocessingDrawing" xmlns:wp="http://schemas.openxmlformats.org/drawingml/2006/wordprocessingDrawing" xmlns:w10="urn:schemas-microsoft-com:office:word" xmlns:w="http://schemas.openxmlformats.org/wordprocessingml/2006/main" xmlns:w14="http://schemas.microsoft.com/office/word/2010/wordml" xmlns:w15="http://schemas.microsoft.com/office/word/2012/wordml" xmlns:w16cex="http://schemas.microsoft.com/office/word/2018/wordml/cex" xmlns:w16cid="http://schemas.microsoft.com/office/word/2016/wordml/cid" xmlns:w16="http://schemas.microsoft.com/office/word/2018/wordml" xmlns:w16sdtdh="http://schemas.microsoft.com/office/word/2020/wordml/sdtdatahash" xmlns:w16se="http://schemas.microsoft.com/office/word/2015/wordml/symex" xmlns:wpg="http://schemas.microsoft.com/office/word/2010/wordprocessingGroup" xmlns:wpi="http://schemas.microsoft.com/office/word/2010/wordprocessingInk" xmlns:wne="http://schemas.microsoft.com/office/word/2006/wordml" xmlns:wps="http://schemas.microsoft.com/office/word/2010/wordprocessingShape" mc:Ignorable="w14 w15 w16se w16cid w16 w16cex w16sdtdh wp14">
   <w:abstractNum w:abstractNumId="0" w15:restartNumberingAfterBreak="0">
     <w:nsid w:val="356E0522"/>
     <w:multiLevelType w:val="multilevel"/>
@@ -27514,7 +27454,7 @@
 </file>
 
 <file path=word/styles.xml><?xml version="1.0" encoding="utf-8"?>
-<w:styles xmlns:mc="http://schemas.openxmlformats.org/markup-compatibility/2006" xmlns:r="http://schemas.openxmlformats.org/officeDocument/2006/relationships" xmlns:w="http://schemas.openxmlformats.org/wordprocessingml/2006/main" xmlns:w14="http://schemas.microsoft.com/office/word/2010/wordml" xmlns:w15="http://schemas.microsoft.com/office/word/2012/wordml" xmlns:w16cex="http://schemas.microsoft.com/office/word/2018/wordml/cex" xmlns:w16cid="http://schemas.microsoft.com/office/word/2016/wordml/cid" xmlns:w16="http://schemas.microsoft.com/office/word/2018/wordml" xmlns:w16du="http://schemas.microsoft.com/office/word/2023/wordml/word16du" xmlns:w16sdtdh="http://schemas.microsoft.com/office/word/2020/wordml/sdtdatahash" xmlns:w16sdtfl="http://schemas.microsoft.com/office/word/2024/wordml/sdtformatlock" xmlns:w16se="http://schemas.microsoft.com/office/word/2015/wordml/symex" mc:Ignorable="w14 w15 w16se w16cid w16 w16cex w16sdtdh w16sdtfl w16du">
+<w:styles xmlns:mc="http://schemas.openxmlformats.org/markup-compatibility/2006" xmlns:r="http://schemas.openxmlformats.org/officeDocument/2006/relationships" xmlns:w="http://schemas.openxmlformats.org/wordprocessingml/2006/main" xmlns:w14="http://schemas.microsoft.com/office/word/2010/wordml" xmlns:w15="http://schemas.microsoft.com/office/word/2012/wordml" xmlns:w16cex="http://schemas.microsoft.com/office/word/2018/wordml/cex" xmlns:w16cid="http://schemas.microsoft.com/office/word/2016/wordml/cid" xmlns:w16="http://schemas.microsoft.com/office/word/2018/wordml" xmlns:w16sdtdh="http://schemas.microsoft.com/office/word/2020/wordml/sdtdatahash" xmlns:w16se="http://schemas.microsoft.com/office/word/2015/wordml/symex" mc:Ignorable="w14 w15 w16se w16cid w16 w16cex w16sdtdh">
   <w:docDefaults>
     <w:rPrDefault>
       <w:rPr>

</xml_diff>

<commit_message>
recuperacion de un unico curso
</commit_message>
<xml_diff>
--- a/DOCUMENTACION/AVANZE MODULOS 8-11.docx
+++ b/DOCUMENTACION/AVANZE MODULOS 8-11.docx
@@ -26815,6 +26815,336 @@
     <w:p>
       <w:pPr>
         <w:jc w:val="center"/>
+      </w:pPr>
+    </w:p>
+    <w:p/>
+    <w:p/>
+    <w:p/>
+    <w:p/>
+    <w:p/>
+    <w:p>
+      <w:pPr>
+        <w:tabs>
+          <w:tab w:val="left" w:pos="2205"/>
+        </w:tabs>
+        <w:rPr>
+          <w:b/>
+          <w:bCs/>
+        </w:rPr>
+      </w:pPr>
+      <w:r>
+        <w:rPr>
+          <w:b/>
+          <w:bCs/>
+        </w:rPr>
+        <w:tab/>
+      </w:r>
+      <w:proofErr w:type="spellStart"/>
+      <w:r>
+        <w:rPr>
+          <w:b/>
+          <w:bCs/>
+          <w:highlight w:val="yellow"/>
+        </w:rPr>
+        <w:t>php</w:t>
+      </w:r>
+      <w:proofErr w:type="spellEnd"/>
+      <w:r>
+        <w:rPr>
+          <w:b/>
+          <w:bCs/>
+          <w:highlight w:val="yellow"/>
+        </w:rPr>
+        <w:t xml:space="preserve"> </w:t>
+      </w:r>
+      <w:proofErr w:type="spellStart"/>
+      <w:r>
+        <w:rPr>
+          <w:b/>
+          <w:bCs/>
+          <w:highlight w:val="yellow"/>
+        </w:rPr>
+        <w:t>artisan</w:t>
+      </w:r>
+      <w:proofErr w:type="spellEnd"/>
+      <w:r>
+        <w:rPr>
+          <w:b/>
+          <w:bCs/>
+          <w:highlight w:val="yellow"/>
+        </w:rPr>
+        <w:t xml:space="preserve"> </w:t>
+      </w:r>
+      <w:proofErr w:type="spellStart"/>
+      <w:proofErr w:type="gramStart"/>
+      <w:r>
+        <w:rPr>
+          <w:b/>
+          <w:bCs/>
+          <w:highlight w:val="yellow"/>
+        </w:rPr>
+        <w:t>make:migration</w:t>
+      </w:r>
+      <w:proofErr w:type="spellEnd"/>
+      <w:proofErr w:type="gramEnd"/>
+      <w:r>
+        <w:rPr>
+          <w:b/>
+          <w:bCs/>
+          <w:highlight w:val="yellow"/>
+        </w:rPr>
+        <w:t xml:space="preserve"> </w:t>
+      </w:r>
+      <w:proofErr w:type="spellStart"/>
+      <w:r>
+        <w:rPr>
+          <w:b/>
+          <w:bCs/>
+          <w:highlight w:val="yellow"/>
+        </w:rPr>
+        <w:t>create_lesson_user_table</w:t>
+      </w:r>
+      <w:proofErr w:type="spellEnd"/>
+    </w:p>
+    <w:p>
+      <w:pPr>
+        <w:tabs>
+          <w:tab w:val="left" w:pos="2205"/>
+        </w:tabs>
+      </w:pPr>
+    </w:p>
+    <w:p>
+      <w:pPr>
+        <w:tabs>
+          <w:tab w:val="left" w:pos="3390"/>
+        </w:tabs>
+      </w:pPr>
+      <w:r>
+        <w:tab/>
+      </w:r>
+    </w:p>
+    <w:p>
+      <w:pPr>
+        <w:tabs>
+          <w:tab w:val="left" w:pos="3390"/>
+        </w:tabs>
+      </w:pPr>
+      <w:r>
+        <w:t>CREACIÓN DE RELACIONES EN BASE A LAS MIGRACIONES INTERNAMENTE EN LARAVEL</w:t>
+      </w:r>
+    </w:p>
+    <w:p>
+      <w:pPr>
+        <w:tabs>
+          <w:tab w:val="left" w:pos="3390"/>
+        </w:tabs>
+      </w:pPr>
+      <w:r>
+        <w:drawing>
+          <wp:anchor distT="0" distB="0" distL="114300" distR="114300" simplePos="0" relativeHeight="251710464" behindDoc="0" locked="0" layoutInCell="1" allowOverlap="1" wp14:anchorId="47A89120" wp14:editId="5202E882">
+            <wp:simplePos x="0" y="0"/>
+            <wp:positionH relativeFrom="column">
+              <wp:posOffset>843915</wp:posOffset>
+            </wp:positionH>
+            <wp:positionV relativeFrom="paragraph">
+              <wp:posOffset>51435</wp:posOffset>
+            </wp:positionV>
+            <wp:extent cx="3905250" cy="4070571"/>
+            <wp:effectExtent l="0" t="0" r="0" b="6350"/>
+            <wp:wrapNone/>
+            <wp:docPr id="22" name="Imagen 22"/>
+            <wp:cNvGraphicFramePr>
+              <a:graphicFrameLocks xmlns:a="http://schemas.openxmlformats.org/drawingml/2006/main" noChangeAspect="1"/>
+            </wp:cNvGraphicFramePr>
+            <a:graphic xmlns:a="http://schemas.openxmlformats.org/drawingml/2006/main">
+              <a:graphicData uri="http://schemas.openxmlformats.org/drawingml/2006/picture">
+                <pic:pic xmlns:pic="http://schemas.openxmlformats.org/drawingml/2006/picture">
+                  <pic:nvPicPr>
+                    <pic:cNvPr id="1" name=""/>
+                    <pic:cNvPicPr/>
+                  </pic:nvPicPr>
+                  <pic:blipFill>
+                    <a:blip r:embed="rId73">
+                      <a:extLst>
+                        <a:ext uri="{28A0092B-C50C-407E-A947-70E740481C1C}">
+                          <a14:useLocalDpi xmlns:a14="http://schemas.microsoft.com/office/drawing/2010/main" val="0"/>
+                        </a:ext>
+                      </a:extLst>
+                    </a:blip>
+                    <a:stretch>
+                      <a:fillRect/>
+                    </a:stretch>
+                  </pic:blipFill>
+                  <pic:spPr>
+                    <a:xfrm>
+                      <a:off x="0" y="0"/>
+                      <a:ext cx="3905250" cy="4070571"/>
+                    </a:xfrm>
+                    <a:prstGeom prst="rect">
+                      <a:avLst/>
+                    </a:prstGeom>
+                  </pic:spPr>
+                </pic:pic>
+              </a:graphicData>
+            </a:graphic>
+            <wp14:sizeRelH relativeFrom="page">
+              <wp14:pctWidth>0</wp14:pctWidth>
+            </wp14:sizeRelH>
+            <wp14:sizeRelV relativeFrom="page">
+              <wp14:pctHeight>0</wp14:pctHeight>
+            </wp14:sizeRelV>
+          </wp:anchor>
+        </w:drawing>
+      </w:r>
+    </w:p>
+    <w:p>
+      <w:pPr>
+        <w:tabs>
+          <w:tab w:val="left" w:pos="3390"/>
+        </w:tabs>
+      </w:pPr>
+    </w:p>
+    <w:p/>
+    <w:p/>
+    <w:p/>
+    <w:p/>
+    <w:p/>
+    <w:p/>
+    <w:p/>
+    <w:p/>
+    <w:p>
+      <w:pPr>
+        <w:tabs>
+          <w:tab w:val="left" w:pos="4920"/>
+        </w:tabs>
+      </w:pPr>
+      <w:r>
+        <w:tab/>
+      </w:r>
+    </w:p>
+    <w:p>
+      <w:pPr>
+        <w:tabs>
+          <w:tab w:val="left" w:pos="4920"/>
+        </w:tabs>
+      </w:pPr>
+    </w:p>
+    <w:p>
+      <w:pPr>
+        <w:tabs>
+          <w:tab w:val="left" w:pos="4920"/>
+        </w:tabs>
+      </w:pPr>
+    </w:p>
+    <w:p>
+      <w:pPr>
+        <w:tabs>
+          <w:tab w:val="left" w:pos="4920"/>
+        </w:tabs>
+      </w:pPr>
+    </w:p>
+    <w:p>
+      <w:pPr>
+        <w:tabs>
+          <w:tab w:val="left" w:pos="4920"/>
+        </w:tabs>
+      </w:pPr>
+      <w:r>
+        <w:lastRenderedPageBreak/>
+        <w:t xml:space="preserve">EN BASE A LÑA RELACION DE </w:t>
+      </w:r>
+      <w:proofErr w:type="gramStart"/>
+      <w:r>
+        <w:t>USERS(</w:t>
+      </w:r>
+      <w:proofErr w:type="gramEnd"/>
+      <w:r>
+        <w:t>)</w:t>
+      </w:r>
+    </w:p>
+    <w:p>
+      <w:pPr>
+        <w:tabs>
+          <w:tab w:val="left" w:pos="4920"/>
+        </w:tabs>
+      </w:pPr>
+      <w:r>
+        <w:drawing>
+          <wp:anchor distT="0" distB="0" distL="114300" distR="114300" simplePos="0" relativeHeight="251711488" behindDoc="0" locked="0" layoutInCell="1" allowOverlap="1" wp14:anchorId="6D89DB91" wp14:editId="633DB45D">
+            <wp:simplePos x="0" y="0"/>
+            <wp:positionH relativeFrom="column">
+              <wp:posOffset>-3810</wp:posOffset>
+            </wp:positionH>
+            <wp:positionV relativeFrom="paragraph">
+              <wp:posOffset>-4445</wp:posOffset>
+            </wp:positionV>
+            <wp:extent cx="4077269" cy="4801270"/>
+            <wp:effectExtent l="0" t="0" r="0" b="0"/>
+            <wp:wrapNone/>
+            <wp:docPr id="23" name="Imagen 23"/>
+            <wp:cNvGraphicFramePr>
+              <a:graphicFrameLocks xmlns:a="http://schemas.openxmlformats.org/drawingml/2006/main" noChangeAspect="1"/>
+            </wp:cNvGraphicFramePr>
+            <a:graphic xmlns:a="http://schemas.openxmlformats.org/drawingml/2006/main">
+              <a:graphicData uri="http://schemas.openxmlformats.org/drawingml/2006/picture">
+                <pic:pic xmlns:pic="http://schemas.openxmlformats.org/drawingml/2006/picture">
+                  <pic:nvPicPr>
+                    <pic:cNvPr id="1" name=""/>
+                    <pic:cNvPicPr/>
+                  </pic:nvPicPr>
+                  <pic:blipFill>
+                    <a:blip r:embed="rId74">
+                      <a:extLst>
+                        <a:ext uri="{28A0092B-C50C-407E-A947-70E740481C1C}">
+                          <a14:useLocalDpi xmlns:a14="http://schemas.microsoft.com/office/drawing/2010/main" val="0"/>
+                        </a:ext>
+                      </a:extLst>
+                    </a:blip>
+                    <a:stretch>
+                      <a:fillRect/>
+                    </a:stretch>
+                  </pic:blipFill>
+                  <pic:spPr>
+                    <a:xfrm>
+                      <a:off x="0" y="0"/>
+                      <a:ext cx="4077269" cy="4801270"/>
+                    </a:xfrm>
+                    <a:prstGeom prst="rect">
+                      <a:avLst/>
+                    </a:prstGeom>
+                  </pic:spPr>
+                </pic:pic>
+              </a:graphicData>
+            </a:graphic>
+            <wp14:sizeRelH relativeFrom="page">
+              <wp14:pctWidth>0</wp14:pctWidth>
+            </wp14:sizeRelH>
+            <wp14:sizeRelV relativeFrom="page">
+              <wp14:pctHeight>0</wp14:pctHeight>
+            </wp14:sizeRelV>
+          </wp:anchor>
+        </w:drawing>
+      </w:r>
+    </w:p>
+    <w:p>
+      <w:pPr>
+        <w:tabs>
+          <w:tab w:val="left" w:pos="4920"/>
+        </w:tabs>
+      </w:pPr>
+    </w:p>
+    <w:p>
+      <w:pPr>
+        <w:tabs>
+          <w:tab w:val="left" w:pos="4920"/>
+        </w:tabs>
+      </w:pPr>
+    </w:p>
+    <w:p>
+      <w:pPr>
+        <w:tabs>
+          <w:tab w:val="left" w:pos="4920"/>
+        </w:tabs>
       </w:pPr>
     </w:p>
     <w:sectPr>

</xml_diff>

<commit_message>
mineatura para cursos no inscrito
</commit_message>
<xml_diff>
--- a/DOCUMENTACION/AVANZE MODULOS 8-11.docx
+++ b/DOCUMENTACION/AVANZE MODULOS 8-11.docx
@@ -1,6 +1,6 @@
 
 <file path=word/document.xml><?xml version="1.0" encoding="utf-8"?>
-<w:document xmlns:wpc="http://schemas.microsoft.com/office/word/2010/wordprocessingCanvas" xmlns:cx="http://schemas.microsoft.com/office/drawing/2014/chartex" xmlns:cx1="http://schemas.microsoft.com/office/drawing/2015/9/8/chartex" xmlns:cx2="http://schemas.microsoft.com/office/drawing/2015/10/21/chartex" xmlns:cx3="http://schemas.microsoft.com/office/drawing/2016/5/9/chartex" xmlns:cx4="http://schemas.microsoft.com/office/drawing/2016/5/10/chartex" xmlns:cx5="http://schemas.microsoft.com/office/drawing/2016/5/11/chartex" xmlns:cx6="http://schemas.microsoft.com/office/drawing/2016/5/12/chartex" xmlns:cx7="http://schemas.microsoft.com/office/drawing/2016/5/13/chartex" xmlns:cx8="http://schemas.microsoft.com/office/drawing/2016/5/14/chartex" xmlns:mc="http://schemas.openxmlformats.org/markup-compatibility/2006" xmlns:aink="http://schemas.microsoft.com/office/drawing/2016/ink" xmlns:am3d="http://schemas.microsoft.com/office/drawing/2017/model3d" xmlns:o="urn:schemas-microsoft-com:office:office" xmlns:oel="http://schemas.microsoft.com/office/2019/extlst" xmlns:r="http://schemas.openxmlformats.org/officeDocument/2006/relationships" xmlns:m="http://schemas.openxmlformats.org/officeDocument/2006/math" xmlns:v="urn:schemas-microsoft-com:vml" xmlns:wp14="http://schemas.microsoft.com/office/word/2010/wordprocessingDrawing" xmlns:wp="http://schemas.openxmlformats.org/drawingml/2006/wordprocessingDrawing" xmlns:w10="urn:schemas-microsoft-com:office:word" xmlns:w="http://schemas.openxmlformats.org/wordprocessingml/2006/main" xmlns:w14="http://schemas.microsoft.com/office/word/2010/wordml" xmlns:w15="http://schemas.microsoft.com/office/word/2012/wordml" xmlns:w16cex="http://schemas.microsoft.com/office/word/2018/wordml/cex" xmlns:w16cid="http://schemas.microsoft.com/office/word/2016/wordml/cid" xmlns:w16="http://schemas.microsoft.com/office/word/2018/wordml" xmlns:w16du="http://schemas.microsoft.com/office/word/2023/wordml/word16du" xmlns:w16sdtdh="http://schemas.microsoft.com/office/word/2020/wordml/sdtdatahash" xmlns:w16sdtfl="http://schemas.microsoft.com/office/word/2024/wordml/sdtformatlock" xmlns:w16se="http://schemas.microsoft.com/office/word/2015/wordml/symex" xmlns:wpg="http://schemas.microsoft.com/office/word/2010/wordprocessingGroup" xmlns:wpi="http://schemas.microsoft.com/office/word/2010/wordprocessingInk" xmlns:wne="http://schemas.microsoft.com/office/word/2006/wordml" xmlns:wps="http://schemas.microsoft.com/office/word/2010/wordprocessingShape" mc:Ignorable="w14 w15 w16se w16cid w16 w16cex w16sdtdh w16sdtfl w16du wp14">
+<w:document xmlns:wpc="http://schemas.microsoft.com/office/word/2010/wordprocessingCanvas" xmlns:cx="http://schemas.microsoft.com/office/drawing/2014/chartex" xmlns:cx1="http://schemas.microsoft.com/office/drawing/2015/9/8/chartex" xmlns:cx2="http://schemas.microsoft.com/office/drawing/2015/10/21/chartex" xmlns:cx3="http://schemas.microsoft.com/office/drawing/2016/5/9/chartex" xmlns:cx4="http://schemas.microsoft.com/office/drawing/2016/5/10/chartex" xmlns:cx5="http://schemas.microsoft.com/office/drawing/2016/5/11/chartex" xmlns:cx6="http://schemas.microsoft.com/office/drawing/2016/5/12/chartex" xmlns:cx7="http://schemas.microsoft.com/office/drawing/2016/5/13/chartex" xmlns:cx8="http://schemas.microsoft.com/office/drawing/2016/5/14/chartex" xmlns:mc="http://schemas.openxmlformats.org/markup-compatibility/2006" xmlns:aink="http://schemas.microsoft.com/office/drawing/2016/ink" xmlns:am3d="http://schemas.microsoft.com/office/drawing/2017/model3d" xmlns:o="urn:schemas-microsoft-com:office:office" xmlns:oel="http://schemas.microsoft.com/office/2019/extlst" xmlns:r="http://schemas.openxmlformats.org/officeDocument/2006/relationships" xmlns:m="http://schemas.openxmlformats.org/officeDocument/2006/math" xmlns:v="urn:schemas-microsoft-com:vml" xmlns:wp14="http://schemas.microsoft.com/office/word/2010/wordprocessingDrawing" xmlns:wp="http://schemas.openxmlformats.org/drawingml/2006/wordprocessingDrawing" xmlns:w10="urn:schemas-microsoft-com:office:word" xmlns:w="http://schemas.openxmlformats.org/wordprocessingml/2006/main" xmlns:w14="http://schemas.microsoft.com/office/word/2010/wordml" xmlns:w15="http://schemas.microsoft.com/office/word/2012/wordml" xmlns:w16cex="http://schemas.microsoft.com/office/word/2018/wordml/cex" xmlns:w16cid="http://schemas.microsoft.com/office/word/2016/wordml/cid" xmlns:w16="http://schemas.microsoft.com/office/word/2018/wordml" xmlns:w16sdtdh="http://schemas.microsoft.com/office/word/2020/wordml/sdtdatahash" xmlns:w16se="http://schemas.microsoft.com/office/word/2015/wordml/symex" xmlns:wpg="http://schemas.microsoft.com/office/word/2010/wordprocessingGroup" xmlns:wpi="http://schemas.microsoft.com/office/word/2010/wordprocessingInk" xmlns:wne="http://schemas.microsoft.com/office/word/2006/wordml" xmlns:wps="http://schemas.microsoft.com/office/word/2010/wordprocessingShape" mc:Ignorable="w14 w15 w16se w16cid w16 w16cex w16sdtdh wp14">
   <w:body>
     <w:p>
       <w:pPr>
@@ -290,7 +290,15 @@
       </w:r>
       <w:proofErr w:type="spellEnd"/>
       <w:r>
-        <w:t>="{{ $course-&gt;image }}"</w:t>
+        <w:t>="</w:t>
+      </w:r>
+      <w:proofErr w:type="gramStart"/>
+      <w:r>
+        <w:t>{{ $</w:t>
+      </w:r>
+      <w:proofErr w:type="gramEnd"/>
+      <w:r>
+        <w:t>course-&gt;image }}"</w:t>
       </w:r>
     </w:p>
     <w:p>
@@ -308,9 +316,14 @@
       </w:r>
       <w:proofErr w:type="spellEnd"/>
       <w:r>
-        <w:t>="{{ $</w:t>
-      </w:r>
-      <w:proofErr w:type="spellStart"/>
+        <w:t>="</w:t>
+      </w:r>
+      <w:proofErr w:type="gramStart"/>
+      <w:r>
+        <w:t>{{ $</w:t>
+      </w:r>
+      <w:proofErr w:type="spellStart"/>
+      <w:proofErr w:type="gramEnd"/>
       <w:r>
         <w:t>course</w:t>
       </w:r>
@@ -403,10 +416,12 @@
         <w:t xml:space="preserve"> </w:t>
       </w:r>
       <w:proofErr w:type="spellStart"/>
+      <w:proofErr w:type="gramStart"/>
       <w:r>
         <w:t>make:model</w:t>
       </w:r>
       <w:proofErr w:type="spellEnd"/>
+      <w:proofErr w:type="gramEnd"/>
       <w:r>
         <w:t xml:space="preserve"> </w:t>
       </w:r>
@@ -552,10 +567,12 @@
         <w:t xml:space="preserve"> </w:t>
       </w:r>
       <w:proofErr w:type="spellStart"/>
+      <w:proofErr w:type="gramStart"/>
       <w:r>
         <w:t>make:livewire</w:t>
       </w:r>
       <w:proofErr w:type="spellEnd"/>
+      <w:proofErr w:type="gramEnd"/>
       <w:r>
         <w:t xml:space="preserve"> </w:t>
       </w:r>
@@ -579,10 +596,12 @@
         </w:tabs>
       </w:pPr>
       <w:proofErr w:type="spellStart"/>
+      <w:proofErr w:type="gramStart"/>
       <w:r>
         <w:t>wire:model</w:t>
       </w:r>
       <w:proofErr w:type="spellEnd"/>
+      <w:proofErr w:type="gramEnd"/>
       <w:r>
         <w:t>="</w:t>
       </w:r>
@@ -1649,10 +1668,12 @@
         <w:t xml:space="preserve"> para mostrar las metas solo cuando estén </w:t>
       </w:r>
       <w:proofErr w:type="spellStart"/>
+      <w:proofErr w:type="gramStart"/>
       <w:r>
         <w:t>goals.blade</w:t>
       </w:r>
       <w:proofErr w:type="spellEnd"/>
+      <w:proofErr w:type="gramEnd"/>
     </w:p>
     <w:p>
       <w:r>
@@ -1875,10 +1896,12 @@
         <w:t xml:space="preserve"> </w:t>
       </w:r>
       <w:proofErr w:type="spellStart"/>
+      <w:proofErr w:type="gramStart"/>
       <w:r>
         <w:t>make:observer</w:t>
       </w:r>
       <w:proofErr w:type="spellEnd"/>
+      <w:proofErr w:type="gramEnd"/>
       <w:r>
         <w:t xml:space="preserve"> </w:t>
       </w:r>
@@ -1931,8 +1954,13 @@
         <w:jc w:val="center"/>
       </w:pPr>
       <w:r>
-        <w:t>Cada vez que creemos una meta también se le asigna el position</w:t>
-      </w:r>
+        <w:t xml:space="preserve">Cada vez que creemos una meta también se le asigna </w:t>
+      </w:r>
+      <w:proofErr w:type="gramStart"/>
+      <w:r>
+        <w:t>el position</w:t>
+      </w:r>
+      <w:proofErr w:type="gramEnd"/>
     </w:p>
     <w:p>
       <w:pPr>
@@ -2400,10 +2428,12 @@
         <w:t xml:space="preserve">" </w:t>
       </w:r>
       <w:proofErr w:type="spellStart"/>
+      <w:proofErr w:type="gramStart"/>
       <w:r>
         <w:t>wire:ignore</w:t>
       </w:r>
       <w:proofErr w:type="spellEnd"/>
+      <w:proofErr w:type="gramEnd"/>
       <w:r>
         <w:t>&gt;</w:t>
       </w:r>
@@ -2470,6 +2500,7 @@
         <w:t xml:space="preserve"> </w:t>
       </w:r>
       <w:proofErr w:type="spellStart"/>
+      <w:proofErr w:type="gramStart"/>
       <w:r>
         <w:rPr>
           <w:lang w:val="es-MX"/>
@@ -2477,6 +2508,7 @@
         <w:t>make:model</w:t>
       </w:r>
       <w:proofErr w:type="spellEnd"/>
+      <w:proofErr w:type="gramEnd"/>
       <w:r>
         <w:rPr>
           <w:lang w:val="es-MX"/>
@@ -3692,6 +3724,7 @@
         <w:t xml:space="preserve"> </w:t>
       </w:r>
       <w:proofErr w:type="spellStart"/>
+      <w:proofErr w:type="gramStart"/>
       <w:r>
         <w:rPr>
           <w:lang w:val="es-MX"/>
@@ -3699,6 +3732,7 @@
         <w:t>make:livewire</w:t>
       </w:r>
       <w:proofErr w:type="spellEnd"/>
+      <w:proofErr w:type="gramEnd"/>
       <w:r>
         <w:rPr>
           <w:lang w:val="es-MX"/>
@@ -3803,15 +3837,33 @@
           <w:bCs/>
           <w:lang w:val="es-MX"/>
         </w:rPr>
-        <w:t xml:space="preserve">10. llamar al componentes en el </w:t>
-      </w:r>
-      <w:proofErr w:type="spellStart"/>
+        <w:t xml:space="preserve">10. llamar </w:t>
+      </w:r>
+      <w:proofErr w:type="gramStart"/>
       <w:r>
         <w:rPr>
           <w:b/>
           <w:bCs/>
           <w:lang w:val="es-MX"/>
         </w:rPr>
+        <w:t>al componentes</w:t>
+      </w:r>
+      <w:proofErr w:type="gramEnd"/>
+      <w:r>
+        <w:rPr>
+          <w:b/>
+          <w:bCs/>
+          <w:lang w:val="es-MX"/>
+        </w:rPr>
+        <w:t xml:space="preserve"> en el </w:t>
+      </w:r>
+      <w:proofErr w:type="spellStart"/>
+      <w:r>
+        <w:rPr>
+          <w:b/>
+          <w:bCs/>
+          <w:lang w:val="es-MX"/>
+        </w:rPr>
         <w:t>requirements.blade.php</w:t>
       </w:r>
       <w:proofErr w:type="spellEnd"/>
@@ -4003,18 +4055,28 @@
           <w:bCs/>
           <w:lang w:val="es-MX"/>
         </w:rPr>
-        <w:t xml:space="preserve">12. Crear nuevo  </w:t>
-      </w:r>
-      <w:proofErr w:type="spellStart"/>
+        <w:t xml:space="preserve">12. Crear </w:t>
+      </w:r>
+      <w:proofErr w:type="gramStart"/>
       <w:r>
         <w:rPr>
           <w:b/>
           <w:bCs/>
           <w:lang w:val="es-MX"/>
         </w:rPr>
+        <w:t xml:space="preserve">nuevo  </w:t>
+      </w:r>
+      <w:proofErr w:type="spellStart"/>
+      <w:r>
+        <w:rPr>
+          <w:b/>
+          <w:bCs/>
+          <w:lang w:val="es-MX"/>
+        </w:rPr>
         <w:t>RequirementObserver</w:t>
       </w:r>
       <w:proofErr w:type="spellEnd"/>
+      <w:proofErr w:type="gramEnd"/>
     </w:p>
     <w:p>
       <w:pPr>
@@ -4052,6 +4114,7 @@
         <w:t xml:space="preserve"> </w:t>
       </w:r>
       <w:proofErr w:type="spellStart"/>
+      <w:proofErr w:type="gramStart"/>
       <w:r>
         <w:rPr>
           <w:lang w:val="es-MX"/>
@@ -4059,6 +4122,7 @@
         <w:t>make:observer</w:t>
       </w:r>
       <w:proofErr w:type="spellEnd"/>
+      <w:proofErr w:type="gramEnd"/>
       <w:r>
         <w:rPr>
           <w:lang w:val="es-MX"/>
@@ -4415,6 +4479,7 @@
         <w:t xml:space="preserve"> </w:t>
       </w:r>
       <w:proofErr w:type="spellStart"/>
+      <w:proofErr w:type="gramStart"/>
       <w:r>
         <w:rPr>
           <w:b/>
@@ -4424,6 +4489,7 @@
         <w:t>make.model</w:t>
       </w:r>
       <w:proofErr w:type="spellEnd"/>
+      <w:proofErr w:type="gramEnd"/>
       <w:r>
         <w:rPr>
           <w:b/>
@@ -4470,7 +4536,25 @@
           <w:bCs/>
           <w:lang w:val="es-MX"/>
         </w:rPr>
-        <w:t xml:space="preserve">mismo procedimiento que el anterior pero </w:t>
+        <w:t xml:space="preserve">mismo procedimiento que el </w:t>
+      </w:r>
+      <w:proofErr w:type="gramStart"/>
+      <w:r>
+        <w:rPr>
+          <w:b/>
+          <w:bCs/>
+          <w:lang w:val="es-MX"/>
+        </w:rPr>
+        <w:t>anterior</w:t>
+      </w:r>
+      <w:proofErr w:type="gramEnd"/>
+      <w:r>
+        <w:rPr>
+          <w:b/>
+          <w:bCs/>
+          <w:lang w:val="es-MX"/>
+        </w:rPr>
+        <w:t xml:space="preserve"> pero </w:t>
       </w:r>
       <w:proofErr w:type="spellStart"/>
       <w:r>
@@ -4591,6 +4675,7 @@
         <w:t xml:space="preserve"> </w:t>
       </w:r>
       <w:proofErr w:type="spellStart"/>
+      <w:proofErr w:type="gramStart"/>
       <w:r>
         <w:rPr>
           <w:lang w:val="es-MX"/>
@@ -4598,6 +4683,7 @@
         <w:t>make:observer</w:t>
       </w:r>
       <w:proofErr w:type="spellEnd"/>
+      <w:proofErr w:type="gramEnd"/>
       <w:r>
         <w:rPr>
           <w:lang w:val="es-MX"/>
@@ -4729,10 +4815,12 @@
     </w:p>
     <w:p>
       <w:proofErr w:type="spellStart"/>
+      <w:proofErr w:type="gramStart"/>
       <w:r>
         <w:t>wire:model</w:t>
       </w:r>
       <w:proofErr w:type="spellEnd"/>
+      <w:proofErr w:type="gramEnd"/>
       <w:r>
         <w:t>="</w:t>
       </w:r>
@@ -4959,12 +5047,17 @@
         <w:t>('id')-&gt;</w:t>
       </w:r>
       <w:proofErr w:type="spellStart"/>
+      <w:proofErr w:type="gramStart"/>
       <w:r>
         <w:t>toArray</w:t>
       </w:r>
       <w:proofErr w:type="spellEnd"/>
       <w:r>
-        <w:t>();</w:t>
+        <w:t>(</w:t>
+      </w:r>
+      <w:proofErr w:type="gramEnd"/>
+      <w:r>
+        <w:t>);</w:t>
       </w:r>
     </w:p>
     <w:p>
@@ -4987,11 +5080,13 @@
     </w:p>
     <w:p>
       <w:proofErr w:type="spellStart"/>
+      <w:proofErr w:type="gramStart"/>
       <w:r>
         <w:lastRenderedPageBreak/>
         <w:t>wire:model</w:t>
       </w:r>
       <w:proofErr w:type="spellEnd"/>
+      <w:proofErr w:type="gramEnd"/>
       <w:r>
         <w:t>="</w:t>
       </w:r>
@@ -5053,10 +5148,12 @@
         <w:t xml:space="preserve">    </w:t>
       </w:r>
       <w:proofErr w:type="spellStart"/>
+      <w:proofErr w:type="gramStart"/>
       <w:r>
         <w:t>document.querySelector</w:t>
       </w:r>
       <w:proofErr w:type="spellEnd"/>
+      <w:proofErr w:type="gramEnd"/>
       <w:r>
         <w:t>('input[</w:t>
       </w:r>
@@ -5133,10 +5230,12 @@
         <w:t xml:space="preserve"> </w:t>
       </w:r>
       <w:proofErr w:type="spellStart"/>
+      <w:proofErr w:type="gramStart"/>
       <w:r>
         <w:t>make:livewire</w:t>
       </w:r>
       <w:proofErr w:type="spellEnd"/>
+      <w:proofErr w:type="gramEnd"/>
       <w:r>
         <w:t xml:space="preserve"> </w:t>
       </w:r>
@@ -5275,9 +5374,14 @@
         </w:tabs>
       </w:pPr>
       <w:r>
-        <w:t>                                Sección {{ $</w:t>
-      </w:r>
-      <w:proofErr w:type="spellStart"/>
+        <w:t xml:space="preserve">                                Sección </w:t>
+      </w:r>
+      <w:proofErr w:type="gramStart"/>
+      <w:r>
+        <w:t>{{ $</w:t>
+      </w:r>
+      <w:proofErr w:type="spellStart"/>
+      <w:proofErr w:type="gramEnd"/>
       <w:r>
         <w:t>section</w:t>
       </w:r>
@@ -5318,7 +5422,15 @@
         </w:tabs>
       </w:pPr>
       <w:r>
-        <w:t>Si elimino un registro igual el sección quedara con su mismo id por ejemplo sección 1, sección 4 y si elimino el sección 3 igual quedaran con el mismo valor</w:t>
+        <w:t xml:space="preserve">Si elimino un registro igual </w:t>
+      </w:r>
+      <w:proofErr w:type="gramStart"/>
+      <w:r>
+        <w:t>el sección</w:t>
+      </w:r>
+      <w:proofErr w:type="gramEnd"/>
+      <w:r>
+        <w:t xml:space="preserve"> quedara con su mismo id por ejemplo sección 1, sección 4 y si elimino el sección 3 igual quedaran con el mismo valor</w:t>
       </w:r>
     </w:p>
     <w:p>
@@ -5413,7 +5525,15 @@
       </w:r>
       <w:proofErr w:type="spellEnd"/>
       <w:r>
-        <w:t xml:space="preserve"> y si elimino un valor por ejemplo el sección 2 entonces el sección 4 pasara a sección 2</w:t>
+        <w:t xml:space="preserve"> y si elimino un valor por ejemplo </w:t>
+      </w:r>
+      <w:proofErr w:type="gramStart"/>
+      <w:r>
+        <w:t>el sección</w:t>
+      </w:r>
+      <w:proofErr w:type="gramEnd"/>
+      <w:r>
+        <w:t xml:space="preserve"> 2 entonces el sección 4 pasara a sección 2</w:t>
       </w:r>
     </w:p>
     <w:p>
@@ -5612,10 +5732,12 @@
         <w:t xml:space="preserve"> </w:t>
       </w:r>
       <w:proofErr w:type="spellStart"/>
+      <w:proofErr w:type="gramStart"/>
       <w:r>
         <w:t>livewire:publish</w:t>
       </w:r>
       <w:proofErr w:type="spellEnd"/>
+      <w:proofErr w:type="gramEnd"/>
       <w:r>
         <w:t xml:space="preserve"> </w:t>
       </w:r>
@@ -5673,10 +5795,12 @@
         <w:t xml:space="preserve"> </w:t>
       </w:r>
       <w:proofErr w:type="spellStart"/>
+      <w:proofErr w:type="gramStart"/>
       <w:r>
         <w:t>make:model</w:t>
       </w:r>
       <w:proofErr w:type="spellEnd"/>
+      <w:proofErr w:type="gramEnd"/>
       <w:r>
         <w:t xml:space="preserve"> </w:t>
       </w:r>
@@ -5712,10 +5836,12 @@
         <w:t xml:space="preserve"> </w:t>
       </w:r>
       <w:proofErr w:type="spellStart"/>
+      <w:proofErr w:type="gramStart"/>
       <w:r>
         <w:t>make:observer</w:t>
       </w:r>
       <w:proofErr w:type="spellEnd"/>
+      <w:proofErr w:type="gramEnd"/>
       <w:r>
         <w:t xml:space="preserve"> </w:t>
       </w:r>
@@ -5748,7 +5874,15 @@
       </w:r>
       <w:proofErr w:type="spellEnd"/>
       <w:r>
-        <w:t>')-&gt;default(1);</w:t>
+        <w:t>')-&gt;</w:t>
+      </w:r>
+      <w:proofErr w:type="gramStart"/>
+      <w:r>
+        <w:t>default(</w:t>
+      </w:r>
+      <w:proofErr w:type="gramEnd"/>
+      <w:r>
+        <w:t>1);</w:t>
       </w:r>
     </w:p>
     <w:p>
@@ -5784,10 +5918,12 @@
         <w:t xml:space="preserve"> </w:t>
       </w:r>
       <w:proofErr w:type="spellStart"/>
+      <w:proofErr w:type="gramStart"/>
       <w:r>
         <w:t>migrate:rollback</w:t>
       </w:r>
       <w:proofErr w:type="spellEnd"/>
+      <w:proofErr w:type="gramEnd"/>
     </w:p>
     <w:p>
       <w:pPr>
@@ -5848,10 +5984,12 @@
         <w:t xml:space="preserve"> </w:t>
       </w:r>
       <w:proofErr w:type="spellStart"/>
+      <w:proofErr w:type="gramStart"/>
       <w:r>
         <w:t>make:livewire</w:t>
       </w:r>
       <w:proofErr w:type="spellEnd"/>
+      <w:proofErr w:type="gramEnd"/>
       <w:r>
         <w:t xml:space="preserve"> </w:t>
       </w:r>
@@ -5990,10 +6128,12 @@
         <w:t xml:space="preserve"> </w:t>
       </w:r>
       <w:proofErr w:type="spellStart"/>
+      <w:proofErr w:type="gramStart"/>
       <w:r>
         <w:t>make:rule</w:t>
       </w:r>
       <w:proofErr w:type="spellEnd"/>
+      <w:proofErr w:type="gramEnd"/>
       <w:r>
         <w:t xml:space="preserve"> </w:t>
       </w:r>
@@ -6216,12 +6356,17 @@
         <w:t xml:space="preserve"> -Recurse -</w:t>
       </w:r>
       <w:proofErr w:type="spellStart"/>
+      <w:proofErr w:type="gramStart"/>
       <w:r>
         <w:t>Force</w:t>
       </w:r>
       <w:proofErr w:type="spellEnd"/>
       <w:r>
-        <w:t xml:space="preserve"> .\</w:t>
+        <w:t xml:space="preserve"> .</w:t>
+      </w:r>
+      <w:proofErr w:type="gramEnd"/>
+      <w:r>
+        <w:t>\</w:t>
       </w:r>
       <w:proofErr w:type="spellStart"/>
       <w:r>
@@ -6260,10 +6405,12 @@
         <w:t xml:space="preserve"> </w:t>
       </w:r>
       <w:proofErr w:type="spellStart"/>
+      <w:proofErr w:type="gramStart"/>
       <w:r>
         <w:t>http.proxy</w:t>
       </w:r>
       <w:proofErr w:type="spellEnd"/>
+      <w:proofErr w:type="gramEnd"/>
     </w:p>
     <w:p>
       <w:proofErr w:type="spellStart"/>
@@ -6291,10 +6438,12 @@
         <w:t xml:space="preserve"> </w:t>
       </w:r>
       <w:proofErr w:type="spellStart"/>
+      <w:proofErr w:type="gramStart"/>
       <w:r>
         <w:t>https.proxy</w:t>
       </w:r>
       <w:proofErr w:type="spellEnd"/>
+      <w:proofErr w:type="gramEnd"/>
     </w:p>
     <w:p>
       <w:r>
@@ -6332,10 +6481,12 @@
         <w:t xml:space="preserve"> --global </w:t>
       </w:r>
       <w:proofErr w:type="spellStart"/>
+      <w:proofErr w:type="gramStart"/>
       <w:r>
         <w:t>http.proxy</w:t>
       </w:r>
       <w:proofErr w:type="spellEnd"/>
+      <w:proofErr w:type="gramEnd"/>
       <w:r>
         <w:t xml:space="preserve"> http://proxy2.muni:3130</w:t>
       </w:r>
@@ -6358,10 +6509,12 @@
         <w:t xml:space="preserve"> --global </w:t>
       </w:r>
       <w:proofErr w:type="spellStart"/>
+      <w:proofErr w:type="gramStart"/>
       <w:r>
         <w:t>https.proxy</w:t>
       </w:r>
       <w:proofErr w:type="spellEnd"/>
+      <w:proofErr w:type="gramEnd"/>
       <w:r>
         <w:t xml:space="preserve"> http://proxy2.muni:3130</w:t>
       </w:r>
@@ -6424,10 +6577,12 @@
         <w:t xml:space="preserve"> </w:t>
       </w:r>
       <w:proofErr w:type="spellStart"/>
+      <w:proofErr w:type="gramStart"/>
       <w:r>
         <w:t>make:event</w:t>
       </w:r>
       <w:proofErr w:type="spellEnd"/>
+      <w:proofErr w:type="gramEnd"/>
       <w:r>
         <w:t xml:space="preserve"> </w:t>
       </w:r>
@@ -6455,10 +6610,12 @@
         <w:t xml:space="preserve"> </w:t>
       </w:r>
       <w:proofErr w:type="spellStart"/>
+      <w:proofErr w:type="gramStart"/>
       <w:r>
         <w:t>make:listener</w:t>
       </w:r>
       <w:proofErr w:type="spellEnd"/>
+      <w:proofErr w:type="gramEnd"/>
       <w:r>
         <w:t xml:space="preserve"> </w:t>
       </w:r>
@@ -6755,10 +6912,12 @@
         <w:t xml:space="preserve"> </w:t>
       </w:r>
       <w:proofErr w:type="spellStart"/>
+      <w:proofErr w:type="gramStart"/>
       <w:r>
         <w:t>queue:work</w:t>
       </w:r>
       <w:proofErr w:type="spellEnd"/>
+      <w:proofErr w:type="gramEnd"/>
     </w:p>
     <w:p>
       <w:r>
@@ -6927,10 +7086,12 @@
         <w:t xml:space="preserve"> </w:t>
       </w:r>
       <w:proofErr w:type="spellStart"/>
+      <w:proofErr w:type="gramStart"/>
       <w:r>
         <w:t>queue:work</w:t>
       </w:r>
       <w:proofErr w:type="spellEnd"/>
+      <w:proofErr w:type="gramEnd"/>
     </w:p>
     <w:p/>
     <w:p/>
@@ -7019,6 +7180,7 @@
     <w:p/>
     <w:p>
       <w:proofErr w:type="spellStart"/>
+      <w:proofErr w:type="gramStart"/>
       <w:r>
         <w:t>Route</w:t>
       </w:r>
@@ -7027,6 +7189,7 @@
         <w:t>::</w:t>
       </w:r>
       <w:proofErr w:type="spellStart"/>
+      <w:proofErr w:type="gramEnd"/>
       <w:r>
         <w:t>get</w:t>
       </w:r>
@@ -7056,6 +7219,7 @@
         <w:t xml:space="preserve"> = </w:t>
       </w:r>
       <w:proofErr w:type="spellStart"/>
+      <w:proofErr w:type="gramStart"/>
       <w:r>
         <w:t>Course</w:t>
       </w:r>
@@ -7064,6 +7228,7 @@
         <w:t>::</w:t>
       </w:r>
       <w:proofErr w:type="spellStart"/>
+      <w:proofErr w:type="gramEnd"/>
       <w:r>
         <w:t>first</w:t>
       </w:r>
@@ -7124,12 +7289,17 @@
         <w:t>    -&gt;</w:t>
       </w:r>
       <w:proofErr w:type="spellStart"/>
+      <w:proofErr w:type="gramStart"/>
       <w:r>
         <w:t>get</w:t>
       </w:r>
       <w:proofErr w:type="spellEnd"/>
       <w:r>
-        <w:t>(); */</w:t>
+        <w:t>(</w:t>
+      </w:r>
+      <w:proofErr w:type="gramEnd"/>
+      <w:r>
+        <w:t>); */</w:t>
       </w:r>
     </w:p>
     <w:p>
@@ -7837,7 +8007,15 @@
       </w:pPr>
       <w:r>
         <w:lastRenderedPageBreak/>
-        <w:t>-&gt;en la sección si se agrega todo correcto 1 2 3 en la sección se actualiza todo en la sección 1 pero en la sección 2 sigue 1 2 3 pero cuando lo actualizo 4 5 6, si agrego otro en sección 2 se agrega pero como 1 2 3 4 pero si lo actualizo 4 5 6 7</w:t>
+        <w:t xml:space="preserve">-&gt;en la sección si se agrega todo correcto 1 2 3 en la sección se actualiza todo en la sección 1 pero en la sección 2 sigue 1 2 3 pero cuando lo actualizo 4 5 6, si agrego otro en sección 2 se </w:t>
+      </w:r>
+      <w:proofErr w:type="gramStart"/>
+      <w:r>
+        <w:t>agrega</w:t>
+      </w:r>
+      <w:proofErr w:type="gramEnd"/>
+      <w:r>
+        <w:t xml:space="preserve"> pero como 1 2 3 4 pero si lo actualizo 4 5 6 7</w:t>
       </w:r>
     </w:p>
     <w:p>
@@ -7850,7 +8028,15 @@
         <w:ind w:firstLine="708"/>
       </w:pPr>
       <w:r>
-        <w:t xml:space="preserve">-&gt;al eliminar una lección se elimina pero no se actualizan las lecciones automáticamente 1 2 3 de sección1 y 4 5 6 de sección 2 elimino la 3 entonces las de seccion2 no se actualizan se quedan </w:t>
+        <w:t xml:space="preserve">-&gt;al eliminar una lección se </w:t>
+      </w:r>
+      <w:proofErr w:type="gramStart"/>
+      <w:r>
+        <w:t>elimina</w:t>
+      </w:r>
+      <w:proofErr w:type="gramEnd"/>
+      <w:r>
+        <w:t xml:space="preserve"> pero no se actualizan las lecciones automáticamente 1 2 3 de sección1 y 4 5 6 de sección 2 elimino la 3 entonces las de seccion2 no se actualizan se quedan </w:t>
       </w:r>
       <w:proofErr w:type="spellStart"/>
       <w:r>
@@ -7905,7 +8091,15 @@
         <w:ind w:firstLine="708"/>
       </w:pPr>
       <w:r>
-        <w:t>en esta función si funciona que cuando agrego una lección se actualiza el numero pero solo las de la sección por ejemplo en sección 1 1 2 3 y en sección2 otra vez cuenta 1  2 3 y no tendría que hacer eso, es solo una propuesta para arreglar el error al full</w:t>
+        <w:t xml:space="preserve">en esta función si funciona que cuando agrego una lección se actualiza el numero pero solo las de la sección por ejemplo en sección 1 1 2 3 y en sección2 otra vez cuenta </w:t>
+      </w:r>
+      <w:proofErr w:type="gramStart"/>
+      <w:r>
+        <w:t>1  2</w:t>
+      </w:r>
+      <w:proofErr w:type="gramEnd"/>
+      <w:r>
+        <w:t xml:space="preserve"> 3 y no tendría que hacer eso, es solo una propuesta para arreglar el error al full</w:t>
       </w:r>
     </w:p>
     <w:p>
@@ -7929,12 +8123,17 @@
         <w:t xml:space="preserve"> </w:t>
       </w:r>
       <w:proofErr w:type="spellStart"/>
+      <w:proofErr w:type="gramStart"/>
       <w:r>
         <w:t>getLessons</w:t>
       </w:r>
       <w:proofErr w:type="spellEnd"/>
       <w:r>
-        <w:t>()</w:t>
+        <w:t>(</w:t>
+      </w:r>
+      <w:proofErr w:type="gramEnd"/>
+      <w:r>
+        <w:t>)</w:t>
       </w:r>
     </w:p>
     <w:p>
@@ -7969,6 +8168,7 @@
         <w:t xml:space="preserve"> = </w:t>
       </w:r>
       <w:proofErr w:type="spellStart"/>
+      <w:proofErr w:type="gramStart"/>
       <w:r>
         <w:t>Lesson</w:t>
       </w:r>
@@ -7977,6 +8177,7 @@
         <w:t>::</w:t>
       </w:r>
       <w:proofErr w:type="spellStart"/>
+      <w:proofErr w:type="gramEnd"/>
       <w:r>
         <w:t>where</w:t>
       </w:r>
@@ -8017,12 +8218,17 @@
         <w:t xml:space="preserve">        -&gt;</w:t>
       </w:r>
       <w:proofErr w:type="spellStart"/>
+      <w:proofErr w:type="gramStart"/>
       <w:r>
         <w:t>orderBy</w:t>
       </w:r>
       <w:proofErr w:type="spellEnd"/>
       <w:r>
-        <w:t>('position', '</w:t>
+        <w:t>(</w:t>
+      </w:r>
+      <w:proofErr w:type="gramEnd"/>
+      <w:r>
+        <w:t>'position', '</w:t>
       </w:r>
       <w:proofErr w:type="spellStart"/>
       <w:r>
@@ -8041,12 +8247,17 @@
         <w:t xml:space="preserve">        -&gt;</w:t>
       </w:r>
       <w:proofErr w:type="spellStart"/>
+      <w:proofErr w:type="gramStart"/>
       <w:r>
         <w:t>get</w:t>
       </w:r>
       <w:proofErr w:type="spellEnd"/>
       <w:r>
-        <w:t>();</w:t>
+        <w:t>(</w:t>
+      </w:r>
+      <w:proofErr w:type="gramEnd"/>
+      <w:r>
+        <w:t>);</w:t>
       </w:r>
     </w:p>
     <w:p>
@@ -8271,6 +8482,7 @@
         <w:t xml:space="preserve"> </w:t>
       </w:r>
       <w:proofErr w:type="spellStart"/>
+      <w:proofErr w:type="gramStart"/>
       <w:r>
         <w:rPr>
           <w:b/>
@@ -8284,7 +8496,15 @@
           <w:b/>
           <w:bCs/>
         </w:rPr>
-        <w:t>() { $</w:t>
+        <w:t>(</w:t>
+      </w:r>
+      <w:proofErr w:type="gramEnd"/>
+      <w:r>
+        <w:rPr>
+          <w:b/>
+          <w:bCs/>
+        </w:rPr>
+        <w:t>) { $</w:t>
       </w:r>
       <w:proofErr w:type="spellStart"/>
       <w:r>
@@ -11238,7 +11458,23 @@
           <w:sz w:val="18"/>
           <w:szCs w:val="18"/>
         </w:rPr>
-        <w:t xml:space="preserve"> == 1 ? 'border-indigo-500 text-indigo-500' : 'border-gray-300'"&gt; &lt;i </w:t>
+        <w:t xml:space="preserve"> == 1 ? 'border-indigo-500 text-indigo-500</w:t>
+      </w:r>
+      <w:proofErr w:type="gramStart"/>
+      <w:r>
+        <w:rPr>
+          <w:sz w:val="18"/>
+          <w:szCs w:val="18"/>
+        </w:rPr>
+        <w:t>' :</w:t>
+      </w:r>
+      <w:proofErr w:type="gramEnd"/>
+      <w:r>
+        <w:rPr>
+          <w:sz w:val="18"/>
+          <w:szCs w:val="18"/>
+        </w:rPr>
+        <w:t xml:space="preserve"> 'border-gray-300'"&gt; &lt;i </w:t>
       </w:r>
       <w:proofErr w:type="spellStart"/>
       <w:r>
@@ -13846,7 +14082,23 @@
           <w:sz w:val="18"/>
           <w:szCs w:val="18"/>
         </w:rPr>
-        <w:t>-&gt;id . '-' . $</w:t>
+        <w:t>-&gt;</w:t>
+      </w:r>
+      <w:proofErr w:type="gramStart"/>
+      <w:r>
+        <w:rPr>
+          <w:sz w:val="18"/>
+          <w:szCs w:val="18"/>
+        </w:rPr>
+        <w:t>id .</w:t>
+      </w:r>
+      <w:proofErr w:type="gramEnd"/>
+      <w:r>
+        <w:rPr>
+          <w:sz w:val="18"/>
+          <w:szCs w:val="18"/>
+        </w:rPr>
+        <w:t xml:space="preserve"> '-' . $</w:t>
       </w:r>
       <w:proofErr w:type="spellStart"/>
       <w:r>
@@ -21554,6 +21806,7 @@
         <w:t xml:space="preserve"> </w:t>
       </w:r>
       <w:proofErr w:type="spellStart"/>
+      <w:proofErr w:type="gramStart"/>
       <w:r>
         <w:rPr>
           <w:sz w:val="18"/>
@@ -21562,6 +21815,7 @@
         <w:t>make:livewire</w:t>
       </w:r>
       <w:proofErr w:type="spellEnd"/>
+      <w:proofErr w:type="gramEnd"/>
       <w:r>
         <w:rPr>
           <w:sz w:val="18"/>
@@ -21638,6 +21892,7 @@
         <w:t xml:space="preserve"> </w:t>
       </w:r>
       <w:proofErr w:type="spellStart"/>
+      <w:proofErr w:type="gramStart"/>
       <w:r>
         <w:rPr>
           <w:sz w:val="18"/>
@@ -21646,6 +21901,7 @@
         <w:t>queue:work</w:t>
       </w:r>
       <w:proofErr w:type="spellEnd"/>
+      <w:proofErr w:type="gramEnd"/>
     </w:p>
     <w:p>
       <w:pPr>
@@ -21997,6 +22253,7 @@
         <w:t xml:space="preserve">="editor" </w:t>
       </w:r>
       <w:proofErr w:type="spellStart"/>
+      <w:proofErr w:type="gramStart"/>
       <w:r>
         <w:rPr>
           <w:sz w:val="28"/>
@@ -22005,6 +22262,7 @@
         <w:t>wire:model</w:t>
       </w:r>
       <w:proofErr w:type="spellEnd"/>
+      <w:proofErr w:type="gramEnd"/>
       <w:r>
         <w:rPr>
           <w:sz w:val="28"/>
@@ -22245,10 +22503,12 @@
         <w:t xml:space="preserve"> </w:t>
       </w:r>
       <w:proofErr w:type="spellStart"/>
+      <w:proofErr w:type="gramStart"/>
       <w:r>
         <w:t>make:factory</w:t>
       </w:r>
       <w:proofErr w:type="spellEnd"/>
+      <w:proofErr w:type="gramEnd"/>
     </w:p>
     <w:p>
       <w:pPr>
@@ -22528,10 +22788,12 @@
         <w:t xml:space="preserve"> </w:t>
       </w:r>
       <w:proofErr w:type="spellStart"/>
+      <w:proofErr w:type="gramStart"/>
       <w:r>
         <w:t>db:seed</w:t>
       </w:r>
       <w:proofErr w:type="spellEnd"/>
+      <w:proofErr w:type="gramEnd"/>
       <w:r>
         <w:t>.</w:t>
       </w:r>
@@ -22726,10 +22988,12 @@
         <w:t xml:space="preserve"> artisan </w:t>
       </w:r>
       <w:proofErr w:type="spellStart"/>
+      <w:proofErr w:type="gramStart"/>
       <w:r>
         <w:t>migrate:fresh</w:t>
       </w:r>
       <w:proofErr w:type="spellEnd"/>
+      <w:proofErr w:type="gramEnd"/>
       <w:r>
         <w:t xml:space="preserve"> –</w:t>
       </w:r>
@@ -22774,10 +23038,12 @@
         <w:t xml:space="preserve"> </w:t>
       </w:r>
       <w:proofErr w:type="spellStart"/>
+      <w:proofErr w:type="gramStart"/>
       <w:r>
         <w:t>make:factory</w:t>
       </w:r>
       <w:proofErr w:type="spellEnd"/>
+      <w:proofErr w:type="gramEnd"/>
       <w:r>
         <w:t xml:space="preserve"> </w:t>
       </w:r>
@@ -22810,10 +23076,12 @@
         <w:t xml:space="preserve"> </w:t>
       </w:r>
       <w:proofErr w:type="spellStart"/>
+      <w:proofErr w:type="gramStart"/>
       <w:r>
         <w:t>make:factory</w:t>
       </w:r>
       <w:proofErr w:type="spellEnd"/>
+      <w:proofErr w:type="gramEnd"/>
       <w:r>
         <w:t xml:space="preserve"> </w:t>
       </w:r>
@@ -22842,10 +23110,12 @@
         <w:t xml:space="preserve"> </w:t>
       </w:r>
       <w:proofErr w:type="spellStart"/>
+      <w:proofErr w:type="gramStart"/>
       <w:r>
         <w:t>make:seeder</w:t>
       </w:r>
       <w:proofErr w:type="spellEnd"/>
+      <w:proofErr w:type="gramEnd"/>
       <w:r>
         <w:t xml:space="preserve"> </w:t>
       </w:r>
@@ -22873,10 +23143,12 @@
         <w:t xml:space="preserve"> </w:t>
       </w:r>
       <w:proofErr w:type="spellStart"/>
+      <w:proofErr w:type="gramStart"/>
       <w:r>
         <w:t>make:factory</w:t>
       </w:r>
       <w:proofErr w:type="spellEnd"/>
+      <w:proofErr w:type="gramEnd"/>
       <w:r>
         <w:t xml:space="preserve"> </w:t>
       </w:r>
@@ -22904,10 +23176,12 @@
         <w:t xml:space="preserve"> </w:t>
       </w:r>
       <w:proofErr w:type="spellStart"/>
+      <w:proofErr w:type="gramStart"/>
       <w:r>
         <w:t>make:factory</w:t>
       </w:r>
       <w:proofErr w:type="spellEnd"/>
+      <w:proofErr w:type="gramEnd"/>
       <w:r>
         <w:t xml:space="preserve"> </w:t>
       </w:r>
@@ -23083,10 +23357,12 @@
         <w:t xml:space="preserve"> </w:t>
       </w:r>
       <w:proofErr w:type="spellStart"/>
+      <w:proofErr w:type="gramStart"/>
       <w:r>
         <w:t>make:livewire</w:t>
       </w:r>
       <w:proofErr w:type="spellEnd"/>
+      <w:proofErr w:type="gramEnd"/>
       <w:r>
         <w:t xml:space="preserve"> </w:t>
       </w:r>
@@ -23420,12 +23696,17 @@
         </w:tabs>
       </w:pPr>
       <w:proofErr w:type="spellStart"/>
+      <w:proofErr w:type="gramStart"/>
       <w:r>
         <w:t>booted</w:t>
       </w:r>
       <w:proofErr w:type="spellEnd"/>
       <w:r>
-        <w:t>() del modelo en eventos</w:t>
+        <w:t>(</w:t>
+      </w:r>
+      <w:proofErr w:type="gramEnd"/>
+      <w:r>
+        <w:t>) del modelo en eventos</w:t>
       </w:r>
     </w:p>
     <w:p>
@@ -23552,12 +23833,17 @@
         <w:t xml:space="preserve"> </w:t>
       </w:r>
       <w:proofErr w:type="spellStart"/>
+      <w:proofErr w:type="gramStart"/>
       <w:r>
         <w:t>reorderLessons</w:t>
       </w:r>
       <w:proofErr w:type="spellEnd"/>
       <w:r>
-        <w:t>()</w:t>
+        <w:t>(</w:t>
+      </w:r>
+      <w:proofErr w:type="gramEnd"/>
+      <w:r>
+        <w:t>)</w:t>
       </w:r>
     </w:p>
     <w:p>
@@ -23588,6 +23874,7 @@
         <w:t xml:space="preserve"> = </w:t>
       </w:r>
       <w:proofErr w:type="spellStart"/>
+      <w:proofErr w:type="gramStart"/>
       <w:r>
         <w:t>Lesson</w:t>
       </w:r>
@@ -23596,6 +23883,7 @@
         <w:t>::</w:t>
       </w:r>
       <w:proofErr w:type="spellStart"/>
+      <w:proofErr w:type="gramEnd"/>
       <w:r>
         <w:t>orderBy</w:t>
       </w:r>
@@ -23672,12 +23960,17 @@
         <w:t>-&gt;</w:t>
       </w:r>
       <w:proofErr w:type="spellStart"/>
+      <w:proofErr w:type="gramStart"/>
       <w:r>
         <w:t>update</w:t>
       </w:r>
       <w:proofErr w:type="spellEnd"/>
       <w:r>
-        <w:t>(['position' =&gt; $</w:t>
+        <w:t>(</w:t>
+      </w:r>
+      <w:proofErr w:type="gramEnd"/>
+      <w:r>
+        <w:t>['position' =&gt; $</w:t>
       </w:r>
       <w:proofErr w:type="spellStart"/>
       <w:r>
@@ -23773,12 +24066,17 @@
         <w:t xml:space="preserve"> </w:t>
       </w:r>
       <w:proofErr w:type="spellStart"/>
+      <w:proofErr w:type="gramStart"/>
       <w:r>
         <w:t>reorderLessons</w:t>
       </w:r>
       <w:proofErr w:type="spellEnd"/>
       <w:r>
-        <w:t>()</w:t>
+        <w:t>(</w:t>
+      </w:r>
+      <w:proofErr w:type="gramEnd"/>
+      <w:r>
+        <w:t>)</w:t>
       </w:r>
     </w:p>
     <w:p>
@@ -23809,6 +24107,7 @@
         <w:t xml:space="preserve"> = </w:t>
       </w:r>
       <w:proofErr w:type="spellStart"/>
+      <w:proofErr w:type="gramStart"/>
       <w:r>
         <w:t>Lesson</w:t>
       </w:r>
@@ -23817,6 +24116,7 @@
         <w:t>::</w:t>
       </w:r>
       <w:proofErr w:type="spellStart"/>
+      <w:proofErr w:type="gramEnd"/>
       <w:r>
         <w:t>where</w:t>
       </w:r>
@@ -23878,12 +24178,17 @@
         <w:t xml:space="preserve">        -&gt;</w:t>
       </w:r>
       <w:proofErr w:type="spellStart"/>
+      <w:proofErr w:type="gramStart"/>
       <w:r>
         <w:t>get</w:t>
       </w:r>
       <w:proofErr w:type="spellEnd"/>
       <w:r>
-        <w:t>();</w:t>
+        <w:t>(</w:t>
+      </w:r>
+      <w:proofErr w:type="gramEnd"/>
+      <w:r>
+        <w:t>);</w:t>
       </w:r>
     </w:p>
     <w:p>
@@ -23953,12 +24258,17 @@
         <w:t>-&gt;</w:t>
       </w:r>
       <w:proofErr w:type="spellStart"/>
+      <w:proofErr w:type="gramStart"/>
       <w:r>
         <w:t>update</w:t>
       </w:r>
       <w:proofErr w:type="spellEnd"/>
       <w:r>
-        <w:t>([</w:t>
+        <w:t>(</w:t>
+      </w:r>
+      <w:proofErr w:type="gramEnd"/>
+      <w:r>
+        <w:t>[</w:t>
       </w:r>
     </w:p>
     <w:p>
@@ -24044,12 +24354,17 @@
         <w:t xml:space="preserve"> </w:t>
       </w:r>
       <w:proofErr w:type="spellStart"/>
+      <w:proofErr w:type="gramStart"/>
       <w:r>
         <w:t>reorderLessons</w:t>
       </w:r>
       <w:proofErr w:type="spellEnd"/>
       <w:r>
-        <w:t>()</w:t>
+        <w:t>(</w:t>
+      </w:r>
+      <w:proofErr w:type="gramEnd"/>
+      <w:r>
+        <w:t>)</w:t>
       </w:r>
     </w:p>
     <w:p>
@@ -24125,6 +24440,7 @@
         <w:t xml:space="preserve"> = </w:t>
       </w:r>
       <w:proofErr w:type="spellStart"/>
+      <w:proofErr w:type="gramStart"/>
       <w:r>
         <w:t>Lesson</w:t>
       </w:r>
@@ -24133,6 +24449,7 @@
         <w:t>::</w:t>
       </w:r>
       <w:proofErr w:type="spellStart"/>
+      <w:proofErr w:type="gramEnd"/>
       <w:r>
         <w:t>count</w:t>
       </w:r>
@@ -24227,6 +24544,7 @@
         <w:t xml:space="preserve"> = </w:t>
       </w:r>
       <w:proofErr w:type="spellStart"/>
+      <w:proofErr w:type="gramStart"/>
       <w:r>
         <w:t>Lesson</w:t>
       </w:r>
@@ -24235,6 +24553,7 @@
         <w:t>::</w:t>
       </w:r>
       <w:proofErr w:type="spellStart"/>
+      <w:proofErr w:type="gramEnd"/>
       <w:r>
         <w:t>where</w:t>
       </w:r>
@@ -24333,7 +24652,15 @@
         <w:t>Método:</w:t>
       </w:r>
       <w:r>
-        <w:t xml:space="preserve"> store()</w:t>
+        <w:t xml:space="preserve"> </w:t>
+      </w:r>
+      <w:proofErr w:type="gramStart"/>
+      <w:r>
+        <w:t>store(</w:t>
+      </w:r>
+      <w:proofErr w:type="gramEnd"/>
+      <w:r>
+        <w:t>)</w:t>
       </w:r>
     </w:p>
     <w:p>
@@ -24446,9 +24773,14 @@
       </w:r>
       <w:proofErr w:type="spellEnd"/>
       <w:r>
-        <w:t>({{ $</w:t>
-      </w:r>
-      <w:proofErr w:type="spellStart"/>
+        <w:t>(</w:t>
+      </w:r>
+      <w:proofErr w:type="gramStart"/>
+      <w:r>
+        <w:t>{{ $</w:t>
+      </w:r>
+      <w:proofErr w:type="spellStart"/>
+      <w:proofErr w:type="gramEnd"/>
       <w:r>
         <w:t>lesson</w:t>
       </w:r>
@@ -24524,12 +24856,17 @@
         <w:t xml:space="preserve"> Solución: dentro de </w:t>
       </w:r>
       <w:proofErr w:type="spellStart"/>
+      <w:proofErr w:type="gramStart"/>
       <w:r>
         <w:t>getLessons</w:t>
       </w:r>
       <w:proofErr w:type="spellEnd"/>
       <w:r>
-        <w:t>() agrega:</w:t>
+        <w:t>(</w:t>
+      </w:r>
+      <w:proofErr w:type="gramEnd"/>
+      <w:r>
+        <w:t>) agrega:</w:t>
       </w:r>
     </w:p>
     <w:p>
@@ -24555,12 +24892,17 @@
         <w:t xml:space="preserve"> </w:t>
       </w:r>
       <w:proofErr w:type="spellStart"/>
+      <w:proofErr w:type="gramStart"/>
       <w:r>
         <w:t>getLessons</w:t>
       </w:r>
       <w:proofErr w:type="spellEnd"/>
       <w:r>
-        <w:t>() {</w:t>
+        <w:t>(</w:t>
+      </w:r>
+      <w:proofErr w:type="gramEnd"/>
+      <w:r>
+        <w:t>) {</w:t>
       </w:r>
     </w:p>
     <w:p>
@@ -24590,6 +24932,7 @@
         <w:t xml:space="preserve"> = </w:t>
       </w:r>
       <w:proofErr w:type="spellStart"/>
+      <w:proofErr w:type="gramStart"/>
       <w:r>
         <w:t>Lesson</w:t>
       </w:r>
@@ -24598,6 +24941,7 @@
         <w:t>::</w:t>
       </w:r>
       <w:proofErr w:type="spellStart"/>
+      <w:proofErr w:type="gramEnd"/>
       <w:r>
         <w:t>where</w:t>
       </w:r>
@@ -24640,12 +24984,17 @@
         <w:t xml:space="preserve">        -&gt;</w:t>
       </w:r>
       <w:proofErr w:type="spellStart"/>
+      <w:proofErr w:type="gramStart"/>
       <w:r>
         <w:t>orderBy</w:t>
       </w:r>
       <w:proofErr w:type="spellEnd"/>
       <w:r>
-        <w:t>('position', '</w:t>
+        <w:t>(</w:t>
+      </w:r>
+      <w:proofErr w:type="gramEnd"/>
+      <w:r>
+        <w:t>'position', '</w:t>
       </w:r>
       <w:proofErr w:type="spellStart"/>
       <w:r>
@@ -24666,12 +25015,17 @@
         <w:t xml:space="preserve">        -&gt;</w:t>
       </w:r>
       <w:proofErr w:type="spellStart"/>
+      <w:proofErr w:type="gramStart"/>
       <w:r>
         <w:t>get</w:t>
       </w:r>
       <w:proofErr w:type="spellEnd"/>
       <w:r>
-        <w:t>();</w:t>
+        <w:t>(</w:t>
+      </w:r>
+      <w:proofErr w:type="gramEnd"/>
+      <w:r>
+        <w:t>);</w:t>
       </w:r>
     </w:p>
     <w:p>
@@ -24754,12 +25108,17 @@
         <w:t>('id')-&gt;</w:t>
       </w:r>
       <w:proofErr w:type="spellStart"/>
+      <w:proofErr w:type="gramStart"/>
       <w:r>
         <w:t>toArray</w:t>
       </w:r>
       <w:proofErr w:type="spellEnd"/>
       <w:r>
-        <w:t>();</w:t>
+        <w:t>(</w:t>
+      </w:r>
+      <w:proofErr w:type="gramEnd"/>
+      <w:r>
+        <w:t>);</w:t>
       </w:r>
     </w:p>
     <w:p>
@@ -24893,10 +25252,12 @@
         <w:t xml:space="preserve"> </w:t>
       </w:r>
       <w:proofErr w:type="spellStart"/>
+      <w:proofErr w:type="gramStart"/>
       <w:r>
         <w:t>make:livewire</w:t>
       </w:r>
       <w:proofErr w:type="spellEnd"/>
+      <w:proofErr w:type="gramEnd"/>
       <w:r>
         <w:t xml:space="preserve"> </w:t>
       </w:r>
@@ -25232,10 +25593,12 @@
         <w:t xml:space="preserve"> </w:t>
       </w:r>
       <w:proofErr w:type="spellStart"/>
+      <w:proofErr w:type="gramStart"/>
       <w:r>
         <w:t>make:policy</w:t>
       </w:r>
       <w:proofErr w:type="spellEnd"/>
+      <w:proofErr w:type="gramEnd"/>
       <w:r>
         <w:t xml:space="preserve"> </w:t>
       </w:r>
@@ -25688,10 +26051,12 @@
         <w:t xml:space="preserve"> </w:t>
       </w:r>
       <w:proofErr w:type="spellStart"/>
+      <w:proofErr w:type="gramStart"/>
       <w:r>
         <w:t>make:livewire</w:t>
       </w:r>
       <w:proofErr w:type="spellEnd"/>
+      <w:proofErr w:type="gramEnd"/>
       <w:r>
         <w:t xml:space="preserve"> </w:t>
       </w:r>
@@ -25739,10 +26104,12 @@
         <w:t xml:space="preserve"> </w:t>
       </w:r>
       <w:proofErr w:type="spellStart"/>
+      <w:proofErr w:type="gramStart"/>
       <w:r>
         <w:t>make:controller</w:t>
       </w:r>
       <w:proofErr w:type="spellEnd"/>
+      <w:proofErr w:type="gramEnd"/>
       <w:r>
         <w:t xml:space="preserve"> </w:t>
       </w:r>
@@ -25801,10 +26168,12 @@
         <w:t xml:space="preserve"> </w:t>
       </w:r>
       <w:proofErr w:type="spellStart"/>
+      <w:proofErr w:type="gramStart"/>
       <w:r>
         <w:t>vendor:publish</w:t>
       </w:r>
       <w:proofErr w:type="spellEnd"/>
+      <w:proofErr w:type="gramEnd"/>
       <w:r>
         <w:t xml:space="preserve"> --</w:t>
       </w:r>
@@ -25893,10 +26262,12 @@
         <w:t xml:space="preserve"> </w:t>
       </w:r>
       <w:proofErr w:type="spellStart"/>
+      <w:proofErr w:type="gramStart"/>
       <w:r>
         <w:t>vendor:publish</w:t>
       </w:r>
       <w:proofErr w:type="spellEnd"/>
+      <w:proofErr w:type="gramEnd"/>
       <w:r>
         <w:t xml:space="preserve"> --</w:t>
       </w:r>
@@ -26249,10 +26620,12 @@
         <w:t xml:space="preserve"> </w:t>
       </w:r>
       <w:proofErr w:type="spellStart"/>
+      <w:proofErr w:type="gramStart"/>
       <w:r>
         <w:t>make:listener</w:t>
       </w:r>
       <w:proofErr w:type="spellEnd"/>
+      <w:proofErr w:type="gramEnd"/>
       <w:r>
         <w:t xml:space="preserve"> </w:t>
       </w:r>
@@ -26293,10 +26666,12 @@
         <w:t xml:space="preserve"> </w:t>
       </w:r>
       <w:proofErr w:type="spellStart"/>
+      <w:proofErr w:type="gramStart"/>
       <w:r>
         <w:t>make:middleware</w:t>
       </w:r>
       <w:proofErr w:type="spellEnd"/>
+      <w:proofErr w:type="gramEnd"/>
       <w:r>
         <w:t xml:space="preserve"> </w:t>
       </w:r>
@@ -26504,6 +26879,7 @@
         <w:t xml:space="preserve"> </w:t>
       </w:r>
       <w:proofErr w:type="spellStart"/>
+      <w:proofErr w:type="gramStart"/>
       <w:r>
         <w:rPr>
           <w:b/>
@@ -26513,6 +26889,7 @@
         <w:t>make:migration</w:t>
       </w:r>
       <w:proofErr w:type="spellEnd"/>
+      <w:proofErr w:type="gramEnd"/>
       <w:r>
         <w:rPr>
           <w:b/>
@@ -26680,7 +27057,15 @@
       </w:pPr>
       <w:r>
         <w:lastRenderedPageBreak/>
-        <w:t>EN BASE A LÑA RELACION DE USERS()</w:t>
+        <w:t xml:space="preserve">EN BASE A LÑA RELACION DE </w:t>
+      </w:r>
+      <w:proofErr w:type="gramStart"/>
+      <w:r>
+        <w:t>USERS(</w:t>
+      </w:r>
+      <w:proofErr w:type="gramEnd"/>
+      <w:r>
+        <w:t>)</w:t>
       </w:r>
     </w:p>
     <w:p>
@@ -27036,12 +27421,17 @@
         <w:t xml:space="preserve">Estas SI se representan con </w:t>
       </w:r>
       <w:proofErr w:type="spellStart"/>
+      <w:proofErr w:type="gramStart"/>
       <w:r>
         <w:t>belongsToMany</w:t>
       </w:r>
       <w:proofErr w:type="spellEnd"/>
       <w:r>
-        <w:t xml:space="preserve">() y una </w:t>
+        <w:t>(</w:t>
+      </w:r>
+      <w:proofErr w:type="gramEnd"/>
+      <w:r>
+        <w:t xml:space="preserve">) y una </w:t>
       </w:r>
       <w:r>
         <w:rPr>
@@ -27236,7 +27626,15 @@
         </w:tabs>
       </w:pPr>
       <w:r>
-        <w:t>Esto NO es una pivote normal porque:</w:t>
+        <w:t xml:space="preserve">Esto NO es </w:t>
+      </w:r>
+      <w:proofErr w:type="gramStart"/>
+      <w:r>
+        <w:t>una pivote normal</w:t>
+      </w:r>
+      <w:proofErr w:type="gramEnd"/>
+      <w:r>
+        <w:t xml:space="preserve"> porque:</w:t>
       </w:r>
     </w:p>
     <w:p>
@@ -27367,6 +27765,7 @@
         <w:t>-&gt;</w:t>
       </w:r>
       <w:proofErr w:type="spellStart"/>
+      <w:proofErr w:type="gramStart"/>
       <w:r>
         <w:t>belongsToMany</w:t>
       </w:r>
@@ -27375,6 +27774,7 @@
         <w:t>(</w:t>
       </w:r>
       <w:proofErr w:type="spellStart"/>
+      <w:proofErr w:type="gramEnd"/>
       <w:r>
         <w:t>User</w:t>
       </w:r>
@@ -28033,6 +28433,7 @@
         <w:t>-&gt;</w:t>
       </w:r>
       <w:proofErr w:type="spellStart"/>
+      <w:proofErr w:type="gramStart"/>
       <w:r>
         <w:t>belongsToMany</w:t>
       </w:r>
@@ -28041,6 +28442,7 @@
         <w:t>(</w:t>
       </w:r>
       <w:proofErr w:type="spellStart"/>
+      <w:proofErr w:type="gramEnd"/>
       <w:r>
         <w:t>Course</w:t>
       </w:r>
@@ -28119,12 +28521,17 @@
         </w:tabs>
       </w:pPr>
       <w:proofErr w:type="spellStart"/>
+      <w:proofErr w:type="gramStart"/>
       <w:r>
         <w:t>Course</w:t>
       </w:r>
       <w:proofErr w:type="spellEnd"/>
       <w:r>
-        <w:t xml:space="preserve">  --&gt; </w:t>
+        <w:t xml:space="preserve">  --</w:t>
+      </w:r>
+      <w:proofErr w:type="gramEnd"/>
+      <w:r>
+        <w:t xml:space="preserve">&gt; </w:t>
       </w:r>
       <w:proofErr w:type="spellStart"/>
       <w:r>
@@ -28453,9 +28860,11 @@
           <w:tab w:val="left" w:pos="1710"/>
         </w:tabs>
       </w:pPr>
+      <w:proofErr w:type="gramStart"/>
       <w:r>
         <w:t>Cuándo</w:t>
       </w:r>
+      <w:proofErr w:type="gramEnd"/>
     </w:p>
     <w:p>
       <w:pPr>
@@ -28717,7 +29126,15 @@
       </w:r>
       <w:proofErr w:type="spellEnd"/>
       <w:r>
-        <w:t xml:space="preserve"> para guardar el progreso del curso pero la </w:t>
+        <w:t xml:space="preserve"> para guardar el progreso del </w:t>
+      </w:r>
+      <w:proofErr w:type="gramStart"/>
+      <w:r>
+        <w:t>curso</w:t>
+      </w:r>
+      <w:proofErr w:type="gramEnd"/>
+      <w:r>
+        <w:t xml:space="preserve"> pero la </w:t>
       </w:r>
       <w:proofErr w:type="spellStart"/>
       <w:r>
@@ -28904,12 +29321,17 @@
         <w:t xml:space="preserve"> </w:t>
       </w:r>
       <w:proofErr w:type="spellStart"/>
+      <w:proofErr w:type="gramStart"/>
       <w:r>
         <w:t>users</w:t>
       </w:r>
       <w:proofErr w:type="spellEnd"/>
       <w:r>
-        <w:t>()</w:t>
+        <w:t>(</w:t>
+      </w:r>
+      <w:proofErr w:type="gramEnd"/>
+      <w:r>
+        <w:t>)</w:t>
       </w:r>
     </w:p>
     <w:p>
@@ -28948,6 +29370,7 @@
         <w:t>-&gt;</w:t>
       </w:r>
       <w:proofErr w:type="spellStart"/>
+      <w:proofErr w:type="gramStart"/>
       <w:r>
         <w:t>belongsToMany</w:t>
       </w:r>
@@ -28956,6 +29379,7 @@
         <w:t>(</w:t>
       </w:r>
       <w:proofErr w:type="spellStart"/>
+      <w:proofErr w:type="gramEnd"/>
       <w:r>
         <w:t>User</w:t>
       </w:r>
@@ -29869,6 +30293,7 @@
         <w:t xml:space="preserve"> y no se usa </w:t>
       </w:r>
       <w:proofErr w:type="spellStart"/>
+      <w:proofErr w:type="gramStart"/>
       <w:r>
         <w:t>belongsToMany</w:t>
       </w:r>
@@ -29877,6 +30302,7 @@
         <w:t>(</w:t>
       </w:r>
       <w:proofErr w:type="spellStart"/>
+      <w:proofErr w:type="gramEnd"/>
       <w:r>
         <w:t>Course</w:t>
       </w:r>
@@ -30643,12 +31069,17 @@
               <w:t>()-&gt;</w:t>
             </w:r>
             <w:proofErr w:type="spellStart"/>
+            <w:proofErr w:type="gramStart"/>
             <w:r>
               <w:t>get</w:t>
             </w:r>
             <w:proofErr w:type="spellEnd"/>
             <w:r>
-              <w:t>();</w:t>
+              <w:t>(</w:t>
+            </w:r>
+            <w:proofErr w:type="gramEnd"/>
+            <w:r>
+              <w:t>);</w:t>
             </w:r>
           </w:p>
         </w:tc>
@@ -30683,10 +31114,12 @@
         <w:t xml:space="preserve"> </w:t>
       </w:r>
       <w:proofErr w:type="spellStart"/>
+      <w:proofErr w:type="gramStart"/>
       <w:r>
         <w:t>make:livewire</w:t>
       </w:r>
       <w:proofErr w:type="spellEnd"/>
+      <w:proofErr w:type="gramEnd"/>
       <w:r>
         <w:t xml:space="preserve"> </w:t>
       </w:r>
@@ -30697,10 +31130,157 @@
       <w:proofErr w:type="spellEnd"/>
       <w:r>
         <w:t>-status</w:t>
+      </w:r>
+    </w:p>
+    <w:p/>
+    <w:p>
+      <w:pPr>
+        <w:rPr>
+          <w:b/>
+          <w:bCs/>
+        </w:rPr>
+      </w:pPr>
+      <w:r>
+        <w:rPr>
+          <w:b/>
+          <w:bCs/>
+          <w:highlight w:val="yellow"/>
+        </w:rPr>
+        <w:t>COURSE POLICY PARA QUE SOLOS LOS USUARIOS QUE COMPRARON CURSO LO VEAN</w:t>
+      </w:r>
+    </w:p>
+    <w:p>
+      <w:r>
+        <w:drawing>
+          <wp:anchor distT="0" distB="0" distL="114300" distR="114300" simplePos="0" relativeHeight="251715584" behindDoc="0" locked="0" layoutInCell="1" allowOverlap="1" wp14:anchorId="2D05055F" wp14:editId="0FA8FEC4">
+            <wp:simplePos x="0" y="0"/>
+            <wp:positionH relativeFrom="margin">
+              <wp:align>right</wp:align>
+            </wp:positionH>
+            <wp:positionV relativeFrom="paragraph">
+              <wp:posOffset>11622</wp:posOffset>
+            </wp:positionV>
+            <wp:extent cx="5612130" cy="2543175"/>
+            <wp:effectExtent l="0" t="0" r="7620" b="9525"/>
+            <wp:wrapNone/>
+            <wp:docPr id="27" name="Imagen 27"/>
+            <wp:cNvGraphicFramePr>
+              <a:graphicFrameLocks xmlns:a="http://schemas.openxmlformats.org/drawingml/2006/main" noChangeAspect="1"/>
+            </wp:cNvGraphicFramePr>
+            <a:graphic xmlns:a="http://schemas.openxmlformats.org/drawingml/2006/main">
+              <a:graphicData uri="http://schemas.openxmlformats.org/drawingml/2006/picture">
+                <pic:pic xmlns:pic="http://schemas.openxmlformats.org/drawingml/2006/picture">
+                  <pic:nvPicPr>
+                    <pic:cNvPr id="1" name=""/>
+                    <pic:cNvPicPr/>
+                  </pic:nvPicPr>
+                  <pic:blipFill>
+                    <a:blip r:embed="rId78">
+                      <a:extLst>
+                        <a:ext uri="{28A0092B-C50C-407E-A947-70E740481C1C}">
+                          <a14:useLocalDpi xmlns:a14="http://schemas.microsoft.com/office/drawing/2010/main" val="0"/>
+                        </a:ext>
+                      </a:extLst>
+                    </a:blip>
+                    <a:stretch>
+                      <a:fillRect/>
+                    </a:stretch>
+                  </pic:blipFill>
+                  <pic:spPr>
+                    <a:xfrm>
+                      <a:off x="0" y="0"/>
+                      <a:ext cx="5612130" cy="2543175"/>
+                    </a:xfrm>
+                    <a:prstGeom prst="rect">
+                      <a:avLst/>
+                    </a:prstGeom>
+                  </pic:spPr>
+                </pic:pic>
+              </a:graphicData>
+            </a:graphic>
+            <wp14:sizeRelH relativeFrom="page">
+              <wp14:pctWidth>0</wp14:pctWidth>
+            </wp14:sizeRelH>
+            <wp14:sizeRelV relativeFrom="page">
+              <wp14:pctHeight>0</wp14:pctHeight>
+            </wp14:sizeRelV>
+          </wp:anchor>
+        </w:drawing>
       </w:r>
     </w:p>
     <w:p/>
     <w:p/>
+    <w:p/>
+    <w:p/>
+    <w:p/>
+    <w:p/>
+    <w:p/>
+    <w:p/>
+    <w:p>
+      <w:pPr>
+        <w:rPr>
+          <w:b/>
+          <w:bCs/>
+        </w:rPr>
+      </w:pPr>
+      <w:r>
+        <w:rPr>
+          <w:b/>
+          <w:bCs/>
+          <w:highlight w:val="yellow"/>
+        </w:rPr>
+        <w:t>PARA LA PARTE DE LAS RESEÑAS</w:t>
+      </w:r>
+      <w:r>
+        <w:rPr>
+          <w:b/>
+          <w:bCs/>
+          <w:highlight w:val="yellow"/>
+        </w:rPr>
+        <w:t xml:space="preserve"> MIGRACIONES Y MODELOS</w:t>
+      </w:r>
+    </w:p>
+    <w:p>
+      <w:pPr>
+        <w:tabs>
+          <w:tab w:val="left" w:pos="2771"/>
+        </w:tabs>
+      </w:pPr>
+      <w:proofErr w:type="spellStart"/>
+      <w:r>
+        <w:t>php</w:t>
+      </w:r>
+      <w:proofErr w:type="spellEnd"/>
+      <w:r>
+        <w:t xml:space="preserve"> </w:t>
+      </w:r>
+      <w:proofErr w:type="spellStart"/>
+      <w:r>
+        <w:t>artisan</w:t>
+      </w:r>
+      <w:proofErr w:type="spellEnd"/>
+      <w:r>
+        <w:t xml:space="preserve"> </w:t>
+      </w:r>
+      <w:proofErr w:type="spellStart"/>
+      <w:proofErr w:type="gramStart"/>
+      <w:r>
+        <w:t>make:model</w:t>
+      </w:r>
+      <w:proofErr w:type="spellEnd"/>
+      <w:proofErr w:type="gramEnd"/>
+      <w:r>
+        <w:t xml:space="preserve"> </w:t>
+      </w:r>
+      <w:proofErr w:type="spellStart"/>
+      <w:r>
+        <w:t>Review</w:t>
+      </w:r>
+      <w:proofErr w:type="spellEnd"/>
+      <w:r>
+        <w:t xml:space="preserve"> -m</w:t>
+      </w:r>
+    </w:p>
     <w:sectPr>
       <w:pgSz w:w="12240" w:h="15840"/>
       <w:pgMar w:top="1417" w:right="1701" w:bottom="1417" w:left="1701" w:header="708" w:footer="708" w:gutter="0"/>
@@ -30712,7 +31292,7 @@
 </file>
 
 <file path=word/endnotes.xml><?xml version="1.0" encoding="utf-8"?>
-<w:endnotes xmlns:wpc="http://schemas.microsoft.com/office/word/2010/wordprocessingCanvas" xmlns:cx="http://schemas.microsoft.com/office/drawing/2014/chartex" xmlns:cx1="http://schemas.microsoft.com/office/drawing/2015/9/8/chartex" xmlns:cx2="http://schemas.microsoft.com/office/drawing/2015/10/21/chartex" xmlns:cx3="http://schemas.microsoft.com/office/drawing/2016/5/9/chartex" xmlns:cx4="http://schemas.microsoft.com/office/drawing/2016/5/10/chartex" xmlns:cx5="http://schemas.microsoft.com/office/drawing/2016/5/11/chartex" xmlns:cx6="http://schemas.microsoft.com/office/drawing/2016/5/12/chartex" xmlns:cx7="http://schemas.microsoft.com/office/drawing/2016/5/13/chartex" xmlns:cx8="http://schemas.microsoft.com/office/drawing/2016/5/14/chartex" xmlns:mc="http://schemas.openxmlformats.org/markup-compatibility/2006" xmlns:aink="http://schemas.microsoft.com/office/drawing/2016/ink" xmlns:am3d="http://schemas.microsoft.com/office/drawing/2017/model3d" xmlns:o="urn:schemas-microsoft-com:office:office" xmlns:oel="http://schemas.microsoft.com/office/2019/extlst" xmlns:r="http://schemas.openxmlformats.org/officeDocument/2006/relationships" xmlns:m="http://schemas.openxmlformats.org/officeDocument/2006/math" xmlns:v="urn:schemas-microsoft-com:vml" xmlns:wp14="http://schemas.microsoft.com/office/word/2010/wordprocessingDrawing" xmlns:wp="http://schemas.openxmlformats.org/drawingml/2006/wordprocessingDrawing" xmlns:w10="urn:schemas-microsoft-com:office:word" xmlns:w="http://schemas.openxmlformats.org/wordprocessingml/2006/main" xmlns:w14="http://schemas.microsoft.com/office/word/2010/wordml" xmlns:w15="http://schemas.microsoft.com/office/word/2012/wordml" xmlns:w16cex="http://schemas.microsoft.com/office/word/2018/wordml/cex" xmlns:w16cid="http://schemas.microsoft.com/office/word/2016/wordml/cid" xmlns:w16="http://schemas.microsoft.com/office/word/2018/wordml" xmlns:w16du="http://schemas.microsoft.com/office/word/2023/wordml/word16du" xmlns:w16sdtdh="http://schemas.microsoft.com/office/word/2020/wordml/sdtdatahash" xmlns:w16sdtfl="http://schemas.microsoft.com/office/word/2024/wordml/sdtformatlock" xmlns:w16se="http://schemas.microsoft.com/office/word/2015/wordml/symex" xmlns:wpg="http://schemas.microsoft.com/office/word/2010/wordprocessingGroup" xmlns:wpi="http://schemas.microsoft.com/office/word/2010/wordprocessingInk" xmlns:wne="http://schemas.microsoft.com/office/word/2006/wordml" xmlns:wps="http://schemas.microsoft.com/office/word/2010/wordprocessingShape" mc:Ignorable="w14 w15 w16se w16cid w16 w16cex w16sdtdh w16sdtfl w16du wp14">
+<w:endnotes xmlns:wpc="http://schemas.microsoft.com/office/word/2010/wordprocessingCanvas" xmlns:cx="http://schemas.microsoft.com/office/drawing/2014/chartex" xmlns:cx1="http://schemas.microsoft.com/office/drawing/2015/9/8/chartex" xmlns:cx2="http://schemas.microsoft.com/office/drawing/2015/10/21/chartex" xmlns:cx3="http://schemas.microsoft.com/office/drawing/2016/5/9/chartex" xmlns:cx4="http://schemas.microsoft.com/office/drawing/2016/5/10/chartex" xmlns:cx5="http://schemas.microsoft.com/office/drawing/2016/5/11/chartex" xmlns:cx6="http://schemas.microsoft.com/office/drawing/2016/5/12/chartex" xmlns:cx7="http://schemas.microsoft.com/office/drawing/2016/5/13/chartex" xmlns:cx8="http://schemas.microsoft.com/office/drawing/2016/5/14/chartex" xmlns:mc="http://schemas.openxmlformats.org/markup-compatibility/2006" xmlns:aink="http://schemas.microsoft.com/office/drawing/2016/ink" xmlns:am3d="http://schemas.microsoft.com/office/drawing/2017/model3d" xmlns:o="urn:schemas-microsoft-com:office:office" xmlns:oel="http://schemas.microsoft.com/office/2019/extlst" xmlns:r="http://schemas.openxmlformats.org/officeDocument/2006/relationships" xmlns:m="http://schemas.openxmlformats.org/officeDocument/2006/math" xmlns:v="urn:schemas-microsoft-com:vml" xmlns:wp14="http://schemas.microsoft.com/office/word/2010/wordprocessingDrawing" xmlns:wp="http://schemas.openxmlformats.org/drawingml/2006/wordprocessingDrawing" xmlns:w10="urn:schemas-microsoft-com:office:word" xmlns:w="http://schemas.openxmlformats.org/wordprocessingml/2006/main" xmlns:w14="http://schemas.microsoft.com/office/word/2010/wordml" xmlns:w15="http://schemas.microsoft.com/office/word/2012/wordml" xmlns:w16cex="http://schemas.microsoft.com/office/word/2018/wordml/cex" xmlns:w16cid="http://schemas.microsoft.com/office/word/2016/wordml/cid" xmlns:w16="http://schemas.microsoft.com/office/word/2018/wordml" xmlns:w16sdtdh="http://schemas.microsoft.com/office/word/2020/wordml/sdtdatahash" xmlns:w16se="http://schemas.microsoft.com/office/word/2015/wordml/symex" xmlns:wpg="http://schemas.microsoft.com/office/word/2010/wordprocessingGroup" xmlns:wpi="http://schemas.microsoft.com/office/word/2010/wordprocessingInk" xmlns:wne="http://schemas.microsoft.com/office/word/2006/wordml" xmlns:wps="http://schemas.microsoft.com/office/word/2010/wordprocessingShape" mc:Ignorable="w14 w15 w16se w16cid w16 w16cex w16sdtdh wp14">
   <w:endnote w:type="separator" w:id="-1">
     <w:p>
       <w:pPr>
@@ -30737,7 +31317,7 @@
 </file>
 
 <file path=word/footnotes.xml><?xml version="1.0" encoding="utf-8"?>
-<w:footnotes xmlns:wpc="http://schemas.microsoft.com/office/word/2010/wordprocessingCanvas" xmlns:cx="http://schemas.microsoft.com/office/drawing/2014/chartex" xmlns:cx1="http://schemas.microsoft.com/office/drawing/2015/9/8/chartex" xmlns:cx2="http://schemas.microsoft.com/office/drawing/2015/10/21/chartex" xmlns:cx3="http://schemas.microsoft.com/office/drawing/2016/5/9/chartex" xmlns:cx4="http://schemas.microsoft.com/office/drawing/2016/5/10/chartex" xmlns:cx5="http://schemas.microsoft.com/office/drawing/2016/5/11/chartex" xmlns:cx6="http://schemas.microsoft.com/office/drawing/2016/5/12/chartex" xmlns:cx7="http://schemas.microsoft.com/office/drawing/2016/5/13/chartex" xmlns:cx8="http://schemas.microsoft.com/office/drawing/2016/5/14/chartex" xmlns:mc="http://schemas.openxmlformats.org/markup-compatibility/2006" xmlns:aink="http://schemas.microsoft.com/office/drawing/2016/ink" xmlns:am3d="http://schemas.microsoft.com/office/drawing/2017/model3d" xmlns:o="urn:schemas-microsoft-com:office:office" xmlns:oel="http://schemas.microsoft.com/office/2019/extlst" xmlns:r="http://schemas.openxmlformats.org/officeDocument/2006/relationships" xmlns:m="http://schemas.openxmlformats.org/officeDocument/2006/math" xmlns:v="urn:schemas-microsoft-com:vml" xmlns:wp14="http://schemas.microsoft.com/office/word/2010/wordprocessingDrawing" xmlns:wp="http://schemas.openxmlformats.org/drawingml/2006/wordprocessingDrawing" xmlns:w10="urn:schemas-microsoft-com:office:word" xmlns:w="http://schemas.openxmlformats.org/wordprocessingml/2006/main" xmlns:w14="http://schemas.microsoft.com/office/word/2010/wordml" xmlns:w15="http://schemas.microsoft.com/office/word/2012/wordml" xmlns:w16cex="http://schemas.microsoft.com/office/word/2018/wordml/cex" xmlns:w16cid="http://schemas.microsoft.com/office/word/2016/wordml/cid" xmlns:w16="http://schemas.microsoft.com/office/word/2018/wordml" xmlns:w16du="http://schemas.microsoft.com/office/word/2023/wordml/word16du" xmlns:w16sdtdh="http://schemas.microsoft.com/office/word/2020/wordml/sdtdatahash" xmlns:w16sdtfl="http://schemas.microsoft.com/office/word/2024/wordml/sdtformatlock" xmlns:w16se="http://schemas.microsoft.com/office/word/2015/wordml/symex" xmlns:wpg="http://schemas.microsoft.com/office/word/2010/wordprocessingGroup" xmlns:wpi="http://schemas.microsoft.com/office/word/2010/wordprocessingInk" xmlns:wne="http://schemas.microsoft.com/office/word/2006/wordml" xmlns:wps="http://schemas.microsoft.com/office/word/2010/wordprocessingShape" mc:Ignorable="w14 w15 w16se w16cid w16 w16cex w16sdtdh w16sdtfl w16du wp14">
+<w:footnotes xmlns:wpc="http://schemas.microsoft.com/office/word/2010/wordprocessingCanvas" xmlns:cx="http://schemas.microsoft.com/office/drawing/2014/chartex" xmlns:cx1="http://schemas.microsoft.com/office/drawing/2015/9/8/chartex" xmlns:cx2="http://schemas.microsoft.com/office/drawing/2015/10/21/chartex" xmlns:cx3="http://schemas.microsoft.com/office/drawing/2016/5/9/chartex" xmlns:cx4="http://schemas.microsoft.com/office/drawing/2016/5/10/chartex" xmlns:cx5="http://schemas.microsoft.com/office/drawing/2016/5/11/chartex" xmlns:cx6="http://schemas.microsoft.com/office/drawing/2016/5/12/chartex" xmlns:cx7="http://schemas.microsoft.com/office/drawing/2016/5/13/chartex" xmlns:cx8="http://schemas.microsoft.com/office/drawing/2016/5/14/chartex" xmlns:mc="http://schemas.openxmlformats.org/markup-compatibility/2006" xmlns:aink="http://schemas.microsoft.com/office/drawing/2016/ink" xmlns:am3d="http://schemas.microsoft.com/office/drawing/2017/model3d" xmlns:o="urn:schemas-microsoft-com:office:office" xmlns:oel="http://schemas.microsoft.com/office/2019/extlst" xmlns:r="http://schemas.openxmlformats.org/officeDocument/2006/relationships" xmlns:m="http://schemas.openxmlformats.org/officeDocument/2006/math" xmlns:v="urn:schemas-microsoft-com:vml" xmlns:wp14="http://schemas.microsoft.com/office/word/2010/wordprocessingDrawing" xmlns:wp="http://schemas.openxmlformats.org/drawingml/2006/wordprocessingDrawing" xmlns:w10="urn:schemas-microsoft-com:office:word" xmlns:w="http://schemas.openxmlformats.org/wordprocessingml/2006/main" xmlns:w14="http://schemas.microsoft.com/office/word/2010/wordml" xmlns:w15="http://schemas.microsoft.com/office/word/2012/wordml" xmlns:w16cex="http://schemas.microsoft.com/office/word/2018/wordml/cex" xmlns:w16cid="http://schemas.microsoft.com/office/word/2016/wordml/cid" xmlns:w16="http://schemas.microsoft.com/office/word/2018/wordml" xmlns:w16sdtdh="http://schemas.microsoft.com/office/word/2020/wordml/sdtdatahash" xmlns:w16se="http://schemas.microsoft.com/office/word/2015/wordml/symex" xmlns:wpg="http://schemas.microsoft.com/office/word/2010/wordprocessingGroup" xmlns:wpi="http://schemas.microsoft.com/office/word/2010/wordprocessingInk" xmlns:wne="http://schemas.microsoft.com/office/word/2006/wordml" xmlns:wps="http://schemas.microsoft.com/office/word/2010/wordprocessingShape" mc:Ignorable="w14 w15 w16se w16cid w16 w16cex w16sdtdh wp14">
   <w:footnote w:type="separator" w:id="-1">
     <w:p>
       <w:pPr>
@@ -30762,7 +31342,7 @@
 </file>
 
 <file path=word/numbering.xml><?xml version="1.0" encoding="utf-8"?>
-<w:numbering xmlns:wpc="http://schemas.microsoft.com/office/word/2010/wordprocessingCanvas" xmlns:cx="http://schemas.microsoft.com/office/drawing/2014/chartex" xmlns:cx1="http://schemas.microsoft.com/office/drawing/2015/9/8/chartex" xmlns:cx2="http://schemas.microsoft.com/office/drawing/2015/10/21/chartex" xmlns:cx3="http://schemas.microsoft.com/office/drawing/2016/5/9/chartex" xmlns:cx4="http://schemas.microsoft.com/office/drawing/2016/5/10/chartex" xmlns:cx5="http://schemas.microsoft.com/office/drawing/2016/5/11/chartex" xmlns:cx6="http://schemas.microsoft.com/office/drawing/2016/5/12/chartex" xmlns:cx7="http://schemas.microsoft.com/office/drawing/2016/5/13/chartex" xmlns:cx8="http://schemas.microsoft.com/office/drawing/2016/5/14/chartex" xmlns:mc="http://schemas.openxmlformats.org/markup-compatibility/2006" xmlns:aink="http://schemas.microsoft.com/office/drawing/2016/ink" xmlns:am3d="http://schemas.microsoft.com/office/drawing/2017/model3d" xmlns:o="urn:schemas-microsoft-com:office:office" xmlns:oel="http://schemas.microsoft.com/office/2019/extlst" xmlns:r="http://schemas.openxmlformats.org/officeDocument/2006/relationships" xmlns:m="http://schemas.openxmlformats.org/officeDocument/2006/math" xmlns:v="urn:schemas-microsoft-com:vml" xmlns:wp14="http://schemas.microsoft.com/office/word/2010/wordprocessingDrawing" xmlns:wp="http://schemas.openxmlformats.org/drawingml/2006/wordprocessingDrawing" xmlns:w10="urn:schemas-microsoft-com:office:word" xmlns:w="http://schemas.openxmlformats.org/wordprocessingml/2006/main" xmlns:w14="http://schemas.microsoft.com/office/word/2010/wordml" xmlns:w15="http://schemas.microsoft.com/office/word/2012/wordml" xmlns:w16cex="http://schemas.microsoft.com/office/word/2018/wordml/cex" xmlns:w16cid="http://schemas.microsoft.com/office/word/2016/wordml/cid" xmlns:w16="http://schemas.microsoft.com/office/word/2018/wordml" xmlns:w16du="http://schemas.microsoft.com/office/word/2023/wordml/word16du" xmlns:w16sdtdh="http://schemas.microsoft.com/office/word/2020/wordml/sdtdatahash" xmlns:w16sdtfl="http://schemas.microsoft.com/office/word/2024/wordml/sdtformatlock" xmlns:w16se="http://schemas.microsoft.com/office/word/2015/wordml/symex" xmlns:wpg="http://schemas.microsoft.com/office/word/2010/wordprocessingGroup" xmlns:wpi="http://schemas.microsoft.com/office/word/2010/wordprocessingInk" xmlns:wne="http://schemas.microsoft.com/office/word/2006/wordml" xmlns:wps="http://schemas.microsoft.com/office/word/2010/wordprocessingShape" mc:Ignorable="w14 w15 w16se w16cid w16 w16cex w16sdtdh w16sdtfl w16du wp14">
+<w:numbering xmlns:wpc="http://schemas.microsoft.com/office/word/2010/wordprocessingCanvas" xmlns:cx="http://schemas.microsoft.com/office/drawing/2014/chartex" xmlns:cx1="http://schemas.microsoft.com/office/drawing/2015/9/8/chartex" xmlns:cx2="http://schemas.microsoft.com/office/drawing/2015/10/21/chartex" xmlns:cx3="http://schemas.microsoft.com/office/drawing/2016/5/9/chartex" xmlns:cx4="http://schemas.microsoft.com/office/drawing/2016/5/10/chartex" xmlns:cx5="http://schemas.microsoft.com/office/drawing/2016/5/11/chartex" xmlns:cx6="http://schemas.microsoft.com/office/drawing/2016/5/12/chartex" xmlns:cx7="http://schemas.microsoft.com/office/drawing/2016/5/13/chartex" xmlns:cx8="http://schemas.microsoft.com/office/drawing/2016/5/14/chartex" xmlns:mc="http://schemas.openxmlformats.org/markup-compatibility/2006" xmlns:aink="http://schemas.microsoft.com/office/drawing/2016/ink" xmlns:am3d="http://schemas.microsoft.com/office/drawing/2017/model3d" xmlns:o="urn:schemas-microsoft-com:office:office" xmlns:oel="http://schemas.microsoft.com/office/2019/extlst" xmlns:r="http://schemas.openxmlformats.org/officeDocument/2006/relationships" xmlns:m="http://schemas.openxmlformats.org/officeDocument/2006/math" xmlns:v="urn:schemas-microsoft-com:vml" xmlns:wp14="http://schemas.microsoft.com/office/word/2010/wordprocessingDrawing" xmlns:wp="http://schemas.openxmlformats.org/drawingml/2006/wordprocessingDrawing" xmlns:w10="urn:schemas-microsoft-com:office:word" xmlns:w="http://schemas.openxmlformats.org/wordprocessingml/2006/main" xmlns:w14="http://schemas.microsoft.com/office/word/2010/wordml" xmlns:w15="http://schemas.microsoft.com/office/word/2012/wordml" xmlns:w16cex="http://schemas.microsoft.com/office/word/2018/wordml/cex" xmlns:w16cid="http://schemas.microsoft.com/office/word/2016/wordml/cid" xmlns:w16="http://schemas.microsoft.com/office/word/2018/wordml" xmlns:w16sdtdh="http://schemas.microsoft.com/office/word/2020/wordml/sdtdatahash" xmlns:w16se="http://schemas.microsoft.com/office/word/2015/wordml/symex" xmlns:wpg="http://schemas.microsoft.com/office/word/2010/wordprocessingGroup" xmlns:wpi="http://schemas.microsoft.com/office/word/2010/wordprocessingInk" xmlns:wne="http://schemas.microsoft.com/office/word/2006/wordml" xmlns:wps="http://schemas.microsoft.com/office/word/2010/wordprocessingShape" mc:Ignorable="w14 w15 w16se w16cid w16 w16cex w16sdtdh wp14">
   <w:abstractNum w:abstractNumId="0" w15:restartNumberingAfterBreak="0">
     <w:nsid w:val="014316F5"/>
     <w:multiLevelType w:val="multilevel"/>
@@ -32554,7 +33134,7 @@
 </file>
 
 <file path=word/styles.xml><?xml version="1.0" encoding="utf-8"?>
-<w:styles xmlns:mc="http://schemas.openxmlformats.org/markup-compatibility/2006" xmlns:r="http://schemas.openxmlformats.org/officeDocument/2006/relationships" xmlns:w="http://schemas.openxmlformats.org/wordprocessingml/2006/main" xmlns:w14="http://schemas.microsoft.com/office/word/2010/wordml" xmlns:w15="http://schemas.microsoft.com/office/word/2012/wordml" xmlns:w16cex="http://schemas.microsoft.com/office/word/2018/wordml/cex" xmlns:w16cid="http://schemas.microsoft.com/office/word/2016/wordml/cid" xmlns:w16="http://schemas.microsoft.com/office/word/2018/wordml" xmlns:w16du="http://schemas.microsoft.com/office/word/2023/wordml/word16du" xmlns:w16sdtdh="http://schemas.microsoft.com/office/word/2020/wordml/sdtdatahash" xmlns:w16sdtfl="http://schemas.microsoft.com/office/word/2024/wordml/sdtformatlock" xmlns:w16se="http://schemas.microsoft.com/office/word/2015/wordml/symex" mc:Ignorable="w14 w15 w16se w16cid w16 w16cex w16sdtdh w16sdtfl w16du">
+<w:styles xmlns:mc="http://schemas.openxmlformats.org/markup-compatibility/2006" xmlns:r="http://schemas.openxmlformats.org/officeDocument/2006/relationships" xmlns:w="http://schemas.openxmlformats.org/wordprocessingml/2006/main" xmlns:w14="http://schemas.microsoft.com/office/word/2010/wordml" xmlns:w15="http://schemas.microsoft.com/office/word/2012/wordml" xmlns:w16cex="http://schemas.microsoft.com/office/word/2018/wordml/cex" xmlns:w16cid="http://schemas.microsoft.com/office/word/2016/wordml/cid" xmlns:w16="http://schemas.microsoft.com/office/word/2018/wordml" xmlns:w16sdtdh="http://schemas.microsoft.com/office/word/2020/wordml/sdtdatahash" xmlns:w16se="http://schemas.microsoft.com/office/word/2015/wordml/symex" mc:Ignorable="w14 w15 w16se w16cid w16 w16cex w16sdtdh">
   <w:docDefaults>
     <w:rPrDefault>
       <w:rPr>

</xml_diff>

<commit_message>
inicio roles y permisos
</commit_message>
<xml_diff>
--- a/DOCUMENTACION/AVANZE MODULOS 8-11.docx
+++ b/DOCUMENTACION/AVANZE MODULOS 8-11.docx
@@ -290,15 +290,7 @@
       </w:r>
       <w:proofErr w:type="spellEnd"/>
       <w:r>
-        <w:t>="</w:t>
-      </w:r>
-      <w:proofErr w:type="gramStart"/>
-      <w:r>
-        <w:t>{{ $</w:t>
-      </w:r>
-      <w:proofErr w:type="gramEnd"/>
-      <w:r>
-        <w:t>course-&gt;image }}"</w:t>
+        <w:t>="{{ $course-&gt;image }}"</w:t>
       </w:r>
     </w:p>
     <w:p>
@@ -316,14 +308,9 @@
       </w:r>
       <w:proofErr w:type="spellEnd"/>
       <w:r>
-        <w:t>="</w:t>
-      </w:r>
-      <w:proofErr w:type="gramStart"/>
-      <w:r>
-        <w:t>{{ $</w:t>
-      </w:r>
-      <w:proofErr w:type="spellStart"/>
-      <w:proofErr w:type="gramEnd"/>
+        <w:t>="{{ $</w:t>
+      </w:r>
+      <w:proofErr w:type="spellStart"/>
       <w:r>
         <w:t>course</w:t>
       </w:r>
@@ -416,12 +403,10 @@
         <w:t xml:space="preserve"> </w:t>
       </w:r>
       <w:proofErr w:type="spellStart"/>
-      <w:proofErr w:type="gramStart"/>
       <w:r>
         <w:t>make:model</w:t>
       </w:r>
       <w:proofErr w:type="spellEnd"/>
-      <w:proofErr w:type="gramEnd"/>
       <w:r>
         <w:t xml:space="preserve"> </w:t>
       </w:r>
@@ -567,12 +552,10 @@
         <w:t xml:space="preserve"> </w:t>
       </w:r>
       <w:proofErr w:type="spellStart"/>
-      <w:proofErr w:type="gramStart"/>
       <w:r>
         <w:t>make:livewire</w:t>
       </w:r>
       <w:proofErr w:type="spellEnd"/>
-      <w:proofErr w:type="gramEnd"/>
       <w:r>
         <w:t xml:space="preserve"> </w:t>
       </w:r>
@@ -596,12 +579,10 @@
         </w:tabs>
       </w:pPr>
       <w:proofErr w:type="spellStart"/>
-      <w:proofErr w:type="gramStart"/>
       <w:r>
         <w:t>wire:model</w:t>
       </w:r>
       <w:proofErr w:type="spellEnd"/>
-      <w:proofErr w:type="gramEnd"/>
       <w:r>
         <w:t>="</w:t>
       </w:r>
@@ -1668,12 +1649,10 @@
         <w:t xml:space="preserve"> para mostrar las metas solo cuando estén </w:t>
       </w:r>
       <w:proofErr w:type="spellStart"/>
-      <w:proofErr w:type="gramStart"/>
       <w:r>
         <w:t>goals.blade</w:t>
       </w:r>
       <w:proofErr w:type="spellEnd"/>
-      <w:proofErr w:type="gramEnd"/>
     </w:p>
     <w:p>
       <w:r>
@@ -1896,12 +1875,10 @@
         <w:t xml:space="preserve"> </w:t>
       </w:r>
       <w:proofErr w:type="spellStart"/>
-      <w:proofErr w:type="gramStart"/>
       <w:r>
         <w:t>make:observer</w:t>
       </w:r>
       <w:proofErr w:type="spellEnd"/>
-      <w:proofErr w:type="gramEnd"/>
       <w:r>
         <w:t xml:space="preserve"> </w:t>
       </w:r>
@@ -1954,13 +1931,8 @@
         <w:jc w:val="center"/>
       </w:pPr>
       <w:r>
-        <w:t xml:space="preserve">Cada vez que creemos una meta también se le asigna </w:t>
-      </w:r>
-      <w:proofErr w:type="gramStart"/>
-      <w:r>
-        <w:t>el position</w:t>
-      </w:r>
-      <w:proofErr w:type="gramEnd"/>
+        <w:t>Cada vez que creemos una meta también se le asigna el position</w:t>
+      </w:r>
     </w:p>
     <w:p>
       <w:pPr>
@@ -2428,12 +2400,10 @@
         <w:t xml:space="preserve">" </w:t>
       </w:r>
       <w:proofErr w:type="spellStart"/>
-      <w:proofErr w:type="gramStart"/>
       <w:r>
         <w:t>wire:ignore</w:t>
       </w:r>
       <w:proofErr w:type="spellEnd"/>
-      <w:proofErr w:type="gramEnd"/>
       <w:r>
         <w:t>&gt;</w:t>
       </w:r>
@@ -2500,7 +2470,6 @@
         <w:t xml:space="preserve"> </w:t>
       </w:r>
       <w:proofErr w:type="spellStart"/>
-      <w:proofErr w:type="gramStart"/>
       <w:r>
         <w:rPr>
           <w:lang w:val="es-MX"/>
@@ -2508,7 +2477,6 @@
         <w:t>make:model</w:t>
       </w:r>
       <w:proofErr w:type="spellEnd"/>
-      <w:proofErr w:type="gramEnd"/>
       <w:r>
         <w:rPr>
           <w:lang w:val="es-MX"/>
@@ -3724,7 +3692,6 @@
         <w:t xml:space="preserve"> </w:t>
       </w:r>
       <w:proofErr w:type="spellStart"/>
-      <w:proofErr w:type="gramStart"/>
       <w:r>
         <w:rPr>
           <w:lang w:val="es-MX"/>
@@ -3732,7 +3699,6 @@
         <w:t>make:livewire</w:t>
       </w:r>
       <w:proofErr w:type="spellEnd"/>
-      <w:proofErr w:type="gramEnd"/>
       <w:r>
         <w:rPr>
           <w:lang w:val="es-MX"/>
@@ -3837,52 +3803,48 @@
           <w:bCs/>
           <w:lang w:val="es-MX"/>
         </w:rPr>
-        <w:t xml:space="preserve">10. llamar </w:t>
-      </w:r>
-      <w:proofErr w:type="gramStart"/>
+        <w:t xml:space="preserve">10. llamar al componentes en el </w:t>
+      </w:r>
+      <w:proofErr w:type="spellStart"/>
       <w:r>
         <w:rPr>
           <w:b/>
           <w:bCs/>
           <w:lang w:val="es-MX"/>
         </w:rPr>
-        <w:t>al componentes</w:t>
-      </w:r>
-      <w:proofErr w:type="gramEnd"/>
-      <w:r>
-        <w:rPr>
-          <w:b/>
-          <w:bCs/>
+        <w:t>requirements.blade.php</w:t>
+      </w:r>
+      <w:proofErr w:type="spellEnd"/>
+    </w:p>
+    <w:p>
+      <w:pPr>
+        <w:tabs>
+          <w:tab w:val="left" w:pos="3105"/>
+        </w:tabs>
+        <w:rPr>
           <w:lang w:val="es-MX"/>
         </w:rPr>
-        <w:t xml:space="preserve"> en el </w:t>
-      </w:r>
-      <w:proofErr w:type="spellStart"/>
-      <w:r>
-        <w:rPr>
-          <w:b/>
-          <w:bCs/>
+      </w:pPr>
+      <w:r>
+        <w:rPr>
           <w:lang w:val="es-MX"/>
         </w:rPr>
-        <w:t>requirements.blade.php</w:t>
-      </w:r>
-      <w:proofErr w:type="spellEnd"/>
-    </w:p>
-    <w:p>
-      <w:pPr>
-        <w:tabs>
-          <w:tab w:val="left" w:pos="3105"/>
-        </w:tabs>
+        <w:tab/>
+      </w:r>
+    </w:p>
+    <w:p>
+      <w:pPr>
         <w:rPr>
           <w:lang w:val="es-MX"/>
         </w:rPr>
       </w:pPr>
-      <w:r>
+    </w:p>
+    <w:p>
+      <w:pPr>
         <w:rPr>
           <w:lang w:val="es-MX"/>
         </w:rPr>
-        <w:tab/>
-      </w:r>
+      </w:pPr>
     </w:p>
     <w:p>
       <w:pPr>
@@ -3942,6 +3904,7 @@
     </w:p>
     <w:p>
       <w:pPr>
+        <w:ind w:firstLine="708"/>
         <w:rPr>
           <w:lang w:val="es-MX"/>
         </w:rPr>
@@ -3949,6 +3912,7 @@
     </w:p>
     <w:p>
       <w:pPr>
+        <w:ind w:firstLine="708"/>
         <w:rPr>
           <w:lang w:val="es-MX"/>
         </w:rPr>
@@ -3958,9 +3922,47 @@
       <w:pPr>
         <w:ind w:firstLine="708"/>
         <w:rPr>
+          <w:b/>
+          <w:bCs/>
           <w:lang w:val="es-MX"/>
         </w:rPr>
       </w:pPr>
+      <w:r>
+        <w:rPr>
+          <w:b/>
+          <w:bCs/>
+          <w:lang w:val="es-MX"/>
+        </w:rPr>
+        <w:t xml:space="preserve">11. Hacer </w:t>
+      </w:r>
+      <w:proofErr w:type="spellStart"/>
+      <w:r>
+        <w:rPr>
+          <w:b/>
+          <w:bCs/>
+          <w:lang w:val="es-MX"/>
+        </w:rPr>
+        <w:t>crud</w:t>
+      </w:r>
+      <w:proofErr w:type="spellEnd"/>
+      <w:r>
+        <w:rPr>
+          <w:b/>
+          <w:bCs/>
+          <w:lang w:val="es-MX"/>
+        </w:rPr>
+        <w:t xml:space="preserve"> con varias funciones para mi </w:t>
+      </w:r>
+      <w:proofErr w:type="spellStart"/>
+      <w:r>
+        <w:rPr>
+          <w:b/>
+          <w:bCs/>
+          <w:lang w:val="es-MX"/>
+        </w:rPr>
+        <w:t>livewire</w:t>
+      </w:r>
+      <w:proofErr w:type="spellEnd"/>
     </w:p>
     <w:p>
       <w:pPr>
@@ -3974,36 +3976,34 @@
       <w:pPr>
         <w:ind w:firstLine="708"/>
         <w:rPr>
-          <w:b/>
-          <w:bCs/>
           <w:lang w:val="es-MX"/>
         </w:rPr>
       </w:pPr>
-      <w:r>
-        <w:rPr>
-          <w:b/>
-          <w:bCs/>
+    </w:p>
+    <w:p>
+      <w:pPr>
+        <w:ind w:firstLine="708"/>
+        <w:rPr>
           <w:lang w:val="es-MX"/>
         </w:rPr>
-        <w:t xml:space="preserve">11. Hacer </w:t>
-      </w:r>
-      <w:proofErr w:type="spellStart"/>
-      <w:r>
+      </w:pPr>
+    </w:p>
+    <w:p>
+      <w:pPr>
+        <w:ind w:firstLine="708"/>
         <w:rPr>
           <w:b/>
           <w:bCs/>
           <w:lang w:val="es-MX"/>
         </w:rPr>
-        <w:t>crud</w:t>
-      </w:r>
-      <w:proofErr w:type="spellEnd"/>
+      </w:pPr>
       <w:r>
         <w:rPr>
           <w:b/>
           <w:bCs/>
           <w:lang w:val="es-MX"/>
         </w:rPr>
-        <w:t xml:space="preserve"> con varias funciones para mi </w:t>
+        <w:t xml:space="preserve">12. Crear nuevo  </w:t>
       </w:r>
       <w:proofErr w:type="spellStart"/>
       <w:r>
@@ -4012,7 +4012,7 @@
           <w:bCs/>
           <w:lang w:val="es-MX"/>
         </w:rPr>
-        <w:t>livewire</w:t>
+        <w:t>RequirementObserver</w:t>
       </w:r>
       <w:proofErr w:type="spellEnd"/>
     </w:p>
@@ -4023,106 +4023,42 @@
           <w:lang w:val="es-MX"/>
         </w:rPr>
       </w:pPr>
-    </w:p>
-    <w:p>
-      <w:pPr>
-        <w:ind w:firstLine="708"/>
+      <w:proofErr w:type="spellStart"/>
+      <w:r>
         <w:rPr>
           <w:lang w:val="es-MX"/>
         </w:rPr>
-      </w:pPr>
-    </w:p>
-    <w:p>
-      <w:pPr>
-        <w:ind w:firstLine="708"/>
+        <w:t>php</w:t>
+      </w:r>
+      <w:proofErr w:type="spellEnd"/>
+      <w:r>
         <w:rPr>
           <w:lang w:val="es-MX"/>
         </w:rPr>
-      </w:pPr>
-    </w:p>
-    <w:p>
-      <w:pPr>
-        <w:ind w:firstLine="708"/>
-        <w:rPr>
-          <w:b/>
-          <w:bCs/>
+        <w:t xml:space="preserve"> </w:t>
+      </w:r>
+      <w:proofErr w:type="spellStart"/>
+      <w:r>
+        <w:rPr>
           <w:lang w:val="es-MX"/>
         </w:rPr>
-      </w:pPr>
-      <w:r>
-        <w:rPr>
-          <w:b/>
-          <w:bCs/>
+        <w:t>artisan</w:t>
+      </w:r>
+      <w:proofErr w:type="spellEnd"/>
+      <w:r>
+        <w:rPr>
           <w:lang w:val="es-MX"/>
         </w:rPr>
-        <w:t xml:space="preserve">12. Crear </w:t>
-      </w:r>
-      <w:proofErr w:type="gramStart"/>
-      <w:r>
-        <w:rPr>
-          <w:b/>
-          <w:bCs/>
+        <w:t xml:space="preserve"> </w:t>
+      </w:r>
+      <w:proofErr w:type="spellStart"/>
+      <w:r>
+        <w:rPr>
           <w:lang w:val="es-MX"/>
         </w:rPr>
-        <w:t xml:space="preserve">nuevo  </w:t>
-      </w:r>
-      <w:proofErr w:type="spellStart"/>
-      <w:r>
-        <w:rPr>
-          <w:b/>
-          <w:bCs/>
-          <w:lang w:val="es-MX"/>
-        </w:rPr>
-        <w:t>RequirementObserver</w:t>
-      </w:r>
-      <w:proofErr w:type="spellEnd"/>
-      <w:proofErr w:type="gramEnd"/>
-    </w:p>
-    <w:p>
-      <w:pPr>
-        <w:ind w:firstLine="708"/>
-        <w:rPr>
-          <w:lang w:val="es-MX"/>
-        </w:rPr>
-      </w:pPr>
-      <w:proofErr w:type="spellStart"/>
-      <w:r>
-        <w:rPr>
-          <w:lang w:val="es-MX"/>
-        </w:rPr>
-        <w:t>php</w:t>
-      </w:r>
-      <w:proofErr w:type="spellEnd"/>
-      <w:r>
-        <w:rPr>
-          <w:lang w:val="es-MX"/>
-        </w:rPr>
-        <w:t xml:space="preserve"> </w:t>
-      </w:r>
-      <w:proofErr w:type="spellStart"/>
-      <w:r>
-        <w:rPr>
-          <w:lang w:val="es-MX"/>
-        </w:rPr>
-        <w:t>artisan</w:t>
-      </w:r>
-      <w:proofErr w:type="spellEnd"/>
-      <w:r>
-        <w:rPr>
-          <w:lang w:val="es-MX"/>
-        </w:rPr>
-        <w:t xml:space="preserve"> </w:t>
-      </w:r>
-      <w:proofErr w:type="spellStart"/>
-      <w:proofErr w:type="gramStart"/>
-      <w:r>
-        <w:rPr>
-          <w:lang w:val="es-MX"/>
-        </w:rPr>
         <w:t>make:observer</w:t>
       </w:r>
       <w:proofErr w:type="spellEnd"/>
-      <w:proofErr w:type="gramEnd"/>
       <w:r>
         <w:rPr>
           <w:lang w:val="es-MX"/>
@@ -4479,7 +4415,6 @@
         <w:t xml:space="preserve"> </w:t>
       </w:r>
       <w:proofErr w:type="spellStart"/>
-      <w:proofErr w:type="gramStart"/>
       <w:r>
         <w:rPr>
           <w:b/>
@@ -4489,7 +4424,6 @@
         <w:t>make.model</w:t>
       </w:r>
       <w:proofErr w:type="spellEnd"/>
-      <w:proofErr w:type="gramEnd"/>
       <w:r>
         <w:rPr>
           <w:b/>
@@ -4536,25 +4470,7 @@
           <w:bCs/>
           <w:lang w:val="es-MX"/>
         </w:rPr>
-        <w:t xml:space="preserve">mismo procedimiento que el </w:t>
-      </w:r>
-      <w:proofErr w:type="gramStart"/>
-      <w:r>
-        <w:rPr>
-          <w:b/>
-          <w:bCs/>
-          <w:lang w:val="es-MX"/>
-        </w:rPr>
-        <w:t>anterior</w:t>
-      </w:r>
-      <w:proofErr w:type="gramEnd"/>
-      <w:r>
-        <w:rPr>
-          <w:b/>
-          <w:bCs/>
-          <w:lang w:val="es-MX"/>
-        </w:rPr>
-        <w:t xml:space="preserve"> pero </w:t>
+        <w:t xml:space="preserve">mismo procedimiento que el anterior pero </w:t>
       </w:r>
       <w:proofErr w:type="spellStart"/>
       <w:r>
@@ -4675,7 +4591,6 @@
         <w:t xml:space="preserve"> </w:t>
       </w:r>
       <w:proofErr w:type="spellStart"/>
-      <w:proofErr w:type="gramStart"/>
       <w:r>
         <w:rPr>
           <w:lang w:val="es-MX"/>
@@ -4683,7 +4598,6 @@
         <w:t>make:observer</w:t>
       </w:r>
       <w:proofErr w:type="spellEnd"/>
-      <w:proofErr w:type="gramEnd"/>
       <w:r>
         <w:rPr>
           <w:lang w:val="es-MX"/>
@@ -4815,12 +4729,10 @@
     </w:p>
     <w:p>
       <w:proofErr w:type="spellStart"/>
-      <w:proofErr w:type="gramStart"/>
       <w:r>
         <w:t>wire:model</w:t>
       </w:r>
       <w:proofErr w:type="spellEnd"/>
-      <w:proofErr w:type="gramEnd"/>
       <w:r>
         <w:t>="</w:t>
       </w:r>
@@ -5047,17 +4959,12 @@
         <w:t>('id')-&gt;</w:t>
       </w:r>
       <w:proofErr w:type="spellStart"/>
-      <w:proofErr w:type="gramStart"/>
       <w:r>
         <w:t>toArray</w:t>
       </w:r>
       <w:proofErr w:type="spellEnd"/>
       <w:r>
-        <w:t>(</w:t>
-      </w:r>
-      <w:proofErr w:type="gramEnd"/>
-      <w:r>
-        <w:t>);</w:t>
+        <w:t>();</w:t>
       </w:r>
     </w:p>
     <w:p>
@@ -5080,13 +4987,11 @@
     </w:p>
     <w:p>
       <w:proofErr w:type="spellStart"/>
-      <w:proofErr w:type="gramStart"/>
       <w:r>
         <w:lastRenderedPageBreak/>
         <w:t>wire:model</w:t>
       </w:r>
       <w:proofErr w:type="spellEnd"/>
-      <w:proofErr w:type="gramEnd"/>
       <w:r>
         <w:t>="</w:t>
       </w:r>
@@ -5148,12 +5053,10 @@
         <w:t xml:space="preserve">    </w:t>
       </w:r>
       <w:proofErr w:type="spellStart"/>
-      <w:proofErr w:type="gramStart"/>
       <w:r>
         <w:t>document.querySelector</w:t>
       </w:r>
       <w:proofErr w:type="spellEnd"/>
-      <w:proofErr w:type="gramEnd"/>
       <w:r>
         <w:t>('input[</w:t>
       </w:r>
@@ -5230,12 +5133,10 @@
         <w:t xml:space="preserve"> </w:t>
       </w:r>
       <w:proofErr w:type="spellStart"/>
-      <w:proofErr w:type="gramStart"/>
       <w:r>
         <w:t>make:livewire</w:t>
       </w:r>
       <w:proofErr w:type="spellEnd"/>
-      <w:proofErr w:type="gramEnd"/>
       <w:r>
         <w:t xml:space="preserve"> </w:t>
       </w:r>
@@ -5374,14 +5275,9 @@
         </w:tabs>
       </w:pPr>
       <w:r>
-        <w:t xml:space="preserve">                                Sección </w:t>
-      </w:r>
-      <w:proofErr w:type="gramStart"/>
-      <w:r>
-        <w:t>{{ $</w:t>
-      </w:r>
-      <w:proofErr w:type="spellStart"/>
-      <w:proofErr w:type="gramEnd"/>
+        <w:t>                                Sección {{ $</w:t>
+      </w:r>
+      <w:proofErr w:type="spellStart"/>
       <w:r>
         <w:t>section</w:t>
       </w:r>
@@ -5422,15 +5318,7 @@
         </w:tabs>
       </w:pPr>
       <w:r>
-        <w:t xml:space="preserve">Si elimino un registro igual </w:t>
-      </w:r>
-      <w:proofErr w:type="gramStart"/>
-      <w:r>
-        <w:t>el sección</w:t>
-      </w:r>
-      <w:proofErr w:type="gramEnd"/>
-      <w:r>
-        <w:t xml:space="preserve"> quedara con su mismo id por ejemplo sección 1, sección 4 y si elimino el sección 3 igual quedaran con el mismo valor</w:t>
+        <w:t>Si elimino un registro igual el sección quedara con su mismo id por ejemplo sección 1, sección 4 y si elimino el sección 3 igual quedaran con el mismo valor</w:t>
       </w:r>
     </w:p>
     <w:p>
@@ -5525,15 +5413,7 @@
       </w:r>
       <w:proofErr w:type="spellEnd"/>
       <w:r>
-        <w:t xml:space="preserve"> y si elimino un valor por ejemplo </w:t>
-      </w:r>
-      <w:proofErr w:type="gramStart"/>
-      <w:r>
-        <w:t>el sección</w:t>
-      </w:r>
-      <w:proofErr w:type="gramEnd"/>
-      <w:r>
-        <w:t xml:space="preserve"> 2 entonces el sección 4 pasara a sección 2</w:t>
+        <w:t xml:space="preserve"> y si elimino un valor por ejemplo el sección 2 entonces el sección 4 pasara a sección 2</w:t>
       </w:r>
     </w:p>
     <w:p>
@@ -5732,12 +5612,10 @@
         <w:t xml:space="preserve"> </w:t>
       </w:r>
       <w:proofErr w:type="spellStart"/>
-      <w:proofErr w:type="gramStart"/>
       <w:r>
         <w:t>livewire:publish</w:t>
       </w:r>
       <w:proofErr w:type="spellEnd"/>
-      <w:proofErr w:type="gramEnd"/>
       <w:r>
         <w:t xml:space="preserve"> </w:t>
       </w:r>
@@ -5795,12 +5673,10 @@
         <w:t xml:space="preserve"> </w:t>
       </w:r>
       <w:proofErr w:type="spellStart"/>
-      <w:proofErr w:type="gramStart"/>
       <w:r>
         <w:t>make:model</w:t>
       </w:r>
       <w:proofErr w:type="spellEnd"/>
-      <w:proofErr w:type="gramEnd"/>
       <w:r>
         <w:t xml:space="preserve"> </w:t>
       </w:r>
@@ -5836,12 +5712,10 @@
         <w:t xml:space="preserve"> </w:t>
       </w:r>
       <w:proofErr w:type="spellStart"/>
-      <w:proofErr w:type="gramStart"/>
       <w:r>
         <w:t>make:observer</w:t>
       </w:r>
       <w:proofErr w:type="spellEnd"/>
-      <w:proofErr w:type="gramEnd"/>
       <w:r>
         <w:t xml:space="preserve"> </w:t>
       </w:r>
@@ -5874,15 +5748,7 @@
       </w:r>
       <w:proofErr w:type="spellEnd"/>
       <w:r>
-        <w:t>')-&gt;</w:t>
-      </w:r>
-      <w:proofErr w:type="gramStart"/>
-      <w:r>
-        <w:t>default(</w:t>
-      </w:r>
-      <w:proofErr w:type="gramEnd"/>
-      <w:r>
-        <w:t>1);</w:t>
+        <w:t>')-&gt;default(1);</w:t>
       </w:r>
     </w:p>
     <w:p>
@@ -5918,12 +5784,10 @@
         <w:t xml:space="preserve"> </w:t>
       </w:r>
       <w:proofErr w:type="spellStart"/>
-      <w:proofErr w:type="gramStart"/>
       <w:r>
         <w:t>migrate:rollback</w:t>
       </w:r>
       <w:proofErr w:type="spellEnd"/>
-      <w:proofErr w:type="gramEnd"/>
     </w:p>
     <w:p>
       <w:pPr>
@@ -5984,12 +5848,10 @@
         <w:t xml:space="preserve"> </w:t>
       </w:r>
       <w:proofErr w:type="spellStart"/>
-      <w:proofErr w:type="gramStart"/>
       <w:r>
         <w:t>make:livewire</w:t>
       </w:r>
       <w:proofErr w:type="spellEnd"/>
-      <w:proofErr w:type="gramEnd"/>
       <w:r>
         <w:t xml:space="preserve"> </w:t>
       </w:r>
@@ -6128,12 +5990,10 @@
         <w:t xml:space="preserve"> </w:t>
       </w:r>
       <w:proofErr w:type="spellStart"/>
-      <w:proofErr w:type="gramStart"/>
       <w:r>
         <w:t>make:rule</w:t>
       </w:r>
       <w:proofErr w:type="spellEnd"/>
-      <w:proofErr w:type="gramEnd"/>
       <w:r>
         <w:t xml:space="preserve"> </w:t>
       </w:r>
@@ -6356,17 +6216,12 @@
         <w:t xml:space="preserve"> -Recurse -</w:t>
       </w:r>
       <w:proofErr w:type="spellStart"/>
-      <w:proofErr w:type="gramStart"/>
       <w:r>
         <w:t>Force</w:t>
       </w:r>
       <w:proofErr w:type="spellEnd"/>
       <w:r>
-        <w:t xml:space="preserve"> .</w:t>
-      </w:r>
-      <w:proofErr w:type="gramEnd"/>
-      <w:r>
-        <w:t>\</w:t>
+        <w:t xml:space="preserve"> .\</w:t>
       </w:r>
       <w:proofErr w:type="spellStart"/>
       <w:r>
@@ -6405,12 +6260,10 @@
         <w:t xml:space="preserve"> </w:t>
       </w:r>
       <w:proofErr w:type="spellStart"/>
-      <w:proofErr w:type="gramStart"/>
       <w:r>
         <w:t>http.proxy</w:t>
       </w:r>
       <w:proofErr w:type="spellEnd"/>
-      <w:proofErr w:type="gramEnd"/>
     </w:p>
     <w:p>
       <w:proofErr w:type="spellStart"/>
@@ -6438,12 +6291,10 @@
         <w:t xml:space="preserve"> </w:t>
       </w:r>
       <w:proofErr w:type="spellStart"/>
-      <w:proofErr w:type="gramStart"/>
       <w:r>
         <w:t>https.proxy</w:t>
       </w:r>
       <w:proofErr w:type="spellEnd"/>
-      <w:proofErr w:type="gramEnd"/>
     </w:p>
     <w:p>
       <w:r>
@@ -6481,12 +6332,10 @@
         <w:t xml:space="preserve"> --global </w:t>
       </w:r>
       <w:proofErr w:type="spellStart"/>
-      <w:proofErr w:type="gramStart"/>
       <w:r>
         <w:t>http.proxy</w:t>
       </w:r>
       <w:proofErr w:type="spellEnd"/>
-      <w:proofErr w:type="gramEnd"/>
       <w:r>
         <w:t xml:space="preserve"> http://proxy2.muni:3130</w:t>
       </w:r>
@@ -6509,12 +6358,10 @@
         <w:t xml:space="preserve"> --global </w:t>
       </w:r>
       <w:proofErr w:type="spellStart"/>
-      <w:proofErr w:type="gramStart"/>
       <w:r>
         <w:t>https.proxy</w:t>
       </w:r>
       <w:proofErr w:type="spellEnd"/>
-      <w:proofErr w:type="gramEnd"/>
       <w:r>
         <w:t xml:space="preserve"> http://proxy2.muni:3130</w:t>
       </w:r>
@@ -6577,12 +6424,10 @@
         <w:t xml:space="preserve"> </w:t>
       </w:r>
       <w:proofErr w:type="spellStart"/>
-      <w:proofErr w:type="gramStart"/>
       <w:r>
         <w:t>make:event</w:t>
       </w:r>
       <w:proofErr w:type="spellEnd"/>
-      <w:proofErr w:type="gramEnd"/>
       <w:r>
         <w:t xml:space="preserve"> </w:t>
       </w:r>
@@ -6610,12 +6455,10 @@
         <w:t xml:space="preserve"> </w:t>
       </w:r>
       <w:proofErr w:type="spellStart"/>
-      <w:proofErr w:type="gramStart"/>
       <w:r>
         <w:t>make:listener</w:t>
       </w:r>
       <w:proofErr w:type="spellEnd"/>
-      <w:proofErr w:type="gramEnd"/>
       <w:r>
         <w:t xml:space="preserve"> </w:t>
       </w:r>
@@ -6912,12 +6755,10 @@
         <w:t xml:space="preserve"> </w:t>
       </w:r>
       <w:proofErr w:type="spellStart"/>
-      <w:proofErr w:type="gramStart"/>
       <w:r>
         <w:t>queue:work</w:t>
       </w:r>
       <w:proofErr w:type="spellEnd"/>
-      <w:proofErr w:type="gramEnd"/>
     </w:p>
     <w:p>
       <w:r>
@@ -7086,12 +6927,10 @@
         <w:t xml:space="preserve"> </w:t>
       </w:r>
       <w:proofErr w:type="spellStart"/>
-      <w:proofErr w:type="gramStart"/>
       <w:r>
         <w:t>queue:work</w:t>
       </w:r>
       <w:proofErr w:type="spellEnd"/>
-      <w:proofErr w:type="gramEnd"/>
     </w:p>
     <w:p/>
     <w:p/>
@@ -7180,7 +7019,6 @@
     <w:p/>
     <w:p>
       <w:proofErr w:type="spellStart"/>
-      <w:proofErr w:type="gramStart"/>
       <w:r>
         <w:t>Route</w:t>
       </w:r>
@@ -7189,7 +7027,6 @@
         <w:t>::</w:t>
       </w:r>
       <w:proofErr w:type="spellStart"/>
-      <w:proofErr w:type="gramEnd"/>
       <w:r>
         <w:t>get</w:t>
       </w:r>
@@ -7219,7 +7056,6 @@
         <w:t xml:space="preserve"> = </w:t>
       </w:r>
       <w:proofErr w:type="spellStart"/>
-      <w:proofErr w:type="gramStart"/>
       <w:r>
         <w:t>Course</w:t>
       </w:r>
@@ -7228,7 +7064,6 @@
         <w:t>::</w:t>
       </w:r>
       <w:proofErr w:type="spellStart"/>
-      <w:proofErr w:type="gramEnd"/>
       <w:r>
         <w:t>first</w:t>
       </w:r>
@@ -7289,17 +7124,12 @@
         <w:t>    -&gt;</w:t>
       </w:r>
       <w:proofErr w:type="spellStart"/>
-      <w:proofErr w:type="gramStart"/>
       <w:r>
         <w:t>get</w:t>
       </w:r>
       <w:proofErr w:type="spellEnd"/>
       <w:r>
-        <w:t>(</w:t>
-      </w:r>
-      <w:proofErr w:type="gramEnd"/>
-      <w:r>
-        <w:t>); */</w:t>
+        <w:t>(); */</w:t>
       </w:r>
     </w:p>
     <w:p>
@@ -8007,15 +7837,7 @@
       </w:pPr>
       <w:r>
         <w:lastRenderedPageBreak/>
-        <w:t xml:space="preserve">-&gt;en la sección si se agrega todo correcto 1 2 3 en la sección se actualiza todo en la sección 1 pero en la sección 2 sigue 1 2 3 pero cuando lo actualizo 4 5 6, si agrego otro en sección 2 se </w:t>
-      </w:r>
-      <w:proofErr w:type="gramStart"/>
-      <w:r>
-        <w:t>agrega</w:t>
-      </w:r>
-      <w:proofErr w:type="gramEnd"/>
-      <w:r>
-        <w:t xml:space="preserve"> pero como 1 2 3 4 pero si lo actualizo 4 5 6 7</w:t>
+        <w:t>-&gt;en la sección si se agrega todo correcto 1 2 3 en la sección se actualiza todo en la sección 1 pero en la sección 2 sigue 1 2 3 pero cuando lo actualizo 4 5 6, si agrego otro en sección 2 se agrega pero como 1 2 3 4 pero si lo actualizo 4 5 6 7</w:t>
       </w:r>
     </w:p>
     <w:p>
@@ -8028,15 +7850,7 @@
         <w:ind w:firstLine="708"/>
       </w:pPr>
       <w:r>
-        <w:t xml:space="preserve">-&gt;al eliminar una lección se </w:t>
-      </w:r>
-      <w:proofErr w:type="gramStart"/>
-      <w:r>
-        <w:t>elimina</w:t>
-      </w:r>
-      <w:proofErr w:type="gramEnd"/>
-      <w:r>
-        <w:t xml:space="preserve"> pero no se actualizan las lecciones automáticamente 1 2 3 de sección1 y 4 5 6 de sección 2 elimino la 3 entonces las de seccion2 no se actualizan se quedan </w:t>
+        <w:t xml:space="preserve">-&gt;al eliminar una lección se elimina pero no se actualizan las lecciones automáticamente 1 2 3 de sección1 y 4 5 6 de sección 2 elimino la 3 entonces las de seccion2 no se actualizan se quedan </w:t>
       </w:r>
       <w:proofErr w:type="spellStart"/>
       <w:r>
@@ -8091,15 +7905,7 @@
         <w:ind w:firstLine="708"/>
       </w:pPr>
       <w:r>
-        <w:t xml:space="preserve">en esta función si funciona que cuando agrego una lección se actualiza el numero pero solo las de la sección por ejemplo en sección 1 1 2 3 y en sección2 otra vez cuenta </w:t>
-      </w:r>
-      <w:proofErr w:type="gramStart"/>
-      <w:r>
-        <w:t>1  2</w:t>
-      </w:r>
-      <w:proofErr w:type="gramEnd"/>
-      <w:r>
-        <w:t xml:space="preserve"> 3 y no tendría que hacer eso, es solo una propuesta para arreglar el error al full</w:t>
+        <w:t>en esta función si funciona que cuando agrego una lección se actualiza el numero pero solo las de la sección por ejemplo en sección 1 1 2 3 y en sección2 otra vez cuenta 1  2 3 y no tendría que hacer eso, es solo una propuesta para arreglar el error al full</w:t>
       </w:r>
     </w:p>
     <w:p>
@@ -8123,17 +7929,12 @@
         <w:t xml:space="preserve"> </w:t>
       </w:r>
       <w:proofErr w:type="spellStart"/>
-      <w:proofErr w:type="gramStart"/>
       <w:r>
         <w:t>getLessons</w:t>
       </w:r>
       <w:proofErr w:type="spellEnd"/>
       <w:r>
-        <w:t>(</w:t>
-      </w:r>
-      <w:proofErr w:type="gramEnd"/>
-      <w:r>
-        <w:t>)</w:t>
+        <w:t>()</w:t>
       </w:r>
     </w:p>
     <w:p>
@@ -8168,7 +7969,6 @@
         <w:t xml:space="preserve"> = </w:t>
       </w:r>
       <w:proofErr w:type="spellStart"/>
-      <w:proofErr w:type="gramStart"/>
       <w:r>
         <w:t>Lesson</w:t>
       </w:r>
@@ -8177,7 +7977,6 @@
         <w:t>::</w:t>
       </w:r>
       <w:proofErr w:type="spellStart"/>
-      <w:proofErr w:type="gramEnd"/>
       <w:r>
         <w:t>where</w:t>
       </w:r>
@@ -8218,17 +8017,12 @@
         <w:t xml:space="preserve">        -&gt;</w:t>
       </w:r>
       <w:proofErr w:type="spellStart"/>
-      <w:proofErr w:type="gramStart"/>
       <w:r>
         <w:t>orderBy</w:t>
       </w:r>
       <w:proofErr w:type="spellEnd"/>
       <w:r>
-        <w:t>(</w:t>
-      </w:r>
-      <w:proofErr w:type="gramEnd"/>
-      <w:r>
-        <w:t>'position', '</w:t>
+        <w:t>('position', '</w:t>
       </w:r>
       <w:proofErr w:type="spellStart"/>
       <w:r>
@@ -8247,17 +8041,12 @@
         <w:t xml:space="preserve">        -&gt;</w:t>
       </w:r>
       <w:proofErr w:type="spellStart"/>
-      <w:proofErr w:type="gramStart"/>
       <w:r>
         <w:t>get</w:t>
       </w:r>
       <w:proofErr w:type="spellEnd"/>
       <w:r>
-        <w:t>(</w:t>
-      </w:r>
-      <w:proofErr w:type="gramEnd"/>
-      <w:r>
-        <w:t>);</w:t>
+        <w:t>();</w:t>
       </w:r>
     </w:p>
     <w:p>
@@ -8482,7 +8271,6 @@
         <w:t xml:space="preserve"> </w:t>
       </w:r>
       <w:proofErr w:type="spellStart"/>
-      <w:proofErr w:type="gramStart"/>
       <w:r>
         <w:rPr>
           <w:b/>
@@ -8496,15 +8284,7 @@
           <w:b/>
           <w:bCs/>
         </w:rPr>
-        <w:t>(</w:t>
-      </w:r>
-      <w:proofErr w:type="gramEnd"/>
-      <w:r>
-        <w:rPr>
-          <w:b/>
-          <w:bCs/>
-        </w:rPr>
-        <w:t>) { $</w:t>
+        <w:t>() { $</w:t>
       </w:r>
       <w:proofErr w:type="spellStart"/>
       <w:r>
@@ -11458,23 +11238,7 @@
           <w:sz w:val="18"/>
           <w:szCs w:val="18"/>
         </w:rPr>
-        <w:t xml:space="preserve"> == 1 ? 'border-indigo-500 text-indigo-500</w:t>
-      </w:r>
-      <w:proofErr w:type="gramStart"/>
-      <w:r>
-        <w:rPr>
-          <w:sz w:val="18"/>
-          <w:szCs w:val="18"/>
-        </w:rPr>
-        <w:t>' :</w:t>
-      </w:r>
-      <w:proofErr w:type="gramEnd"/>
-      <w:r>
-        <w:rPr>
-          <w:sz w:val="18"/>
-          <w:szCs w:val="18"/>
-        </w:rPr>
-        <w:t xml:space="preserve"> 'border-gray-300'"&gt; &lt;i </w:t>
+        <w:t xml:space="preserve"> == 1 ? 'border-indigo-500 text-indigo-500' : 'border-gray-300'"&gt; &lt;i </w:t>
       </w:r>
       <w:proofErr w:type="spellStart"/>
       <w:r>
@@ -14082,23 +13846,7 @@
           <w:sz w:val="18"/>
           <w:szCs w:val="18"/>
         </w:rPr>
-        <w:t>-&gt;</w:t>
-      </w:r>
-      <w:proofErr w:type="gramStart"/>
-      <w:r>
-        <w:rPr>
-          <w:sz w:val="18"/>
-          <w:szCs w:val="18"/>
-        </w:rPr>
-        <w:t>id .</w:t>
-      </w:r>
-      <w:proofErr w:type="gramEnd"/>
-      <w:r>
-        <w:rPr>
-          <w:sz w:val="18"/>
-          <w:szCs w:val="18"/>
-        </w:rPr>
-        <w:t xml:space="preserve"> '-' . $</w:t>
+        <w:t>-&gt;id . '-' . $</w:t>
       </w:r>
       <w:proofErr w:type="spellStart"/>
       <w:r>
@@ -21806,7 +21554,6 @@
         <w:t xml:space="preserve"> </w:t>
       </w:r>
       <w:proofErr w:type="spellStart"/>
-      <w:proofErr w:type="gramStart"/>
       <w:r>
         <w:rPr>
           <w:sz w:val="18"/>
@@ -21815,7 +21562,6 @@
         <w:t>make:livewire</w:t>
       </w:r>
       <w:proofErr w:type="spellEnd"/>
-      <w:proofErr w:type="gramEnd"/>
       <w:r>
         <w:rPr>
           <w:sz w:val="18"/>
@@ -21892,7 +21638,6 @@
         <w:t xml:space="preserve"> </w:t>
       </w:r>
       <w:proofErr w:type="spellStart"/>
-      <w:proofErr w:type="gramStart"/>
       <w:r>
         <w:rPr>
           <w:sz w:val="18"/>
@@ -21901,7 +21646,6 @@
         <w:t>queue:work</w:t>
       </w:r>
       <w:proofErr w:type="spellEnd"/>
-      <w:proofErr w:type="gramEnd"/>
     </w:p>
     <w:p>
       <w:pPr>
@@ -22253,7 +21997,6 @@
         <w:t xml:space="preserve">="editor" </w:t>
       </w:r>
       <w:proofErr w:type="spellStart"/>
-      <w:proofErr w:type="gramStart"/>
       <w:r>
         <w:rPr>
           <w:sz w:val="28"/>
@@ -22262,7 +22005,6 @@
         <w:t>wire:model</w:t>
       </w:r>
       <w:proofErr w:type="spellEnd"/>
-      <w:proofErr w:type="gramEnd"/>
       <w:r>
         <w:rPr>
           <w:sz w:val="28"/>
@@ -22503,12 +22245,10 @@
         <w:t xml:space="preserve"> </w:t>
       </w:r>
       <w:proofErr w:type="spellStart"/>
-      <w:proofErr w:type="gramStart"/>
       <w:r>
         <w:t>make:factory</w:t>
       </w:r>
       <w:proofErr w:type="spellEnd"/>
-      <w:proofErr w:type="gramEnd"/>
     </w:p>
     <w:p>
       <w:pPr>
@@ -22788,12 +22528,10 @@
         <w:t xml:space="preserve"> </w:t>
       </w:r>
       <w:proofErr w:type="spellStart"/>
-      <w:proofErr w:type="gramStart"/>
       <w:r>
         <w:t>db:seed</w:t>
       </w:r>
       <w:proofErr w:type="spellEnd"/>
-      <w:proofErr w:type="gramEnd"/>
       <w:r>
         <w:t>.</w:t>
       </w:r>
@@ -22988,12 +22726,10 @@
         <w:t xml:space="preserve"> artisan </w:t>
       </w:r>
       <w:proofErr w:type="spellStart"/>
-      <w:proofErr w:type="gramStart"/>
       <w:r>
         <w:t>migrate:fresh</w:t>
       </w:r>
       <w:proofErr w:type="spellEnd"/>
-      <w:proofErr w:type="gramEnd"/>
       <w:r>
         <w:t xml:space="preserve"> –</w:t>
       </w:r>
@@ -23038,12 +22774,10 @@
         <w:t xml:space="preserve"> </w:t>
       </w:r>
       <w:proofErr w:type="spellStart"/>
-      <w:proofErr w:type="gramStart"/>
       <w:r>
         <w:t>make:factory</w:t>
       </w:r>
       <w:proofErr w:type="spellEnd"/>
-      <w:proofErr w:type="gramEnd"/>
       <w:r>
         <w:t xml:space="preserve"> </w:t>
       </w:r>
@@ -23076,12 +22810,10 @@
         <w:t xml:space="preserve"> </w:t>
       </w:r>
       <w:proofErr w:type="spellStart"/>
-      <w:proofErr w:type="gramStart"/>
       <w:r>
         <w:t>make:factory</w:t>
       </w:r>
       <w:proofErr w:type="spellEnd"/>
-      <w:proofErr w:type="gramEnd"/>
       <w:r>
         <w:t xml:space="preserve"> </w:t>
       </w:r>
@@ -23110,12 +22842,10 @@
         <w:t xml:space="preserve"> </w:t>
       </w:r>
       <w:proofErr w:type="spellStart"/>
-      <w:proofErr w:type="gramStart"/>
       <w:r>
         <w:t>make:seeder</w:t>
       </w:r>
       <w:proofErr w:type="spellEnd"/>
-      <w:proofErr w:type="gramEnd"/>
       <w:r>
         <w:t xml:space="preserve"> </w:t>
       </w:r>
@@ -23143,12 +22873,10 @@
         <w:t xml:space="preserve"> </w:t>
       </w:r>
       <w:proofErr w:type="spellStart"/>
-      <w:proofErr w:type="gramStart"/>
       <w:r>
         <w:t>make:factory</w:t>
       </w:r>
       <w:proofErr w:type="spellEnd"/>
-      <w:proofErr w:type="gramEnd"/>
       <w:r>
         <w:t xml:space="preserve"> </w:t>
       </w:r>
@@ -23176,12 +22904,10 @@
         <w:t xml:space="preserve"> </w:t>
       </w:r>
       <w:proofErr w:type="spellStart"/>
-      <w:proofErr w:type="gramStart"/>
       <w:r>
         <w:t>make:factory</w:t>
       </w:r>
       <w:proofErr w:type="spellEnd"/>
-      <w:proofErr w:type="gramEnd"/>
       <w:r>
         <w:t xml:space="preserve"> </w:t>
       </w:r>
@@ -23357,12 +23083,10 @@
         <w:t xml:space="preserve"> </w:t>
       </w:r>
       <w:proofErr w:type="spellStart"/>
-      <w:proofErr w:type="gramStart"/>
       <w:r>
         <w:t>make:livewire</w:t>
       </w:r>
       <w:proofErr w:type="spellEnd"/>
-      <w:proofErr w:type="gramEnd"/>
       <w:r>
         <w:t xml:space="preserve"> </w:t>
       </w:r>
@@ -23696,17 +23420,12 @@
         </w:tabs>
       </w:pPr>
       <w:proofErr w:type="spellStart"/>
-      <w:proofErr w:type="gramStart"/>
       <w:r>
         <w:t>booted</w:t>
       </w:r>
       <w:proofErr w:type="spellEnd"/>
       <w:r>
-        <w:t>(</w:t>
-      </w:r>
-      <w:proofErr w:type="gramEnd"/>
-      <w:r>
-        <w:t>) del modelo en eventos</w:t>
+        <w:t>() del modelo en eventos</w:t>
       </w:r>
     </w:p>
     <w:p>
@@ -23833,17 +23552,12 @@
         <w:t xml:space="preserve"> </w:t>
       </w:r>
       <w:proofErr w:type="spellStart"/>
-      <w:proofErr w:type="gramStart"/>
       <w:r>
         <w:t>reorderLessons</w:t>
       </w:r>
       <w:proofErr w:type="spellEnd"/>
       <w:r>
-        <w:t>(</w:t>
-      </w:r>
-      <w:proofErr w:type="gramEnd"/>
-      <w:r>
-        <w:t>)</w:t>
+        <w:t>()</w:t>
       </w:r>
     </w:p>
     <w:p>
@@ -23874,7 +23588,6 @@
         <w:t xml:space="preserve"> = </w:t>
       </w:r>
       <w:proofErr w:type="spellStart"/>
-      <w:proofErr w:type="gramStart"/>
       <w:r>
         <w:t>Lesson</w:t>
       </w:r>
@@ -23883,7 +23596,6 @@
         <w:t>::</w:t>
       </w:r>
       <w:proofErr w:type="spellStart"/>
-      <w:proofErr w:type="gramEnd"/>
       <w:r>
         <w:t>orderBy</w:t>
       </w:r>
@@ -23960,17 +23672,12 @@
         <w:t>-&gt;</w:t>
       </w:r>
       <w:proofErr w:type="spellStart"/>
-      <w:proofErr w:type="gramStart"/>
       <w:r>
         <w:t>update</w:t>
       </w:r>
       <w:proofErr w:type="spellEnd"/>
       <w:r>
-        <w:t>(</w:t>
-      </w:r>
-      <w:proofErr w:type="gramEnd"/>
-      <w:r>
-        <w:t>['position' =&gt; $</w:t>
+        <w:t>(['position' =&gt; $</w:t>
       </w:r>
       <w:proofErr w:type="spellStart"/>
       <w:r>
@@ -24066,17 +23773,12 @@
         <w:t xml:space="preserve"> </w:t>
       </w:r>
       <w:proofErr w:type="spellStart"/>
-      <w:proofErr w:type="gramStart"/>
       <w:r>
         <w:t>reorderLessons</w:t>
       </w:r>
       <w:proofErr w:type="spellEnd"/>
       <w:r>
-        <w:t>(</w:t>
-      </w:r>
-      <w:proofErr w:type="gramEnd"/>
-      <w:r>
-        <w:t>)</w:t>
+        <w:t>()</w:t>
       </w:r>
     </w:p>
     <w:p>
@@ -24107,7 +23809,6 @@
         <w:t xml:space="preserve"> = </w:t>
       </w:r>
       <w:proofErr w:type="spellStart"/>
-      <w:proofErr w:type="gramStart"/>
       <w:r>
         <w:t>Lesson</w:t>
       </w:r>
@@ -24116,7 +23817,6 @@
         <w:t>::</w:t>
       </w:r>
       <w:proofErr w:type="spellStart"/>
-      <w:proofErr w:type="gramEnd"/>
       <w:r>
         <w:t>where</w:t>
       </w:r>
@@ -24178,17 +23878,12 @@
         <w:t xml:space="preserve">        -&gt;</w:t>
       </w:r>
       <w:proofErr w:type="spellStart"/>
-      <w:proofErr w:type="gramStart"/>
       <w:r>
         <w:t>get</w:t>
       </w:r>
       <w:proofErr w:type="spellEnd"/>
       <w:r>
-        <w:t>(</w:t>
-      </w:r>
-      <w:proofErr w:type="gramEnd"/>
-      <w:r>
-        <w:t>);</w:t>
+        <w:t>();</w:t>
       </w:r>
     </w:p>
     <w:p>
@@ -24258,17 +23953,12 @@
         <w:t>-&gt;</w:t>
       </w:r>
       <w:proofErr w:type="spellStart"/>
-      <w:proofErr w:type="gramStart"/>
       <w:r>
         <w:t>update</w:t>
       </w:r>
       <w:proofErr w:type="spellEnd"/>
       <w:r>
-        <w:t>(</w:t>
-      </w:r>
-      <w:proofErr w:type="gramEnd"/>
-      <w:r>
-        <w:t>[</w:t>
+        <w:t>([</w:t>
       </w:r>
     </w:p>
     <w:p>
@@ -24354,17 +24044,12 @@
         <w:t xml:space="preserve"> </w:t>
       </w:r>
       <w:proofErr w:type="spellStart"/>
-      <w:proofErr w:type="gramStart"/>
       <w:r>
         <w:t>reorderLessons</w:t>
       </w:r>
       <w:proofErr w:type="spellEnd"/>
       <w:r>
-        <w:t>(</w:t>
-      </w:r>
-      <w:proofErr w:type="gramEnd"/>
-      <w:r>
-        <w:t>)</w:t>
+        <w:t>()</w:t>
       </w:r>
     </w:p>
     <w:p>
@@ -24440,7 +24125,6 @@
         <w:t xml:space="preserve"> = </w:t>
       </w:r>
       <w:proofErr w:type="spellStart"/>
-      <w:proofErr w:type="gramStart"/>
       <w:r>
         <w:t>Lesson</w:t>
       </w:r>
@@ -24449,7 +24133,6 @@
         <w:t>::</w:t>
       </w:r>
       <w:proofErr w:type="spellStart"/>
-      <w:proofErr w:type="gramEnd"/>
       <w:r>
         <w:t>count</w:t>
       </w:r>
@@ -24544,7 +24227,6 @@
         <w:t xml:space="preserve"> = </w:t>
       </w:r>
       <w:proofErr w:type="spellStart"/>
-      <w:proofErr w:type="gramStart"/>
       <w:r>
         <w:t>Lesson</w:t>
       </w:r>
@@ -24553,7 +24235,6 @@
         <w:t>::</w:t>
       </w:r>
       <w:proofErr w:type="spellStart"/>
-      <w:proofErr w:type="gramEnd"/>
       <w:r>
         <w:t>where</w:t>
       </w:r>
@@ -24652,15 +24333,7 @@
         <w:t>Método:</w:t>
       </w:r>
       <w:r>
-        <w:t xml:space="preserve"> </w:t>
-      </w:r>
-      <w:proofErr w:type="gramStart"/>
-      <w:r>
-        <w:t>store(</w:t>
-      </w:r>
-      <w:proofErr w:type="gramEnd"/>
-      <w:r>
-        <w:t>)</w:t>
+        <w:t xml:space="preserve"> store()</w:t>
       </w:r>
     </w:p>
     <w:p>
@@ -24773,14 +24446,9 @@
       </w:r>
       <w:proofErr w:type="spellEnd"/>
       <w:r>
-        <w:t>(</w:t>
-      </w:r>
-      <w:proofErr w:type="gramStart"/>
-      <w:r>
-        <w:t>{{ $</w:t>
-      </w:r>
-      <w:proofErr w:type="spellStart"/>
-      <w:proofErr w:type="gramEnd"/>
+        <w:t>({{ $</w:t>
+      </w:r>
+      <w:proofErr w:type="spellStart"/>
       <w:r>
         <w:t>lesson</w:t>
       </w:r>
@@ -24856,17 +24524,12 @@
         <w:t xml:space="preserve"> Solución: dentro de </w:t>
       </w:r>
       <w:proofErr w:type="spellStart"/>
-      <w:proofErr w:type="gramStart"/>
       <w:r>
         <w:t>getLessons</w:t>
       </w:r>
       <w:proofErr w:type="spellEnd"/>
       <w:r>
-        <w:t>(</w:t>
-      </w:r>
-      <w:proofErr w:type="gramEnd"/>
-      <w:r>
-        <w:t>) agrega:</w:t>
+        <w:t>() agrega:</w:t>
       </w:r>
     </w:p>
     <w:p>
@@ -24892,17 +24555,12 @@
         <w:t xml:space="preserve"> </w:t>
       </w:r>
       <w:proofErr w:type="spellStart"/>
-      <w:proofErr w:type="gramStart"/>
       <w:r>
         <w:t>getLessons</w:t>
       </w:r>
       <w:proofErr w:type="spellEnd"/>
       <w:r>
-        <w:t>(</w:t>
-      </w:r>
-      <w:proofErr w:type="gramEnd"/>
-      <w:r>
-        <w:t>) {</w:t>
+        <w:t>() {</w:t>
       </w:r>
     </w:p>
     <w:p>
@@ -24932,7 +24590,6 @@
         <w:t xml:space="preserve"> = </w:t>
       </w:r>
       <w:proofErr w:type="spellStart"/>
-      <w:proofErr w:type="gramStart"/>
       <w:r>
         <w:t>Lesson</w:t>
       </w:r>
@@ -24941,7 +24598,6 @@
         <w:t>::</w:t>
       </w:r>
       <w:proofErr w:type="spellStart"/>
-      <w:proofErr w:type="gramEnd"/>
       <w:r>
         <w:t>where</w:t>
       </w:r>
@@ -24984,17 +24640,12 @@
         <w:t xml:space="preserve">        -&gt;</w:t>
       </w:r>
       <w:proofErr w:type="spellStart"/>
-      <w:proofErr w:type="gramStart"/>
       <w:r>
         <w:t>orderBy</w:t>
       </w:r>
       <w:proofErr w:type="spellEnd"/>
       <w:r>
-        <w:t>(</w:t>
-      </w:r>
-      <w:proofErr w:type="gramEnd"/>
-      <w:r>
-        <w:t>'position', '</w:t>
+        <w:t>('position', '</w:t>
       </w:r>
       <w:proofErr w:type="spellStart"/>
       <w:r>
@@ -25015,17 +24666,12 @@
         <w:t xml:space="preserve">        -&gt;</w:t>
       </w:r>
       <w:proofErr w:type="spellStart"/>
-      <w:proofErr w:type="gramStart"/>
       <w:r>
         <w:t>get</w:t>
       </w:r>
       <w:proofErr w:type="spellEnd"/>
       <w:r>
-        <w:t>(</w:t>
-      </w:r>
-      <w:proofErr w:type="gramEnd"/>
-      <w:r>
-        <w:t>);</w:t>
+        <w:t>();</w:t>
       </w:r>
     </w:p>
     <w:p>
@@ -25108,17 +24754,12 @@
         <w:t>('id')-&gt;</w:t>
       </w:r>
       <w:proofErr w:type="spellStart"/>
-      <w:proofErr w:type="gramStart"/>
       <w:r>
         <w:t>toArray</w:t>
       </w:r>
       <w:proofErr w:type="spellEnd"/>
       <w:r>
-        <w:t>(</w:t>
-      </w:r>
-      <w:proofErr w:type="gramEnd"/>
-      <w:r>
-        <w:t>);</w:t>
+        <w:t>();</w:t>
       </w:r>
     </w:p>
     <w:p>
@@ -25252,12 +24893,10 @@
         <w:t xml:space="preserve"> </w:t>
       </w:r>
       <w:proofErr w:type="spellStart"/>
-      <w:proofErr w:type="gramStart"/>
       <w:r>
         <w:t>make:livewire</w:t>
       </w:r>
       <w:proofErr w:type="spellEnd"/>
-      <w:proofErr w:type="gramEnd"/>
       <w:r>
         <w:t xml:space="preserve"> </w:t>
       </w:r>
@@ -25593,12 +25232,10 @@
         <w:t xml:space="preserve"> </w:t>
       </w:r>
       <w:proofErr w:type="spellStart"/>
-      <w:proofErr w:type="gramStart"/>
       <w:r>
         <w:t>make:policy</w:t>
       </w:r>
       <w:proofErr w:type="spellEnd"/>
-      <w:proofErr w:type="gramEnd"/>
       <w:r>
         <w:t xml:space="preserve"> </w:t>
       </w:r>
@@ -26051,12 +25688,10 @@
         <w:t xml:space="preserve"> </w:t>
       </w:r>
       <w:proofErr w:type="spellStart"/>
-      <w:proofErr w:type="gramStart"/>
       <w:r>
         <w:t>make:livewire</w:t>
       </w:r>
       <w:proofErr w:type="spellEnd"/>
-      <w:proofErr w:type="gramEnd"/>
       <w:r>
         <w:t xml:space="preserve"> </w:t>
       </w:r>
@@ -26104,12 +25739,10 @@
         <w:t xml:space="preserve"> </w:t>
       </w:r>
       <w:proofErr w:type="spellStart"/>
-      <w:proofErr w:type="gramStart"/>
       <w:r>
         <w:t>make:controller</w:t>
       </w:r>
       <w:proofErr w:type="spellEnd"/>
-      <w:proofErr w:type="gramEnd"/>
       <w:r>
         <w:t xml:space="preserve"> </w:t>
       </w:r>
@@ -26168,12 +25801,10 @@
         <w:t xml:space="preserve"> </w:t>
       </w:r>
       <w:proofErr w:type="spellStart"/>
-      <w:proofErr w:type="gramStart"/>
       <w:r>
         <w:t>vendor:publish</w:t>
       </w:r>
       <w:proofErr w:type="spellEnd"/>
-      <w:proofErr w:type="gramEnd"/>
       <w:r>
         <w:t xml:space="preserve"> --</w:t>
       </w:r>
@@ -26262,12 +25893,10 @@
         <w:t xml:space="preserve"> </w:t>
       </w:r>
       <w:proofErr w:type="spellStart"/>
-      <w:proofErr w:type="gramStart"/>
       <w:r>
         <w:t>vendor:publish</w:t>
       </w:r>
       <w:proofErr w:type="spellEnd"/>
-      <w:proofErr w:type="gramEnd"/>
       <w:r>
         <w:t xml:space="preserve"> --</w:t>
       </w:r>
@@ -26620,12 +26249,10 @@
         <w:t xml:space="preserve"> </w:t>
       </w:r>
       <w:proofErr w:type="spellStart"/>
-      <w:proofErr w:type="gramStart"/>
       <w:r>
         <w:t>make:listener</w:t>
       </w:r>
       <w:proofErr w:type="spellEnd"/>
-      <w:proofErr w:type="gramEnd"/>
       <w:r>
         <w:t xml:space="preserve"> </w:t>
       </w:r>
@@ -26666,12 +26293,10 @@
         <w:t xml:space="preserve"> </w:t>
       </w:r>
       <w:proofErr w:type="spellStart"/>
-      <w:proofErr w:type="gramStart"/>
       <w:r>
         <w:t>make:middleware</w:t>
       </w:r>
       <w:proofErr w:type="spellEnd"/>
-      <w:proofErr w:type="gramEnd"/>
       <w:r>
         <w:t xml:space="preserve"> </w:t>
       </w:r>
@@ -26879,7 +26504,6 @@
         <w:t xml:space="preserve"> </w:t>
       </w:r>
       <w:proofErr w:type="spellStart"/>
-      <w:proofErr w:type="gramStart"/>
       <w:r>
         <w:rPr>
           <w:b/>
@@ -26889,7 +26513,6 @@
         <w:t>make:migration</w:t>
       </w:r>
       <w:proofErr w:type="spellEnd"/>
-      <w:proofErr w:type="gramEnd"/>
       <w:r>
         <w:rPr>
           <w:b/>
@@ -27057,15 +26680,7 @@
       </w:pPr>
       <w:r>
         <w:lastRenderedPageBreak/>
-        <w:t xml:space="preserve">EN BASE A LÑA RELACION DE </w:t>
-      </w:r>
-      <w:proofErr w:type="gramStart"/>
-      <w:r>
-        <w:t>USERS(</w:t>
-      </w:r>
-      <w:proofErr w:type="gramEnd"/>
-      <w:r>
-        <w:t>)</w:t>
+        <w:t>EN BASE A LÑA RELACION DE USERS()</w:t>
       </w:r>
     </w:p>
     <w:p>
@@ -27421,17 +27036,12 @@
         <w:t xml:space="preserve">Estas SI se representan con </w:t>
       </w:r>
       <w:proofErr w:type="spellStart"/>
-      <w:proofErr w:type="gramStart"/>
       <w:r>
         <w:t>belongsToMany</w:t>
       </w:r>
       <w:proofErr w:type="spellEnd"/>
       <w:r>
-        <w:t>(</w:t>
-      </w:r>
-      <w:proofErr w:type="gramEnd"/>
-      <w:r>
-        <w:t xml:space="preserve">) y una </w:t>
+        <w:t xml:space="preserve">() y una </w:t>
       </w:r>
       <w:r>
         <w:rPr>
@@ -27626,15 +27236,7 @@
         </w:tabs>
       </w:pPr>
       <w:r>
-        <w:t xml:space="preserve">Esto NO es </w:t>
-      </w:r>
-      <w:proofErr w:type="gramStart"/>
-      <w:r>
-        <w:t>una pivote normal</w:t>
-      </w:r>
-      <w:proofErr w:type="gramEnd"/>
-      <w:r>
-        <w:t xml:space="preserve"> porque:</w:t>
+        <w:t>Esto NO es una pivote normal porque:</w:t>
       </w:r>
     </w:p>
     <w:p>
@@ -27765,7 +27367,6 @@
         <w:t>-&gt;</w:t>
       </w:r>
       <w:proofErr w:type="spellStart"/>
-      <w:proofErr w:type="gramStart"/>
       <w:r>
         <w:t>belongsToMany</w:t>
       </w:r>
@@ -27774,7 +27375,6 @@
         <w:t>(</w:t>
       </w:r>
       <w:proofErr w:type="spellStart"/>
-      <w:proofErr w:type="gramEnd"/>
       <w:r>
         <w:t>User</w:t>
       </w:r>
@@ -28433,7 +28033,6 @@
         <w:t>-&gt;</w:t>
       </w:r>
       <w:proofErr w:type="spellStart"/>
-      <w:proofErr w:type="gramStart"/>
       <w:r>
         <w:t>belongsToMany</w:t>
       </w:r>
@@ -28442,7 +28041,6 @@
         <w:t>(</w:t>
       </w:r>
       <w:proofErr w:type="spellStart"/>
-      <w:proofErr w:type="gramEnd"/>
       <w:r>
         <w:t>Course</w:t>
       </w:r>
@@ -28521,17 +28119,12 @@
         </w:tabs>
       </w:pPr>
       <w:proofErr w:type="spellStart"/>
-      <w:proofErr w:type="gramStart"/>
       <w:r>
         <w:t>Course</w:t>
       </w:r>
       <w:proofErr w:type="spellEnd"/>
       <w:r>
-        <w:t xml:space="preserve">  --</w:t>
-      </w:r>
-      <w:proofErr w:type="gramEnd"/>
-      <w:r>
-        <w:t xml:space="preserve">&gt; </w:t>
+        <w:t xml:space="preserve">  --&gt; </w:t>
       </w:r>
       <w:proofErr w:type="spellStart"/>
       <w:r>
@@ -28860,11 +28453,9 @@
           <w:tab w:val="left" w:pos="1710"/>
         </w:tabs>
       </w:pPr>
-      <w:proofErr w:type="gramStart"/>
       <w:r>
         <w:t>Cuándo</w:t>
       </w:r>
-      <w:proofErr w:type="gramEnd"/>
     </w:p>
     <w:p>
       <w:pPr>
@@ -29126,15 +28717,7 @@
       </w:r>
       <w:proofErr w:type="spellEnd"/>
       <w:r>
-        <w:t xml:space="preserve"> para guardar el progreso del </w:t>
-      </w:r>
-      <w:proofErr w:type="gramStart"/>
-      <w:r>
-        <w:t>curso</w:t>
-      </w:r>
-      <w:proofErr w:type="gramEnd"/>
-      <w:r>
-        <w:t xml:space="preserve"> pero la </w:t>
+        <w:t xml:space="preserve"> para guardar el progreso del curso pero la </w:t>
       </w:r>
       <w:proofErr w:type="spellStart"/>
       <w:r>
@@ -29321,65 +28904,58 @@
         <w:t xml:space="preserve"> </w:t>
       </w:r>
       <w:proofErr w:type="spellStart"/>
-      <w:proofErr w:type="gramStart"/>
       <w:r>
         <w:t>users</w:t>
       </w:r>
       <w:proofErr w:type="spellEnd"/>
       <w:r>
+        <w:t>()</w:t>
+      </w:r>
+    </w:p>
+    <w:p>
+      <w:pPr>
+        <w:tabs>
+          <w:tab w:val="left" w:pos="1710"/>
+        </w:tabs>
+      </w:pPr>
+      <w:r>
+        <w:t>{</w:t>
+      </w:r>
+    </w:p>
+    <w:p>
+      <w:pPr>
+        <w:tabs>
+          <w:tab w:val="left" w:pos="1710"/>
+        </w:tabs>
+      </w:pPr>
+      <w:r>
+        <w:t xml:space="preserve">    </w:t>
+      </w:r>
+      <w:proofErr w:type="spellStart"/>
+      <w:r>
+        <w:t>return</w:t>
+      </w:r>
+      <w:proofErr w:type="spellEnd"/>
+      <w:r>
+        <w:t xml:space="preserve"> $</w:t>
+      </w:r>
+      <w:proofErr w:type="spellStart"/>
+      <w:r>
+        <w:t>this</w:t>
+      </w:r>
+      <w:proofErr w:type="spellEnd"/>
+      <w:r>
+        <w:t>-&gt;</w:t>
+      </w:r>
+      <w:proofErr w:type="spellStart"/>
+      <w:r>
+        <w:t>belongsToMany</w:t>
+      </w:r>
+      <w:proofErr w:type="spellEnd"/>
+      <w:r>
         <w:t>(</w:t>
       </w:r>
-      <w:proofErr w:type="gramEnd"/>
-      <w:r>
-        <w:t>)</w:t>
-      </w:r>
-    </w:p>
-    <w:p>
-      <w:pPr>
-        <w:tabs>
-          <w:tab w:val="left" w:pos="1710"/>
-        </w:tabs>
-      </w:pPr>
-      <w:r>
-        <w:t>{</w:t>
-      </w:r>
-    </w:p>
-    <w:p>
-      <w:pPr>
-        <w:tabs>
-          <w:tab w:val="left" w:pos="1710"/>
-        </w:tabs>
-      </w:pPr>
-      <w:r>
-        <w:t xml:space="preserve">    </w:t>
-      </w:r>
-      <w:proofErr w:type="spellStart"/>
-      <w:r>
-        <w:t>return</w:t>
-      </w:r>
-      <w:proofErr w:type="spellEnd"/>
-      <w:r>
-        <w:t xml:space="preserve"> $</w:t>
-      </w:r>
-      <w:proofErr w:type="spellStart"/>
-      <w:r>
-        <w:t>this</w:t>
-      </w:r>
-      <w:proofErr w:type="spellEnd"/>
-      <w:r>
-        <w:t>-&gt;</w:t>
-      </w:r>
-      <w:proofErr w:type="spellStart"/>
-      <w:proofErr w:type="gramStart"/>
-      <w:r>
-        <w:t>belongsToMany</w:t>
-      </w:r>
-      <w:proofErr w:type="spellEnd"/>
-      <w:r>
-        <w:t>(</w:t>
-      </w:r>
-      <w:proofErr w:type="spellStart"/>
-      <w:proofErr w:type="gramEnd"/>
+      <w:proofErr w:type="spellStart"/>
       <w:r>
         <w:t>User</w:t>
       </w:r>
@@ -30293,7 +29869,6 @@
         <w:t xml:space="preserve"> y no se usa </w:t>
       </w:r>
       <w:proofErr w:type="spellStart"/>
-      <w:proofErr w:type="gramStart"/>
       <w:r>
         <w:t>belongsToMany</w:t>
       </w:r>
@@ -30302,7 +29877,6 @@
         <w:t>(</w:t>
       </w:r>
       <w:proofErr w:type="spellStart"/>
-      <w:proofErr w:type="gramEnd"/>
       <w:r>
         <w:t>Course</w:t>
       </w:r>
@@ -31069,17 +30643,12 @@
               <w:t>()-&gt;</w:t>
             </w:r>
             <w:proofErr w:type="spellStart"/>
-            <w:proofErr w:type="gramStart"/>
             <w:r>
               <w:t>get</w:t>
             </w:r>
             <w:proofErr w:type="spellEnd"/>
             <w:r>
-              <w:t>(</w:t>
-            </w:r>
-            <w:proofErr w:type="gramEnd"/>
-            <w:r>
-              <w:t>);</w:t>
+              <w:t>();</w:t>
             </w:r>
           </w:p>
         </w:tc>
@@ -31114,12 +30683,10 @@
         <w:t xml:space="preserve"> </w:t>
       </w:r>
       <w:proofErr w:type="spellStart"/>
-      <w:proofErr w:type="gramStart"/>
       <w:r>
         <w:t>make:livewire</w:t>
       </w:r>
       <w:proofErr w:type="spellEnd"/>
-      <w:proofErr w:type="gramEnd"/>
       <w:r>
         <w:t xml:space="preserve"> </w:t>
       </w:r>
@@ -31151,6 +30718,9 @@
     </w:p>
     <w:p>
       <w:r>
+        <w:rPr>
+          <w:noProof/>
+        </w:rPr>
         <w:drawing>
           <wp:anchor distT="0" distB="0" distL="114300" distR="114300" simplePos="0" relativeHeight="251715584" behindDoc="0" locked="0" layoutInCell="1" allowOverlap="1" wp14:anchorId="2D05055F" wp14:editId="0FA8FEC4">
             <wp:simplePos x="0" y="0"/>
@@ -31263,12 +30833,10 @@
         <w:t xml:space="preserve"> </w:t>
       </w:r>
       <w:proofErr w:type="spellStart"/>
-      <w:proofErr w:type="gramStart"/>
       <w:r>
         <w:t>make:model</w:t>
       </w:r>
       <w:proofErr w:type="spellEnd"/>
-      <w:proofErr w:type="gramEnd"/>
       <w:r>
         <w:t xml:space="preserve"> </w:t>
       </w:r>
@@ -31280,6 +30848,661 @@
       <w:r>
         <w:t xml:space="preserve"> -m</w:t>
       </w:r>
+    </w:p>
+    <w:p>
+      <w:pPr>
+        <w:tabs>
+          <w:tab w:val="left" w:pos="2771"/>
+        </w:tabs>
+      </w:pPr>
+    </w:p>
+    <w:p>
+      <w:pPr>
+        <w:tabs>
+          <w:tab w:val="left" w:pos="2771"/>
+        </w:tabs>
+      </w:pPr>
+    </w:p>
+    <w:p>
+      <w:pPr>
+        <w:tabs>
+          <w:tab w:val="left" w:pos="2771"/>
+        </w:tabs>
+      </w:pPr>
+    </w:p>
+    <w:p>
+      <w:pPr>
+        <w:tabs>
+          <w:tab w:val="left" w:pos="2771"/>
+        </w:tabs>
+        <w:rPr>
+          <w:b/>
+          <w:bCs/>
+        </w:rPr>
+      </w:pPr>
+      <w:r>
+        <w:rPr>
+          <w:b/>
+          <w:bCs/>
+        </w:rPr>
+        <w:t xml:space="preserve">Para mostrar solo el </w:t>
+      </w:r>
+      <w:proofErr w:type="spellStart"/>
+      <w:r>
+        <w:rPr>
+          <w:b/>
+          <w:bCs/>
+        </w:rPr>
+        <w:t>dropdown</w:t>
+      </w:r>
+      <w:proofErr w:type="spellEnd"/>
+      <w:r>
+        <w:rPr>
+          <w:b/>
+          <w:bCs/>
+        </w:rPr>
+        <w:t xml:space="preserve"> con usuarios autenticados lección 18</w:t>
+      </w:r>
+    </w:p>
+    <w:p>
+      <w:pPr>
+        <w:tabs>
+          <w:tab w:val="left" w:pos="2771"/>
+        </w:tabs>
+      </w:pPr>
+      <w:r>
+        <w:drawing>
+          <wp:anchor distT="0" distB="0" distL="114300" distR="114300" simplePos="0" relativeHeight="251716608" behindDoc="0" locked="0" layoutInCell="1" allowOverlap="1" wp14:anchorId="292EB9C8" wp14:editId="11884F3A">
+            <wp:simplePos x="0" y="0"/>
+            <wp:positionH relativeFrom="column">
+              <wp:posOffset>-1833</wp:posOffset>
+            </wp:positionH>
+            <wp:positionV relativeFrom="paragraph">
+              <wp:posOffset>-2899</wp:posOffset>
+            </wp:positionV>
+            <wp:extent cx="4544059" cy="1000265"/>
+            <wp:effectExtent l="0" t="0" r="0" b="9525"/>
+            <wp:wrapNone/>
+            <wp:docPr id="28" name="Imagen 28"/>
+            <wp:cNvGraphicFramePr>
+              <a:graphicFrameLocks xmlns:a="http://schemas.openxmlformats.org/drawingml/2006/main" noChangeAspect="1"/>
+            </wp:cNvGraphicFramePr>
+            <a:graphic xmlns:a="http://schemas.openxmlformats.org/drawingml/2006/main">
+              <a:graphicData uri="http://schemas.openxmlformats.org/drawingml/2006/picture">
+                <pic:pic xmlns:pic="http://schemas.openxmlformats.org/drawingml/2006/picture">
+                  <pic:nvPicPr>
+                    <pic:cNvPr id="1" name=""/>
+                    <pic:cNvPicPr/>
+                  </pic:nvPicPr>
+                  <pic:blipFill>
+                    <a:blip r:embed="rId79">
+                      <a:extLst>
+                        <a:ext uri="{28A0092B-C50C-407E-A947-70E740481C1C}">
+                          <a14:useLocalDpi xmlns:a14="http://schemas.microsoft.com/office/drawing/2010/main" val="0"/>
+                        </a:ext>
+                      </a:extLst>
+                    </a:blip>
+                    <a:stretch>
+                      <a:fillRect/>
+                    </a:stretch>
+                  </pic:blipFill>
+                  <pic:spPr>
+                    <a:xfrm>
+                      <a:off x="0" y="0"/>
+                      <a:ext cx="4544059" cy="1000265"/>
+                    </a:xfrm>
+                    <a:prstGeom prst="rect">
+                      <a:avLst/>
+                    </a:prstGeom>
+                  </pic:spPr>
+                </pic:pic>
+              </a:graphicData>
+            </a:graphic>
+            <wp14:sizeRelH relativeFrom="page">
+              <wp14:pctWidth>0</wp14:pctWidth>
+            </wp14:sizeRelH>
+            <wp14:sizeRelV relativeFrom="page">
+              <wp14:pctHeight>0</wp14:pctHeight>
+            </wp14:sizeRelV>
+          </wp:anchor>
+        </w:drawing>
+      </w:r>
+    </w:p>
+    <w:p>
+      <w:pPr>
+        <w:tabs>
+          <w:tab w:val="left" w:pos="2771"/>
+        </w:tabs>
+      </w:pPr>
+    </w:p>
+    <w:p>
+      <w:pPr>
+        <w:tabs>
+          <w:tab w:val="left" w:pos="2771"/>
+        </w:tabs>
+      </w:pPr>
+    </w:p>
+    <w:p/>
+    <w:p>
+      <w:pPr>
+        <w:jc w:val="center"/>
+      </w:pPr>
+    </w:p>
+    <w:p>
+      <w:pPr>
+        <w:jc w:val="center"/>
+        <w:rPr>
+          <w:b/>
+          <w:bCs/>
+        </w:rPr>
+      </w:pPr>
+      <w:r>
+        <w:rPr>
+          <w:b/>
+          <w:bCs/>
+        </w:rPr>
+        <w:t>MODULO 19 PERMISOS DE LARAVEL</w:t>
+      </w:r>
+    </w:p>
+    <w:p>
+      <w:pPr>
+        <w:jc w:val="center"/>
+      </w:pPr>
+    </w:p>
+    <w:p/>
+    <w:p>
+      <w:pPr>
+        <w:tabs>
+          <w:tab w:val="left" w:pos="3355"/>
+        </w:tabs>
+      </w:pPr>
+      <w:r>
+        <w:tab/>
+      </w:r>
+      <w:hyperlink r:id="rId80" w:history="1">
+        <w:r>
+          <w:rPr>
+            <w:rStyle w:val="Hipervnculo"/>
+          </w:rPr>
+          <w:t>https://spatie.be/docs/laravel-permission/v6/introduction</w:t>
+        </w:r>
+      </w:hyperlink>
+    </w:p>
+    <w:p>
+      <w:pPr>
+        <w:tabs>
+          <w:tab w:val="left" w:pos="3355"/>
+        </w:tabs>
+      </w:pPr>
+    </w:p>
+    <w:p>
+      <w:pPr>
+        <w:tabs>
+          <w:tab w:val="left" w:pos="3355"/>
+        </w:tabs>
+      </w:pPr>
+    </w:p>
+    <w:p>
+      <w:pPr>
+        <w:tabs>
+          <w:tab w:val="left" w:pos="3355"/>
+        </w:tabs>
+      </w:pPr>
+      <w:proofErr w:type="spellStart"/>
+      <w:r>
+        <w:lastRenderedPageBreak/>
+        <w:t>composer</w:t>
+      </w:r>
+      <w:proofErr w:type="spellEnd"/>
+      <w:r>
+        <w:t xml:space="preserve"> </w:t>
+      </w:r>
+      <w:proofErr w:type="spellStart"/>
+      <w:r>
+        <w:t>require</w:t>
+      </w:r>
+      <w:proofErr w:type="spellEnd"/>
+      <w:r>
+        <w:t xml:space="preserve"> </w:t>
+      </w:r>
+      <w:proofErr w:type="spellStart"/>
+      <w:r>
+        <w:t>spatie</w:t>
+      </w:r>
+      <w:proofErr w:type="spellEnd"/>
+      <w:r>
+        <w:t>/</w:t>
+      </w:r>
+      <w:proofErr w:type="spellStart"/>
+      <w:r>
+        <w:t>laravel-permission</w:t>
+      </w:r>
+      <w:proofErr w:type="spellEnd"/>
+    </w:p>
+    <w:p>
+      <w:pPr>
+        <w:tabs>
+          <w:tab w:val="left" w:pos="3355"/>
+        </w:tabs>
+      </w:pPr>
+      <w:proofErr w:type="spellStart"/>
+      <w:r>
+        <w:t>php</w:t>
+      </w:r>
+      <w:proofErr w:type="spellEnd"/>
+      <w:r>
+        <w:t xml:space="preserve"> </w:t>
+      </w:r>
+      <w:proofErr w:type="spellStart"/>
+      <w:r>
+        <w:t>artisan</w:t>
+      </w:r>
+      <w:proofErr w:type="spellEnd"/>
+      <w:r>
+        <w:t xml:space="preserve"> </w:t>
+      </w:r>
+      <w:proofErr w:type="spellStart"/>
+      <w:r>
+        <w:t>vendor:publish</w:t>
+      </w:r>
+      <w:proofErr w:type="spellEnd"/>
+      <w:r>
+        <w:t xml:space="preserve"> --</w:t>
+      </w:r>
+      <w:proofErr w:type="spellStart"/>
+      <w:r>
+        <w:t>provider</w:t>
+      </w:r>
+      <w:proofErr w:type="spellEnd"/>
+      <w:r>
+        <w:t>="</w:t>
+      </w:r>
+      <w:proofErr w:type="spellStart"/>
+      <w:r>
+        <w:t>Spatie</w:t>
+      </w:r>
+      <w:proofErr w:type="spellEnd"/>
+      <w:r>
+        <w:t>\</w:t>
+      </w:r>
+      <w:proofErr w:type="spellStart"/>
+      <w:r>
+        <w:t>Permission</w:t>
+      </w:r>
+      <w:proofErr w:type="spellEnd"/>
+      <w:r>
+        <w:t>\</w:t>
+      </w:r>
+      <w:proofErr w:type="spellStart"/>
+      <w:r>
+        <w:t>PermissionServiceProvider</w:t>
+      </w:r>
+      <w:proofErr w:type="spellEnd"/>
+      <w:r>
+        <w:t>"</w:t>
+      </w:r>
+    </w:p>
+    <w:p>
+      <w:pPr>
+        <w:tabs>
+          <w:tab w:val="left" w:pos="3355"/>
+        </w:tabs>
+      </w:pPr>
+      <w:proofErr w:type="spellStart"/>
+      <w:r>
+        <w:t>php</w:t>
+      </w:r>
+      <w:proofErr w:type="spellEnd"/>
+      <w:r>
+        <w:t xml:space="preserve"> </w:t>
+      </w:r>
+      <w:proofErr w:type="spellStart"/>
+      <w:r>
+        <w:t>artisan</w:t>
+      </w:r>
+      <w:proofErr w:type="spellEnd"/>
+      <w:r>
+        <w:t xml:space="preserve"> </w:t>
+      </w:r>
+      <w:proofErr w:type="spellStart"/>
+      <w:r>
+        <w:t>migrate</w:t>
+      </w:r>
+      <w:proofErr w:type="spellEnd"/>
+    </w:p>
+    <w:p>
+      <w:pPr>
+        <w:tabs>
+          <w:tab w:val="left" w:pos="3355"/>
+        </w:tabs>
+      </w:pPr>
+      <w:proofErr w:type="spellStart"/>
+      <w:r>
+        <w:t>php</w:t>
+      </w:r>
+      <w:proofErr w:type="spellEnd"/>
+      <w:r>
+        <w:t xml:space="preserve"> </w:t>
+      </w:r>
+      <w:proofErr w:type="spellStart"/>
+      <w:r>
+        <w:t>artisan</w:t>
+      </w:r>
+      <w:proofErr w:type="spellEnd"/>
+      <w:r>
+        <w:t xml:space="preserve"> </w:t>
+      </w:r>
+      <w:proofErr w:type="spellStart"/>
+      <w:r>
+        <w:t>vendor:publish</w:t>
+      </w:r>
+      <w:proofErr w:type="spellEnd"/>
+      <w:r>
+        <w:t xml:space="preserve"> --tag=</w:t>
+      </w:r>
+      <w:proofErr w:type="spellStart"/>
+      <w:r>
+        <w:t>livewire</w:t>
+      </w:r>
+      <w:proofErr w:type="spellEnd"/>
+    </w:p>
+    <w:p>
+      <w:pPr>
+        <w:tabs>
+          <w:tab w:val="left" w:pos="3355"/>
+        </w:tabs>
+      </w:pPr>
+      <w:proofErr w:type="spellStart"/>
+      <w:r>
+        <w:t>php</w:t>
+      </w:r>
+      <w:proofErr w:type="spellEnd"/>
+      <w:r>
+        <w:t xml:space="preserve"> </w:t>
+      </w:r>
+      <w:proofErr w:type="spellStart"/>
+      <w:r>
+        <w:t>artisan</w:t>
+      </w:r>
+      <w:proofErr w:type="spellEnd"/>
+      <w:r>
+        <w:t xml:space="preserve"> </w:t>
+      </w:r>
+      <w:proofErr w:type="spellStart"/>
+      <w:r>
+        <w:t>optimize:clear</w:t>
+      </w:r>
+      <w:proofErr w:type="spellEnd"/>
+    </w:p>
+    <w:p>
+      <w:pPr>
+        <w:tabs>
+          <w:tab w:val="left" w:pos="3355"/>
+        </w:tabs>
+      </w:pPr>
+      <w:proofErr w:type="spellStart"/>
+      <w:r>
+        <w:t>php</w:t>
+      </w:r>
+      <w:proofErr w:type="spellEnd"/>
+      <w:r>
+        <w:t xml:space="preserve"> </w:t>
+      </w:r>
+      <w:proofErr w:type="spellStart"/>
+      <w:r>
+        <w:t>artisan</w:t>
+      </w:r>
+      <w:proofErr w:type="spellEnd"/>
+      <w:r>
+        <w:t xml:space="preserve"> </w:t>
+      </w:r>
+      <w:proofErr w:type="spellStart"/>
+      <w:r>
+        <w:t>migrate</w:t>
+      </w:r>
+      <w:proofErr w:type="spellEnd"/>
+    </w:p>
+    <w:p>
+      <w:pPr>
+        <w:tabs>
+          <w:tab w:val="left" w:pos="3355"/>
+        </w:tabs>
+      </w:pPr>
+    </w:p>
+    <w:p>
+      <w:pPr>
+        <w:tabs>
+          <w:tab w:val="left" w:pos="1494"/>
+        </w:tabs>
+      </w:pPr>
+      <w:r>
+        <w:drawing>
+          <wp:inline distT="0" distB="0" distL="0" distR="0" wp14:anchorId="6FDDAEE8" wp14:editId="268BEC66">
+            <wp:extent cx="3677163" cy="2314898"/>
+            <wp:effectExtent l="0" t="0" r="0" b="9525"/>
+            <wp:docPr id="29" name="Imagen 29"/>
+            <wp:cNvGraphicFramePr>
+              <a:graphicFrameLocks xmlns:a="http://schemas.openxmlformats.org/drawingml/2006/main" noChangeAspect="1"/>
+            </wp:cNvGraphicFramePr>
+            <a:graphic xmlns:a="http://schemas.openxmlformats.org/drawingml/2006/main">
+              <a:graphicData uri="http://schemas.openxmlformats.org/drawingml/2006/picture">
+                <pic:pic xmlns:pic="http://schemas.openxmlformats.org/drawingml/2006/picture">
+                  <pic:nvPicPr>
+                    <pic:cNvPr id="1" name=""/>
+                    <pic:cNvPicPr/>
+                  </pic:nvPicPr>
+                  <pic:blipFill>
+                    <a:blip r:embed="rId81"/>
+                    <a:stretch>
+                      <a:fillRect/>
+                    </a:stretch>
+                  </pic:blipFill>
+                  <pic:spPr>
+                    <a:xfrm>
+                      <a:off x="0" y="0"/>
+                      <a:ext cx="3677163" cy="2314898"/>
+                    </a:xfrm>
+                    <a:prstGeom prst="rect">
+                      <a:avLst/>
+                    </a:prstGeom>
+                  </pic:spPr>
+                </pic:pic>
+              </a:graphicData>
+            </a:graphic>
+          </wp:inline>
+        </w:drawing>
+      </w:r>
+    </w:p>
+    <w:p>
+      <w:pPr>
+        <w:tabs>
+          <w:tab w:val="left" w:pos="1494"/>
+        </w:tabs>
+      </w:pPr>
+      <w:proofErr w:type="spellStart"/>
+      <w:r>
+        <w:t>php</w:t>
+      </w:r>
+      <w:proofErr w:type="spellEnd"/>
+      <w:r>
+        <w:t xml:space="preserve"> </w:t>
+      </w:r>
+      <w:proofErr w:type="spellStart"/>
+      <w:r>
+        <w:t>artisan</w:t>
+      </w:r>
+      <w:proofErr w:type="spellEnd"/>
+      <w:r>
+        <w:t xml:space="preserve"> </w:t>
+      </w:r>
+      <w:proofErr w:type="spellStart"/>
+      <w:r>
+        <w:t>make:seeder</w:t>
+      </w:r>
+      <w:proofErr w:type="spellEnd"/>
+      <w:r>
+        <w:t xml:space="preserve"> </w:t>
+      </w:r>
+      <w:proofErr w:type="spellStart"/>
+      <w:r>
+        <w:t>PermissionSeeder</w:t>
+      </w:r>
+      <w:proofErr w:type="spellEnd"/>
+    </w:p>
+    <w:p>
+      <w:pPr>
+        <w:tabs>
+          <w:tab w:val="left" w:pos="1494"/>
+        </w:tabs>
+      </w:pPr>
+      <w:proofErr w:type="spellStart"/>
+      <w:r>
+        <w:t>php</w:t>
+      </w:r>
+      <w:proofErr w:type="spellEnd"/>
+      <w:r>
+        <w:t xml:space="preserve"> </w:t>
+      </w:r>
+      <w:proofErr w:type="spellStart"/>
+      <w:r>
+        <w:t>artisan</w:t>
+      </w:r>
+      <w:proofErr w:type="spellEnd"/>
+      <w:r>
+        <w:t xml:space="preserve"> </w:t>
+      </w:r>
+      <w:proofErr w:type="spellStart"/>
+      <w:r>
+        <w:t>make:seeder</w:t>
+      </w:r>
+      <w:proofErr w:type="spellEnd"/>
+      <w:r>
+        <w:t xml:space="preserve"> </w:t>
+      </w:r>
+      <w:proofErr w:type="spellStart"/>
+      <w:r>
+        <w:t>RoleSeeder</w:t>
+      </w:r>
+      <w:proofErr w:type="spellEnd"/>
+    </w:p>
+    <w:p>
+      <w:pPr>
+        <w:tabs>
+          <w:tab w:val="left" w:pos="1494"/>
+        </w:tabs>
+        <w:rPr>
+          <w:lang w:val="en-US"/>
+        </w:rPr>
+      </w:pPr>
+      <w:r>
+        <w:rPr>
+          <w:b/>
+          <w:bCs/>
+          <w:lang w:val="en-US"/>
+        </w:rPr>
+        <w:t>SELECT</w:t>
+      </w:r>
+      <w:r>
+        <w:rPr>
+          <w:lang w:val="en-US"/>
+        </w:rPr>
+        <w:t xml:space="preserve"> * </w:t>
+      </w:r>
+      <w:r>
+        <w:rPr>
+          <w:b/>
+          <w:bCs/>
+          <w:lang w:val="en-US"/>
+        </w:rPr>
+        <w:t>FROM</w:t>
+      </w:r>
+      <w:r>
+        <w:rPr>
+          <w:lang w:val="en-US"/>
+        </w:rPr>
+        <w:t xml:space="preserve"> permissions;</w:t>
+      </w:r>
+    </w:p>
+    <w:p>
+      <w:pPr>
+        <w:tabs>
+          <w:tab w:val="left" w:pos="1494"/>
+        </w:tabs>
+        <w:rPr>
+          <w:lang w:val="en-US"/>
+        </w:rPr>
+      </w:pPr>
+    </w:p>
+    <w:p>
+      <w:pPr>
+        <w:tabs>
+          <w:tab w:val="left" w:pos="1494"/>
+        </w:tabs>
+        <w:rPr>
+          <w:lang w:val="en-US"/>
+        </w:rPr>
+      </w:pPr>
+      <w:r>
+        <w:rPr>
+          <w:b/>
+          <w:bCs/>
+          <w:lang w:val="en-US"/>
+        </w:rPr>
+        <w:t>SELECT</w:t>
+      </w:r>
+      <w:r>
+        <w:rPr>
+          <w:lang w:val="en-US"/>
+        </w:rPr>
+        <w:t xml:space="preserve"> * </w:t>
+      </w:r>
+      <w:r>
+        <w:rPr>
+          <w:b/>
+          <w:bCs/>
+          <w:lang w:val="en-US"/>
+        </w:rPr>
+        <w:t>FROM</w:t>
+      </w:r>
+      <w:r>
+        <w:rPr>
+          <w:lang w:val="en-US"/>
+        </w:rPr>
+        <w:t xml:space="preserve"> roles;</w:t>
+      </w:r>
+    </w:p>
+    <w:p>
+      <w:pPr>
+        <w:tabs>
+          <w:tab w:val="left" w:pos="1494"/>
+        </w:tabs>
+      </w:pPr>
+    </w:p>
+    <w:p>
+      <w:pPr>
+        <w:tabs>
+          <w:tab w:val="left" w:pos="1494"/>
+        </w:tabs>
+      </w:pPr>
+    </w:p>
+    <w:p>
+      <w:r>
+        <w:br w:type="page"/>
+      </w:r>
+    </w:p>
+    <w:p>
+      <w:pPr>
+        <w:tabs>
+          <w:tab w:val="left" w:pos="1494"/>
+        </w:tabs>
+      </w:pPr>
+    </w:p>
+    <w:p>
+      <w:pPr>
+        <w:tabs>
+          <w:tab w:val="left" w:pos="1494"/>
+        </w:tabs>
+      </w:pPr>
     </w:p>
     <w:sectPr>
       <w:pgSz w:w="12240" w:h="15840"/>
@@ -33736,7 +33959,6 @@
   <w:style w:type="character" w:default="1" w:styleId="Fuentedeprrafopredeter">
     <w:name w:val="Default Paragraph Font"/>
     <w:uiPriority w:val="1"/>
-    <w:semiHidden/>
     <w:unhideWhenUsed/>
   </w:style>
   <w:style w:type="table" w:default="1" w:styleId="Tablanormal">

</xml_diff>